<commit_message>
new task fuct and team members dict
</commit_message>
<xml_diff>
--- a/testing_plan.docx
+++ b/testing_plan.docx
@@ -5,476 +5,606 @@
     <w:tbl>
       <w:tblPr>
         <w:tblStyle w:val="TableGrid"/>
-        <w:tblW w:w="0" w:type="auto"/>
+        <w:tblW w:w="16679" w:type="dxa"/>
+        <w:tblInd w:w="-1355" w:type="dxa"/>
         <w:tblLook w:val="04A0" w:firstRow="1" w:lastRow="0" w:firstColumn="1" w:lastColumn="0" w:noHBand="0" w:noVBand="1"/>
       </w:tblPr>
       <w:tblGrid>
-        <w:gridCol w:w="1549"/>
-        <w:gridCol w:w="1549"/>
-        <w:gridCol w:w="1550"/>
-        <w:gridCol w:w="1550"/>
-        <w:gridCol w:w="1550"/>
-        <w:gridCol w:w="1550"/>
-        <w:gridCol w:w="1550"/>
-        <w:gridCol w:w="1550"/>
-        <w:gridCol w:w="1550"/>
+        <w:gridCol w:w="2382"/>
+        <w:gridCol w:w="2382"/>
+        <w:gridCol w:w="2383"/>
+        <w:gridCol w:w="2383"/>
+        <w:gridCol w:w="2383"/>
+        <w:gridCol w:w="2383"/>
+        <w:gridCol w:w="2383"/>
       </w:tblGrid>
       <w:tr>
-        <w:tc>
-          <w:tcPr>
-            <w:tcW w:w="1549" w:type="dxa"/>
+        <w:trPr>
+          <w:trHeight w:val="983"/>
+        </w:trPr>
+        <w:tc>
+          <w:tcPr>
+            <w:tcW w:w="2382" w:type="dxa"/>
           </w:tcPr>
           <w:p>
-            <w:r>
-              <w:t xml:space="preserve">Date </w:t>
+            <w:pPr>
+              <w:rPr>
+                <w:sz w:val="24"/>
+                <w:szCs w:val="24"/>
+              </w:rPr>
+            </w:pPr>
+            <w:r>
+              <w:rPr>
+                <w:rStyle w:val="normaltextrun"/>
+                <w:rFonts w:ascii="Calibri" w:hAnsi="Calibri" w:cs="Calibri"/>
+                <w:color w:val="000000"/>
+                <w:sz w:val="24"/>
+                <w:szCs w:val="24"/>
+              </w:rPr>
+              <w:t>Test Date</w:t>
+            </w:r>
+            <w:r>
+              <w:rPr>
+                <w:rStyle w:val="eop"/>
+                <w:rFonts w:ascii="Calibri" w:hAnsi="Calibri" w:cs="Calibri"/>
+                <w:color w:val="000000"/>
+                <w:sz w:val="24"/>
+                <w:szCs w:val="24"/>
+              </w:rPr>
+              <w:t> </w:t>
             </w:r>
           </w:p>
         </w:tc>
         <w:tc>
           <w:tcPr>
-            <w:tcW w:w="1549" w:type="dxa"/>
+            <w:tcW w:w="2382" w:type="dxa"/>
           </w:tcPr>
           <w:p>
-            <w:r>
-              <w:t>Test description</w:t>
+            <w:pPr>
+              <w:pStyle w:val="paragraph"/>
+              <w:spacing w:before="0" w:beforeAutospacing="0" w:after="0" w:afterAutospacing="0"/>
+              <w:jc w:val="center"/>
+              <w:textAlignment w:val="baseline"/>
+              <w:divId w:val="1610505316"/>
+              <w:rPr>
+                <w:rFonts w:ascii="Segoe UI" w:hAnsi="Segoe UI" w:cs="Segoe UI"/>
+              </w:rPr>
+            </w:pPr>
+            <w:r>
+              <w:rPr>
+                <w:rStyle w:val="normaltextrun"/>
+                <w:rFonts w:ascii="Calibri" w:hAnsi="Calibri" w:cs="Calibri"/>
+                <w:color w:val="000000"/>
+              </w:rPr>
+              <w:t>What I tested</w:t>
+            </w:r>
+            <w:r>
+              <w:rPr>
+                <w:rStyle w:val="eop"/>
+                <w:rFonts w:ascii="Calibri" w:hAnsi="Calibri" w:cs="Calibri"/>
+                <w:color w:val="000000"/>
+              </w:rPr>
+              <w:t> </w:t>
             </w:r>
           </w:p>
-        </w:tc>
-        <w:tc>
-          <w:tcPr>
-            <w:tcW w:w="1550" w:type="dxa"/>
-          </w:tcPr>
           <w:p>
-            <w:r>
-              <w:t>Input</w:t>
+            <w:pPr>
+              <w:rPr>
+                <w:sz w:val="24"/>
+                <w:szCs w:val="24"/>
+              </w:rPr>
+            </w:pPr>
+            <w:r>
+              <w:rPr>
+                <w:rStyle w:val="normaltextrun"/>
+                <w:rFonts w:ascii="Calibri" w:hAnsi="Calibri" w:cs="Calibri"/>
+                <w:sz w:val="24"/>
+                <w:szCs w:val="24"/>
+              </w:rPr>
+              <w:t> </w:t>
+            </w:r>
+            <w:r>
+              <w:rPr>
+                <w:rStyle w:val="eop"/>
+                <w:rFonts w:ascii="Calibri" w:hAnsi="Calibri" w:cs="Calibri"/>
+                <w:sz w:val="24"/>
+                <w:szCs w:val="24"/>
+              </w:rPr>
+              <w:t> </w:t>
             </w:r>
           </w:p>
         </w:tc>
         <w:tc>
           <w:tcPr>
-            <w:tcW w:w="1550" w:type="dxa"/>
-          </w:tcPr>
-          <w:p/>
-        </w:tc>
-        <w:tc>
-          <w:tcPr>
-            <w:tcW w:w="1550" w:type="dxa"/>
-          </w:tcPr>
-          <w:p/>
-        </w:tc>
-        <w:tc>
-          <w:tcPr>
-            <w:tcW w:w="1550" w:type="dxa"/>
-          </w:tcPr>
-          <w:p/>
-        </w:tc>
-        <w:tc>
-          <w:tcPr>
-            <w:tcW w:w="1550" w:type="dxa"/>
-          </w:tcPr>
-          <w:p/>
-        </w:tc>
-        <w:tc>
-          <w:tcPr>
-            <w:tcW w:w="1550" w:type="dxa"/>
-          </w:tcPr>
-          <w:p/>
-        </w:tc>
-        <w:tc>
-          <w:tcPr>
-            <w:tcW w:w="1550" w:type="dxa"/>
-          </w:tcPr>
-          <w:p/>
+            <w:tcW w:w="2383" w:type="dxa"/>
+          </w:tcPr>
+          <w:p>
+            <w:pPr>
+              <w:rPr>
+                <w:sz w:val="24"/>
+                <w:szCs w:val="24"/>
+              </w:rPr>
+            </w:pPr>
+            <w:r>
+              <w:rPr>
+                <w:rStyle w:val="normaltextrun"/>
+                <w:rFonts w:ascii="Calibri" w:hAnsi="Calibri" w:cs="Calibri"/>
+                <w:color w:val="000000"/>
+                <w:sz w:val="24"/>
+                <w:szCs w:val="24"/>
+              </w:rPr>
+              <w:t>What I did to test it (actual input values)</w:t>
+            </w:r>
+            <w:r>
+              <w:rPr>
+                <w:rStyle w:val="eop"/>
+                <w:rFonts w:ascii="Calibri" w:hAnsi="Calibri" w:cs="Calibri"/>
+                <w:color w:val="000000"/>
+                <w:sz w:val="24"/>
+                <w:szCs w:val="24"/>
+              </w:rPr>
+              <w:t> </w:t>
+            </w:r>
+          </w:p>
+        </w:tc>
+        <w:tc>
+          <w:tcPr>
+            <w:tcW w:w="2383" w:type="dxa"/>
+          </w:tcPr>
+          <w:p>
+            <w:pPr>
+              <w:rPr>
+                <w:sz w:val="24"/>
+                <w:szCs w:val="24"/>
+              </w:rPr>
+            </w:pPr>
+            <w:r>
+              <w:rPr>
+                <w:rStyle w:val="normaltextrun"/>
+                <w:rFonts w:ascii="Calibri" w:hAnsi="Calibri" w:cs="Calibri"/>
+                <w:color w:val="000000"/>
+                <w:sz w:val="24"/>
+                <w:szCs w:val="24"/>
+              </w:rPr>
+              <w:t>Test type</w:t>
+            </w:r>
+            <w:r>
+              <w:rPr>
+                <w:rStyle w:val="eop"/>
+                <w:rFonts w:ascii="Calibri" w:hAnsi="Calibri" w:cs="Calibri"/>
+                <w:color w:val="000000"/>
+                <w:sz w:val="24"/>
+                <w:szCs w:val="24"/>
+              </w:rPr>
+              <w:t> </w:t>
+            </w:r>
+          </w:p>
+        </w:tc>
+        <w:tc>
+          <w:tcPr>
+            <w:tcW w:w="2383" w:type="dxa"/>
+          </w:tcPr>
+          <w:p>
+            <w:pPr>
+              <w:rPr>
+                <w:sz w:val="24"/>
+                <w:szCs w:val="24"/>
+              </w:rPr>
+            </w:pPr>
+            <w:r>
+              <w:rPr>
+                <w:rStyle w:val="normaltextrun"/>
+                <w:rFonts w:ascii="Calibri" w:hAnsi="Calibri" w:cs="Calibri"/>
+                <w:color w:val="000000"/>
+                <w:sz w:val="24"/>
+                <w:szCs w:val="24"/>
+              </w:rPr>
+              <w:t>What I expected to happen</w:t>
+            </w:r>
+            <w:r>
+              <w:rPr>
+                <w:rStyle w:val="eop"/>
+                <w:rFonts w:ascii="Calibri" w:hAnsi="Calibri" w:cs="Calibri"/>
+                <w:color w:val="000000"/>
+                <w:sz w:val="24"/>
+                <w:szCs w:val="24"/>
+              </w:rPr>
+              <w:t> </w:t>
+            </w:r>
+          </w:p>
+        </w:tc>
+        <w:tc>
+          <w:tcPr>
+            <w:tcW w:w="2383" w:type="dxa"/>
+          </w:tcPr>
+          <w:p>
+            <w:pPr>
+              <w:rPr>
+                <w:sz w:val="24"/>
+                <w:szCs w:val="24"/>
+              </w:rPr>
+            </w:pPr>
+            <w:r>
+              <w:rPr>
+                <w:rStyle w:val="normaltextrun"/>
+                <w:rFonts w:ascii="Calibri" w:hAnsi="Calibri" w:cs="Calibri"/>
+                <w:color w:val="000000"/>
+                <w:sz w:val="24"/>
+                <w:szCs w:val="24"/>
+              </w:rPr>
+              <w:t>What happened.</w:t>
+            </w:r>
+            <w:r>
+              <w:rPr>
+                <w:rStyle w:val="eop"/>
+                <w:rFonts w:ascii="Calibri" w:hAnsi="Calibri" w:cs="Calibri"/>
+                <w:color w:val="000000"/>
+                <w:sz w:val="24"/>
+                <w:szCs w:val="24"/>
+              </w:rPr>
+              <w:t> </w:t>
+            </w:r>
+          </w:p>
+        </w:tc>
+        <w:tc>
+          <w:tcPr>
+            <w:tcW w:w="2383" w:type="dxa"/>
+          </w:tcPr>
+          <w:p>
+            <w:pPr>
+              <w:rPr>
+                <w:sz w:val="24"/>
+                <w:szCs w:val="24"/>
+              </w:rPr>
+            </w:pPr>
+            <w:r>
+              <w:rPr>
+                <w:rStyle w:val="normaltextrun"/>
+                <w:rFonts w:ascii="Calibri" w:hAnsi="Calibri" w:cs="Calibri"/>
+                <w:color w:val="000000"/>
+                <w:sz w:val="24"/>
+                <w:szCs w:val="24"/>
+              </w:rPr>
+              <w:t>What I did to fix it if the test failed.</w:t>
+            </w:r>
+            <w:r>
+              <w:rPr>
+                <w:rStyle w:val="eop"/>
+                <w:rFonts w:ascii="Calibri" w:hAnsi="Calibri" w:cs="Calibri"/>
+                <w:color w:val="000000"/>
+                <w:sz w:val="24"/>
+                <w:szCs w:val="24"/>
+              </w:rPr>
+              <w:t> </w:t>
+            </w:r>
+          </w:p>
         </w:tc>
       </w:tr>
       <w:tr>
-        <w:tc>
-          <w:tcPr>
-            <w:tcW w:w="1549" w:type="dxa"/>
-          </w:tcPr>
-          <w:p/>
-        </w:tc>
-        <w:tc>
-          <w:tcPr>
-            <w:tcW w:w="1549" w:type="dxa"/>
-          </w:tcPr>
-          <w:p/>
-        </w:tc>
-        <w:tc>
-          <w:tcPr>
-            <w:tcW w:w="1550" w:type="dxa"/>
-          </w:tcPr>
-          <w:p/>
-        </w:tc>
-        <w:tc>
-          <w:tcPr>
-            <w:tcW w:w="1550" w:type="dxa"/>
-          </w:tcPr>
-          <w:p/>
-        </w:tc>
-        <w:tc>
-          <w:tcPr>
-            <w:tcW w:w="1550" w:type="dxa"/>
-          </w:tcPr>
-          <w:p/>
-        </w:tc>
-        <w:tc>
-          <w:tcPr>
-            <w:tcW w:w="1550" w:type="dxa"/>
-          </w:tcPr>
-          <w:p/>
-        </w:tc>
-        <w:tc>
-          <w:tcPr>
-            <w:tcW w:w="1550" w:type="dxa"/>
-          </w:tcPr>
-          <w:p/>
-        </w:tc>
-        <w:tc>
-          <w:tcPr>
-            <w:tcW w:w="1550" w:type="dxa"/>
-          </w:tcPr>
-          <w:p/>
-        </w:tc>
-        <w:tc>
-          <w:tcPr>
-            <w:tcW w:w="1550" w:type="dxa"/>
+        <w:trPr>
+          <w:trHeight w:val="988"/>
+        </w:trPr>
+        <w:tc>
+          <w:tcPr>
+            <w:tcW w:w="2382" w:type="dxa"/>
+          </w:tcPr>
+          <w:p/>
+        </w:tc>
+        <w:tc>
+          <w:tcPr>
+            <w:tcW w:w="2382" w:type="dxa"/>
+          </w:tcPr>
+          <w:p/>
+        </w:tc>
+        <w:tc>
+          <w:tcPr>
+            <w:tcW w:w="2383" w:type="dxa"/>
+          </w:tcPr>
+          <w:p/>
+        </w:tc>
+        <w:tc>
+          <w:tcPr>
+            <w:tcW w:w="2383" w:type="dxa"/>
+          </w:tcPr>
+          <w:p/>
+        </w:tc>
+        <w:tc>
+          <w:tcPr>
+            <w:tcW w:w="2383" w:type="dxa"/>
+          </w:tcPr>
+          <w:p/>
+        </w:tc>
+        <w:tc>
+          <w:tcPr>
+            <w:tcW w:w="2383" w:type="dxa"/>
+          </w:tcPr>
+          <w:p/>
+        </w:tc>
+        <w:tc>
+          <w:tcPr>
+            <w:tcW w:w="2383" w:type="dxa"/>
           </w:tcPr>
           <w:p/>
         </w:tc>
       </w:tr>
       <w:tr>
-        <w:tc>
-          <w:tcPr>
-            <w:tcW w:w="1549" w:type="dxa"/>
-          </w:tcPr>
-          <w:p/>
-        </w:tc>
-        <w:tc>
-          <w:tcPr>
-            <w:tcW w:w="1549" w:type="dxa"/>
-          </w:tcPr>
-          <w:p/>
-        </w:tc>
-        <w:tc>
-          <w:tcPr>
-            <w:tcW w:w="1550" w:type="dxa"/>
-          </w:tcPr>
-          <w:p/>
-        </w:tc>
-        <w:tc>
-          <w:tcPr>
-            <w:tcW w:w="1550" w:type="dxa"/>
-          </w:tcPr>
-          <w:p/>
-        </w:tc>
-        <w:tc>
-          <w:tcPr>
-            <w:tcW w:w="1550" w:type="dxa"/>
-          </w:tcPr>
-          <w:p/>
-        </w:tc>
-        <w:tc>
-          <w:tcPr>
-            <w:tcW w:w="1550" w:type="dxa"/>
-          </w:tcPr>
-          <w:p/>
-        </w:tc>
-        <w:tc>
-          <w:tcPr>
-            <w:tcW w:w="1550" w:type="dxa"/>
-          </w:tcPr>
-          <w:p/>
-        </w:tc>
-        <w:tc>
-          <w:tcPr>
-            <w:tcW w:w="1550" w:type="dxa"/>
-          </w:tcPr>
-          <w:p/>
-        </w:tc>
-        <w:tc>
-          <w:tcPr>
-            <w:tcW w:w="1550" w:type="dxa"/>
+        <w:trPr>
+          <w:trHeight w:val="933"/>
+        </w:trPr>
+        <w:tc>
+          <w:tcPr>
+            <w:tcW w:w="2382" w:type="dxa"/>
+          </w:tcPr>
+          <w:p/>
+        </w:tc>
+        <w:tc>
+          <w:tcPr>
+            <w:tcW w:w="2382" w:type="dxa"/>
+          </w:tcPr>
+          <w:p/>
+        </w:tc>
+        <w:tc>
+          <w:tcPr>
+            <w:tcW w:w="2383" w:type="dxa"/>
+          </w:tcPr>
+          <w:p/>
+        </w:tc>
+        <w:tc>
+          <w:tcPr>
+            <w:tcW w:w="2383" w:type="dxa"/>
+          </w:tcPr>
+          <w:p/>
+        </w:tc>
+        <w:tc>
+          <w:tcPr>
+            <w:tcW w:w="2383" w:type="dxa"/>
+          </w:tcPr>
+          <w:p/>
+        </w:tc>
+        <w:tc>
+          <w:tcPr>
+            <w:tcW w:w="2383" w:type="dxa"/>
+          </w:tcPr>
+          <w:p/>
+        </w:tc>
+        <w:tc>
+          <w:tcPr>
+            <w:tcW w:w="2383" w:type="dxa"/>
           </w:tcPr>
           <w:p/>
         </w:tc>
       </w:tr>
       <w:tr>
-        <w:tc>
-          <w:tcPr>
-            <w:tcW w:w="1549" w:type="dxa"/>
-          </w:tcPr>
-          <w:p/>
-        </w:tc>
-        <w:tc>
-          <w:tcPr>
-            <w:tcW w:w="1549" w:type="dxa"/>
-          </w:tcPr>
-          <w:p/>
-        </w:tc>
-        <w:tc>
-          <w:tcPr>
-            <w:tcW w:w="1550" w:type="dxa"/>
-          </w:tcPr>
-          <w:p/>
-        </w:tc>
-        <w:tc>
-          <w:tcPr>
-            <w:tcW w:w="1550" w:type="dxa"/>
-          </w:tcPr>
-          <w:p/>
-        </w:tc>
-        <w:tc>
-          <w:tcPr>
-            <w:tcW w:w="1550" w:type="dxa"/>
-          </w:tcPr>
-          <w:p/>
-        </w:tc>
-        <w:tc>
-          <w:tcPr>
-            <w:tcW w:w="1550" w:type="dxa"/>
-          </w:tcPr>
-          <w:p/>
-        </w:tc>
-        <w:tc>
-          <w:tcPr>
-            <w:tcW w:w="1550" w:type="dxa"/>
-          </w:tcPr>
-          <w:p/>
-        </w:tc>
-        <w:tc>
-          <w:tcPr>
-            <w:tcW w:w="1550" w:type="dxa"/>
-          </w:tcPr>
-          <w:p/>
-        </w:tc>
-        <w:tc>
-          <w:tcPr>
-            <w:tcW w:w="1550" w:type="dxa"/>
+        <w:trPr>
+          <w:trHeight w:val="988"/>
+        </w:trPr>
+        <w:tc>
+          <w:tcPr>
+            <w:tcW w:w="2382" w:type="dxa"/>
+          </w:tcPr>
+          <w:p/>
+        </w:tc>
+        <w:tc>
+          <w:tcPr>
+            <w:tcW w:w="2382" w:type="dxa"/>
+          </w:tcPr>
+          <w:p/>
+        </w:tc>
+        <w:tc>
+          <w:tcPr>
+            <w:tcW w:w="2383" w:type="dxa"/>
+          </w:tcPr>
+          <w:p/>
+        </w:tc>
+        <w:tc>
+          <w:tcPr>
+            <w:tcW w:w="2383" w:type="dxa"/>
+          </w:tcPr>
+          <w:p/>
+        </w:tc>
+        <w:tc>
+          <w:tcPr>
+            <w:tcW w:w="2383" w:type="dxa"/>
+          </w:tcPr>
+          <w:p/>
+        </w:tc>
+        <w:tc>
+          <w:tcPr>
+            <w:tcW w:w="2383" w:type="dxa"/>
+          </w:tcPr>
+          <w:p/>
+        </w:tc>
+        <w:tc>
+          <w:tcPr>
+            <w:tcW w:w="2383" w:type="dxa"/>
           </w:tcPr>
           <w:p/>
         </w:tc>
       </w:tr>
       <w:tr>
-        <w:tc>
-          <w:tcPr>
-            <w:tcW w:w="1549" w:type="dxa"/>
-          </w:tcPr>
-          <w:p/>
-        </w:tc>
-        <w:tc>
-          <w:tcPr>
-            <w:tcW w:w="1549" w:type="dxa"/>
-          </w:tcPr>
-          <w:p/>
-        </w:tc>
-        <w:tc>
-          <w:tcPr>
-            <w:tcW w:w="1550" w:type="dxa"/>
-          </w:tcPr>
-          <w:p/>
-        </w:tc>
-        <w:tc>
-          <w:tcPr>
-            <w:tcW w:w="1550" w:type="dxa"/>
-          </w:tcPr>
-          <w:p/>
-        </w:tc>
-        <w:tc>
-          <w:tcPr>
-            <w:tcW w:w="1550" w:type="dxa"/>
-          </w:tcPr>
-          <w:p/>
-        </w:tc>
-        <w:tc>
-          <w:tcPr>
-            <w:tcW w:w="1550" w:type="dxa"/>
-          </w:tcPr>
-          <w:p/>
-        </w:tc>
-        <w:tc>
-          <w:tcPr>
-            <w:tcW w:w="1550" w:type="dxa"/>
-          </w:tcPr>
-          <w:p/>
-        </w:tc>
-        <w:tc>
-          <w:tcPr>
-            <w:tcW w:w="1550" w:type="dxa"/>
-          </w:tcPr>
-          <w:p/>
-        </w:tc>
-        <w:tc>
-          <w:tcPr>
-            <w:tcW w:w="1550" w:type="dxa"/>
+        <w:trPr>
+          <w:trHeight w:val="988"/>
+        </w:trPr>
+        <w:tc>
+          <w:tcPr>
+            <w:tcW w:w="2382" w:type="dxa"/>
+          </w:tcPr>
+          <w:p/>
+        </w:tc>
+        <w:tc>
+          <w:tcPr>
+            <w:tcW w:w="2382" w:type="dxa"/>
+          </w:tcPr>
+          <w:p/>
+        </w:tc>
+        <w:tc>
+          <w:tcPr>
+            <w:tcW w:w="2383" w:type="dxa"/>
+          </w:tcPr>
+          <w:p/>
+        </w:tc>
+        <w:tc>
+          <w:tcPr>
+            <w:tcW w:w="2383" w:type="dxa"/>
+          </w:tcPr>
+          <w:p/>
+        </w:tc>
+        <w:tc>
+          <w:tcPr>
+            <w:tcW w:w="2383" w:type="dxa"/>
+          </w:tcPr>
+          <w:p/>
+        </w:tc>
+        <w:tc>
+          <w:tcPr>
+            <w:tcW w:w="2383" w:type="dxa"/>
+          </w:tcPr>
+          <w:p/>
+        </w:tc>
+        <w:tc>
+          <w:tcPr>
+            <w:tcW w:w="2383" w:type="dxa"/>
           </w:tcPr>
           <w:p/>
         </w:tc>
       </w:tr>
       <w:tr>
-        <w:tc>
-          <w:tcPr>
-            <w:tcW w:w="1549" w:type="dxa"/>
-          </w:tcPr>
-          <w:p/>
-        </w:tc>
-        <w:tc>
-          <w:tcPr>
-            <w:tcW w:w="1549" w:type="dxa"/>
-          </w:tcPr>
-          <w:p/>
-        </w:tc>
-        <w:tc>
-          <w:tcPr>
-            <w:tcW w:w="1550" w:type="dxa"/>
-          </w:tcPr>
-          <w:p/>
-        </w:tc>
-        <w:tc>
-          <w:tcPr>
-            <w:tcW w:w="1550" w:type="dxa"/>
-          </w:tcPr>
-          <w:p/>
-        </w:tc>
-        <w:tc>
-          <w:tcPr>
-            <w:tcW w:w="1550" w:type="dxa"/>
-          </w:tcPr>
-          <w:p/>
-        </w:tc>
-        <w:tc>
-          <w:tcPr>
-            <w:tcW w:w="1550" w:type="dxa"/>
-          </w:tcPr>
-          <w:p/>
-        </w:tc>
-        <w:tc>
-          <w:tcPr>
-            <w:tcW w:w="1550" w:type="dxa"/>
-          </w:tcPr>
-          <w:p/>
-        </w:tc>
-        <w:tc>
-          <w:tcPr>
-            <w:tcW w:w="1550" w:type="dxa"/>
-          </w:tcPr>
-          <w:p/>
-        </w:tc>
-        <w:tc>
-          <w:tcPr>
-            <w:tcW w:w="1550" w:type="dxa"/>
+        <w:trPr>
+          <w:trHeight w:val="933"/>
+        </w:trPr>
+        <w:tc>
+          <w:tcPr>
+            <w:tcW w:w="2382" w:type="dxa"/>
+          </w:tcPr>
+          <w:p/>
+        </w:tc>
+        <w:tc>
+          <w:tcPr>
+            <w:tcW w:w="2382" w:type="dxa"/>
+          </w:tcPr>
+          <w:p/>
+        </w:tc>
+        <w:tc>
+          <w:tcPr>
+            <w:tcW w:w="2383" w:type="dxa"/>
+          </w:tcPr>
+          <w:p/>
+        </w:tc>
+        <w:tc>
+          <w:tcPr>
+            <w:tcW w:w="2383" w:type="dxa"/>
+          </w:tcPr>
+          <w:p/>
+        </w:tc>
+        <w:tc>
+          <w:tcPr>
+            <w:tcW w:w="2383" w:type="dxa"/>
+          </w:tcPr>
+          <w:p/>
+        </w:tc>
+        <w:tc>
+          <w:tcPr>
+            <w:tcW w:w="2383" w:type="dxa"/>
+          </w:tcPr>
+          <w:p/>
+        </w:tc>
+        <w:tc>
+          <w:tcPr>
+            <w:tcW w:w="2383" w:type="dxa"/>
           </w:tcPr>
           <w:p/>
         </w:tc>
       </w:tr>
       <w:tr>
-        <w:tc>
-          <w:tcPr>
-            <w:tcW w:w="1549" w:type="dxa"/>
-          </w:tcPr>
-          <w:p/>
-        </w:tc>
-        <w:tc>
-          <w:tcPr>
-            <w:tcW w:w="1549" w:type="dxa"/>
-          </w:tcPr>
-          <w:p/>
-        </w:tc>
-        <w:tc>
-          <w:tcPr>
-            <w:tcW w:w="1550" w:type="dxa"/>
-          </w:tcPr>
-          <w:p/>
-        </w:tc>
-        <w:tc>
-          <w:tcPr>
-            <w:tcW w:w="1550" w:type="dxa"/>
-          </w:tcPr>
-          <w:p/>
-        </w:tc>
-        <w:tc>
-          <w:tcPr>
-            <w:tcW w:w="1550" w:type="dxa"/>
-          </w:tcPr>
-          <w:p/>
-        </w:tc>
-        <w:tc>
-          <w:tcPr>
-            <w:tcW w:w="1550" w:type="dxa"/>
-          </w:tcPr>
-          <w:p/>
-        </w:tc>
-        <w:tc>
-          <w:tcPr>
-            <w:tcW w:w="1550" w:type="dxa"/>
-          </w:tcPr>
-          <w:p/>
-        </w:tc>
-        <w:tc>
-          <w:tcPr>
-            <w:tcW w:w="1550" w:type="dxa"/>
-          </w:tcPr>
-          <w:p/>
-        </w:tc>
-        <w:tc>
-          <w:tcPr>
-            <w:tcW w:w="1550" w:type="dxa"/>
+        <w:trPr>
+          <w:trHeight w:val="988"/>
+        </w:trPr>
+        <w:tc>
+          <w:tcPr>
+            <w:tcW w:w="2382" w:type="dxa"/>
+          </w:tcPr>
+          <w:p/>
+        </w:tc>
+        <w:tc>
+          <w:tcPr>
+            <w:tcW w:w="2382" w:type="dxa"/>
+          </w:tcPr>
+          <w:p/>
+        </w:tc>
+        <w:tc>
+          <w:tcPr>
+            <w:tcW w:w="2383" w:type="dxa"/>
+          </w:tcPr>
+          <w:p/>
+        </w:tc>
+        <w:tc>
+          <w:tcPr>
+            <w:tcW w:w="2383" w:type="dxa"/>
+          </w:tcPr>
+          <w:p/>
+        </w:tc>
+        <w:tc>
+          <w:tcPr>
+            <w:tcW w:w="2383" w:type="dxa"/>
+          </w:tcPr>
+          <w:p/>
+        </w:tc>
+        <w:tc>
+          <w:tcPr>
+            <w:tcW w:w="2383" w:type="dxa"/>
+          </w:tcPr>
+          <w:p/>
+        </w:tc>
+        <w:tc>
+          <w:tcPr>
+            <w:tcW w:w="2383" w:type="dxa"/>
           </w:tcPr>
           <w:p/>
         </w:tc>
       </w:tr>
       <w:tr>
-        <w:tc>
-          <w:tcPr>
-            <w:tcW w:w="1549" w:type="dxa"/>
-          </w:tcPr>
-          <w:p/>
-        </w:tc>
-        <w:tc>
-          <w:tcPr>
-            <w:tcW w:w="1549" w:type="dxa"/>
-          </w:tcPr>
-          <w:p/>
-        </w:tc>
-        <w:tc>
-          <w:tcPr>
-            <w:tcW w:w="1550" w:type="dxa"/>
-          </w:tcPr>
-          <w:p/>
-        </w:tc>
-        <w:tc>
-          <w:tcPr>
-            <w:tcW w:w="1550" w:type="dxa"/>
-          </w:tcPr>
-          <w:p/>
-        </w:tc>
-        <w:tc>
-          <w:tcPr>
-            <w:tcW w:w="1550" w:type="dxa"/>
-          </w:tcPr>
-          <w:p/>
-        </w:tc>
-        <w:tc>
-          <w:tcPr>
-            <w:tcW w:w="1550" w:type="dxa"/>
-          </w:tcPr>
-          <w:p/>
-        </w:tc>
-        <w:tc>
-          <w:tcPr>
-            <w:tcW w:w="1550" w:type="dxa"/>
-          </w:tcPr>
-          <w:p/>
-        </w:tc>
-        <w:tc>
-          <w:tcPr>
-            <w:tcW w:w="1550" w:type="dxa"/>
-          </w:tcPr>
-          <w:p/>
-        </w:tc>
-        <w:tc>
-          <w:tcPr>
-            <w:tcW w:w="1550" w:type="dxa"/>
+        <w:trPr>
+          <w:trHeight w:val="933"/>
+        </w:trPr>
+        <w:tc>
+          <w:tcPr>
+            <w:tcW w:w="2382" w:type="dxa"/>
+          </w:tcPr>
+          <w:p/>
+        </w:tc>
+        <w:tc>
+          <w:tcPr>
+            <w:tcW w:w="2382" w:type="dxa"/>
+          </w:tcPr>
+          <w:p/>
+        </w:tc>
+        <w:tc>
+          <w:tcPr>
+            <w:tcW w:w="2383" w:type="dxa"/>
+          </w:tcPr>
+          <w:p/>
+        </w:tc>
+        <w:tc>
+          <w:tcPr>
+            <w:tcW w:w="2383" w:type="dxa"/>
+          </w:tcPr>
+          <w:p/>
+        </w:tc>
+        <w:tc>
+          <w:tcPr>
+            <w:tcW w:w="2383" w:type="dxa"/>
+          </w:tcPr>
+          <w:p/>
+        </w:tc>
+        <w:tc>
+          <w:tcPr>
+            <w:tcW w:w="2383" w:type="dxa"/>
+          </w:tcPr>
+          <w:p/>
+        </w:tc>
+        <w:tc>
+          <w:tcPr>
+            <w:tcW w:w="2383" w:type="dxa"/>
           </w:tcPr>
           <w:p/>
         </w:tc>
@@ -938,6 +1068,32 @@
       </w:tblBorders>
     </w:tblPr>
   </w:style>
+  <w:style w:type="character" w:customStyle="1" w:styleId="normaltextrun">
+    <w:name w:val="normaltextrun"/>
+    <w:basedOn w:val="DefaultParagraphFont"/>
+    <w:rsid w:val="00F66E9E"/>
+  </w:style>
+  <w:style w:type="character" w:customStyle="1" w:styleId="eop">
+    <w:name w:val="eop"/>
+    <w:basedOn w:val="DefaultParagraphFont"/>
+    <w:rsid w:val="00F66E9E"/>
+  </w:style>
+  <w:style w:type="paragraph" w:customStyle="1" w:styleId="paragraph">
+    <w:name w:val="paragraph"/>
+    <w:basedOn w:val="Normal"/>
+    <w:rsid w:val="00F66E9E"/>
+    <w:pPr>
+      <w:spacing w:before="100" w:beforeAutospacing="1" w:after="100" w:afterAutospacing="1" w:line="240" w:lineRule="auto"/>
+    </w:pPr>
+    <w:rPr>
+      <w:rFonts w:ascii="Times New Roman" w:eastAsia="Times New Roman" w:hAnsi="Times New Roman" w:cs="Times New Roman"/>
+      <w:kern w:val="0"/>
+      <w:sz w:val="24"/>
+      <w:szCs w:val="24"/>
+      <w:lang w:eastAsia="en-NZ"/>
+      <w14:ligatures w14:val="none"/>
+    </w:rPr>
+  </w:style>
 </w:styles>
 </file>
 

</xml_diff>

<commit_message>
P5 work on new_task func
</commit_message>
<xml_diff>
--- a/testing_plan.docx
+++ b/testing_plan.docx
@@ -10,13 +10,13 @@
         <w:tblLook w:val="04A0" w:firstRow="1" w:lastRow="0" w:firstColumn="1" w:lastColumn="0" w:noHBand="0" w:noVBand="1"/>
       </w:tblPr>
       <w:tblGrid>
-        <w:gridCol w:w="1208"/>
-        <w:gridCol w:w="4441"/>
-        <w:gridCol w:w="1471"/>
-        <w:gridCol w:w="1309"/>
+        <w:gridCol w:w="1176"/>
+        <w:gridCol w:w="4372"/>
+        <w:gridCol w:w="1361"/>
+        <w:gridCol w:w="1180"/>
+        <w:gridCol w:w="1468"/>
+        <w:gridCol w:w="5556"/>
         <w:gridCol w:w="1566"/>
-        <w:gridCol w:w="5203"/>
-        <w:gridCol w:w="1481"/>
       </w:tblGrid>
       <w:tr>
         <w:trPr>
@@ -24,7 +24,7 @@
         </w:trPr>
         <w:tc>
           <w:tcPr>
-            <w:tcW w:w="1208" w:type="dxa"/>
+            <w:tcW w:w="1187" w:type="dxa"/>
           </w:tcPr>
           <w:p>
             <w:pPr>
@@ -57,7 +57,7 @@
         </w:tc>
         <w:tc>
           <w:tcPr>
-            <w:tcW w:w="4441" w:type="dxa"/>
+            <w:tcW w:w="4396" w:type="dxa"/>
           </w:tcPr>
           <w:p>
             <w:pPr>
@@ -116,7 +116,7 @@
         </w:tc>
         <w:tc>
           <w:tcPr>
-            <w:tcW w:w="1471" w:type="dxa"/>
+            <w:tcW w:w="1400" w:type="dxa"/>
           </w:tcPr>
           <w:p>
             <w:pPr>
@@ -149,7 +149,7 @@
         </w:tc>
         <w:tc>
           <w:tcPr>
-            <w:tcW w:w="1309" w:type="dxa"/>
+            <w:tcW w:w="1226" w:type="dxa"/>
           </w:tcPr>
           <w:p>
             <w:pPr>
@@ -182,7 +182,7 @@
         </w:tc>
         <w:tc>
           <w:tcPr>
-            <w:tcW w:w="1566" w:type="dxa"/>
+            <w:tcW w:w="1503" w:type="dxa"/>
           </w:tcPr>
           <w:p>
             <w:pPr>
@@ -215,7 +215,7 @@
         </w:tc>
         <w:tc>
           <w:tcPr>
-            <w:tcW w:w="5203" w:type="dxa"/>
+            <w:tcW w:w="5388" w:type="dxa"/>
           </w:tcPr>
           <w:p>
             <w:pPr>
@@ -248,7 +248,7 @@
         </w:tc>
         <w:tc>
           <w:tcPr>
-            <w:tcW w:w="1481" w:type="dxa"/>
+            <w:tcW w:w="1579" w:type="dxa"/>
           </w:tcPr>
           <w:p>
             <w:pPr>
@@ -286,7 +286,7 @@
         </w:trPr>
         <w:tc>
           <w:tcPr>
-            <w:tcW w:w="1208" w:type="dxa"/>
+            <w:tcW w:w="1187" w:type="dxa"/>
           </w:tcPr>
           <w:p>
             <w:r>
@@ -296,7 +296,7 @@
         </w:tc>
         <w:tc>
           <w:tcPr>
-            <w:tcW w:w="4441" w:type="dxa"/>
+            <w:tcW w:w="4396" w:type="dxa"/>
           </w:tcPr>
           <w:p>
             <w:r>
@@ -346,7 +346,7 @@
         </w:tc>
         <w:tc>
           <w:tcPr>
-            <w:tcW w:w="1471" w:type="dxa"/>
+            <w:tcW w:w="1400" w:type="dxa"/>
           </w:tcPr>
           <w:p>
             <w:r>
@@ -356,13 +356,13 @@
         </w:tc>
         <w:tc>
           <w:tcPr>
-            <w:tcW w:w="1309" w:type="dxa"/>
-          </w:tcPr>
-          <w:p/>
-        </w:tc>
-        <w:tc>
-          <w:tcPr>
-            <w:tcW w:w="1566" w:type="dxa"/>
+            <w:tcW w:w="1226" w:type="dxa"/>
+          </w:tcPr>
+          <w:p/>
+        </w:tc>
+        <w:tc>
+          <w:tcPr>
+            <w:tcW w:w="1503" w:type="dxa"/>
           </w:tcPr>
           <w:p>
             <w:r>
@@ -372,7 +372,7 @@
         </w:tc>
         <w:tc>
           <w:tcPr>
-            <w:tcW w:w="5203" w:type="dxa"/>
+            <w:tcW w:w="5388" w:type="dxa"/>
           </w:tcPr>
           <w:p>
             <w:r>
@@ -419,7 +419,7 @@
         </w:tc>
         <w:tc>
           <w:tcPr>
-            <w:tcW w:w="1481" w:type="dxa"/>
+            <w:tcW w:w="1579" w:type="dxa"/>
           </w:tcPr>
           <w:p>
             <w:r>
@@ -434,55 +434,113 @@
         </w:trPr>
         <w:tc>
           <w:tcPr>
-            <w:tcW w:w="1208" w:type="dxa"/>
-          </w:tcPr>
-          <w:p>
-            <w:r>
-              <w:t>20/0</w:t>
-            </w:r>
-            <w:r>
-              <w:t>3</w:t>
-            </w:r>
-            <w:r>
-              <w:t>/24</w:t>
-            </w:r>
-          </w:p>
-        </w:tc>
-        <w:tc>
-          <w:tcPr>
-            <w:tcW w:w="4441" w:type="dxa"/>
-          </w:tcPr>
-          <w:p/>
-        </w:tc>
-        <w:tc>
-          <w:tcPr>
-            <w:tcW w:w="1471" w:type="dxa"/>
-          </w:tcPr>
-          <w:p/>
-        </w:tc>
-        <w:tc>
-          <w:tcPr>
-            <w:tcW w:w="1309" w:type="dxa"/>
-          </w:tcPr>
-          <w:p/>
-        </w:tc>
-        <w:tc>
-          <w:tcPr>
-            <w:tcW w:w="1566" w:type="dxa"/>
-          </w:tcPr>
-          <w:p/>
-        </w:tc>
-        <w:tc>
-          <w:tcPr>
-            <w:tcW w:w="5203" w:type="dxa"/>
-          </w:tcPr>
-          <w:p/>
-        </w:tc>
-        <w:tc>
-          <w:tcPr>
-            <w:tcW w:w="1481" w:type="dxa"/>
-          </w:tcPr>
-          <w:p/>
+            <w:tcW w:w="1187" w:type="dxa"/>
+          </w:tcPr>
+          <w:p>
+            <w:r>
+              <w:t>20/03/24</w:t>
+            </w:r>
+          </w:p>
+        </w:tc>
+        <w:tc>
+          <w:tcPr>
+            <w:tcW w:w="4396" w:type="dxa"/>
+          </w:tcPr>
+          <w:p>
+            <w:r>
+              <w:t>What happens when u click the cancel in the multenterbox when adding new task</w:t>
+            </w:r>
+          </w:p>
+        </w:tc>
+        <w:tc>
+          <w:tcPr>
+            <w:tcW w:w="1400" w:type="dxa"/>
+          </w:tcPr>
+          <w:p>
+            <w:r>
+              <w:t xml:space="preserve">New task in menu, </w:t>
+            </w:r>
+          </w:p>
+          <w:p>
+            <w:r>
+              <w:t>Then cancel button</w:t>
+            </w:r>
+          </w:p>
+        </w:tc>
+        <w:tc>
+          <w:tcPr>
+            <w:tcW w:w="1226" w:type="dxa"/>
+          </w:tcPr>
+          <w:p/>
+        </w:tc>
+        <w:tc>
+          <w:tcPr>
+            <w:tcW w:w="1503" w:type="dxa"/>
+          </w:tcPr>
+          <w:p>
+            <w:r>
+              <w:t>The cancel should just close and do nothing as, yet I haven’t made it so it’s go’s back</w:t>
+            </w:r>
+          </w:p>
+        </w:tc>
+        <w:tc>
+          <w:tcPr>
+            <w:tcW w:w="5388" w:type="dxa"/>
+          </w:tcPr>
+          <w:p>
+            <w:r>
+              <w:drawing>
+                <wp:inline distT="0" distB="0" distL="0" distR="0" wp14:anchorId="41DC94C6" wp14:editId="4794DD12">
+                  <wp:extent cx="3381375" cy="676275"/>
+                  <wp:effectExtent l="0" t="0" r="9525" b="9525"/>
+                  <wp:docPr id="1355964061" name="Picture 1"/>
+                  <wp:cNvGraphicFramePr>
+                    <a:graphicFrameLocks xmlns:a="http://schemas.openxmlformats.org/drawingml/2006/main" noChangeAspect="1"/>
+                  </wp:cNvGraphicFramePr>
+                  <a:graphic xmlns:a="http://schemas.openxmlformats.org/drawingml/2006/main">
+                    <a:graphicData uri="http://schemas.openxmlformats.org/drawingml/2006/picture">
+                      <pic:pic xmlns:pic="http://schemas.openxmlformats.org/drawingml/2006/picture">
+                        <pic:nvPicPr>
+                          <pic:cNvPr id="1355964061" name=""/>
+                          <pic:cNvPicPr/>
+                        </pic:nvPicPr>
+                        <pic:blipFill>
+                          <a:blip r:embed="rId6"/>
+                          <a:stretch>
+                            <a:fillRect/>
+                          </a:stretch>
+                        </pic:blipFill>
+                        <pic:spPr>
+                          <a:xfrm>
+                            <a:off x="0" y="0"/>
+                            <a:ext cx="3381375" cy="676275"/>
+                          </a:xfrm>
+                          <a:prstGeom prst="rect">
+                            <a:avLst/>
+                          </a:prstGeom>
+                        </pic:spPr>
+                      </pic:pic>
+                    </a:graphicData>
+                  </a:graphic>
+                </wp:inline>
+              </w:drawing>
+            </w:r>
+          </w:p>
+          <w:p>
+            <w:r>
+              <w:t>A error occurred as clicking the cancel button returned none which the program tried to append to the dictionary.</w:t>
+            </w:r>
+          </w:p>
+        </w:tc>
+        <w:tc>
+          <w:tcPr>
+            <w:tcW w:w="1579" w:type="dxa"/>
+          </w:tcPr>
+          <w:p>
+            <w:r>
+              <w:t xml:space="preserve">I made an if statement to not append when the multenterbox returns none </w:t>
+            </w:r>
+          </w:p>
         </w:tc>
       </w:tr>
       <w:tr>
@@ -491,45 +549,104 @@
         </w:trPr>
         <w:tc>
           <w:tcPr>
-            <w:tcW w:w="1208" w:type="dxa"/>
-          </w:tcPr>
-          <w:p/>
-        </w:tc>
-        <w:tc>
-          <w:tcPr>
-            <w:tcW w:w="4441" w:type="dxa"/>
-          </w:tcPr>
-          <w:p/>
-        </w:tc>
-        <w:tc>
-          <w:tcPr>
-            <w:tcW w:w="1471" w:type="dxa"/>
-          </w:tcPr>
-          <w:p/>
-        </w:tc>
-        <w:tc>
-          <w:tcPr>
-            <w:tcW w:w="1309" w:type="dxa"/>
-          </w:tcPr>
-          <w:p/>
-        </w:tc>
-        <w:tc>
-          <w:tcPr>
-            <w:tcW w:w="1566" w:type="dxa"/>
-          </w:tcPr>
-          <w:p/>
-        </w:tc>
-        <w:tc>
-          <w:tcPr>
-            <w:tcW w:w="5203" w:type="dxa"/>
-          </w:tcPr>
-          <w:p/>
-        </w:tc>
-        <w:tc>
-          <w:tcPr>
-            <w:tcW w:w="1481" w:type="dxa"/>
-          </w:tcPr>
-          <w:p/>
+            <w:tcW w:w="1187" w:type="dxa"/>
+          </w:tcPr>
+          <w:p/>
+        </w:tc>
+        <w:tc>
+          <w:tcPr>
+            <w:tcW w:w="4396" w:type="dxa"/>
+          </w:tcPr>
+          <w:p>
+            <w:r>
+              <w:t>I am testing if a button box pops up when picking the assignee when adding a new task</w:t>
+            </w:r>
+          </w:p>
+        </w:tc>
+        <w:tc>
+          <w:tcPr>
+            <w:tcW w:w="1400" w:type="dxa"/>
+          </w:tcPr>
+          <w:p>
+            <w:r>
+              <w:t>Click add new task in menu</w:t>
+            </w:r>
+          </w:p>
+        </w:tc>
+        <w:tc>
+          <w:tcPr>
+            <w:tcW w:w="1226" w:type="dxa"/>
+          </w:tcPr>
+          <w:p/>
+        </w:tc>
+        <w:tc>
+          <w:tcPr>
+            <w:tcW w:w="1503" w:type="dxa"/>
+          </w:tcPr>
+          <w:p>
+            <w:r>
+              <w:t>A button box pops up with the options of all possible people who can be assigned</w:t>
+            </w:r>
+          </w:p>
+        </w:tc>
+        <w:tc>
+          <w:tcPr>
+            <w:tcW w:w="5388" w:type="dxa"/>
+          </w:tcPr>
+          <w:p>
+            <w:r>
+              <w:drawing>
+                <wp:inline distT="0" distB="0" distL="0" distR="0" wp14:anchorId="1D771F66" wp14:editId="51EA53BD">
+                  <wp:extent cx="2000250" cy="812601"/>
+                  <wp:effectExtent l="0" t="0" r="0" b="6985"/>
+                  <wp:docPr id="1787601766" name="Picture 1"/>
+                  <wp:cNvGraphicFramePr>
+                    <a:graphicFrameLocks xmlns:a="http://schemas.openxmlformats.org/drawingml/2006/main" noChangeAspect="1"/>
+                  </wp:cNvGraphicFramePr>
+                  <a:graphic xmlns:a="http://schemas.openxmlformats.org/drawingml/2006/main">
+                    <a:graphicData uri="http://schemas.openxmlformats.org/drawingml/2006/picture">
+                      <pic:pic xmlns:pic="http://schemas.openxmlformats.org/drawingml/2006/picture">
+                        <pic:nvPicPr>
+                          <pic:cNvPr id="1787601766" name=""/>
+                          <pic:cNvPicPr/>
+                        </pic:nvPicPr>
+                        <pic:blipFill>
+                          <a:blip r:embed="rId7"/>
+                          <a:stretch>
+                            <a:fillRect/>
+                          </a:stretch>
+                        </pic:blipFill>
+                        <pic:spPr>
+                          <a:xfrm>
+                            <a:off x="0" y="0"/>
+                            <a:ext cx="2010806" cy="816889"/>
+                          </a:xfrm>
+                          <a:prstGeom prst="rect">
+                            <a:avLst/>
+                          </a:prstGeom>
+                        </pic:spPr>
+                      </pic:pic>
+                    </a:graphicData>
+                  </a:graphic>
+                </wp:inline>
+              </w:drawing>
+            </w:r>
+          </w:p>
+          <w:p>
+            <w:r>
+              <w:t>An enterbox appears and not a buttonbox with all possible people that can we assigned as initially expected</w:t>
+            </w:r>
+          </w:p>
+        </w:tc>
+        <w:tc>
+          <w:tcPr>
+            <w:tcW w:w="1579" w:type="dxa"/>
+          </w:tcPr>
+          <w:p>
+            <w:r>
+              <w:t xml:space="preserve"> </w:t>
+            </w:r>
+          </w:p>
         </w:tc>
       </w:tr>
       <w:tr>
@@ -538,43 +655,43 @@
         </w:trPr>
         <w:tc>
           <w:tcPr>
-            <w:tcW w:w="1208" w:type="dxa"/>
-          </w:tcPr>
-          <w:p/>
-        </w:tc>
-        <w:tc>
-          <w:tcPr>
-            <w:tcW w:w="4441" w:type="dxa"/>
-          </w:tcPr>
-          <w:p/>
-        </w:tc>
-        <w:tc>
-          <w:tcPr>
-            <w:tcW w:w="1471" w:type="dxa"/>
-          </w:tcPr>
-          <w:p/>
-        </w:tc>
-        <w:tc>
-          <w:tcPr>
-            <w:tcW w:w="1309" w:type="dxa"/>
-          </w:tcPr>
-          <w:p/>
-        </w:tc>
-        <w:tc>
-          <w:tcPr>
-            <w:tcW w:w="1566" w:type="dxa"/>
-          </w:tcPr>
-          <w:p/>
-        </w:tc>
-        <w:tc>
-          <w:tcPr>
-            <w:tcW w:w="5203" w:type="dxa"/>
-          </w:tcPr>
-          <w:p/>
-        </w:tc>
-        <w:tc>
-          <w:tcPr>
-            <w:tcW w:w="1481" w:type="dxa"/>
+            <w:tcW w:w="1187" w:type="dxa"/>
+          </w:tcPr>
+          <w:p/>
+        </w:tc>
+        <w:tc>
+          <w:tcPr>
+            <w:tcW w:w="4396" w:type="dxa"/>
+          </w:tcPr>
+          <w:p/>
+        </w:tc>
+        <w:tc>
+          <w:tcPr>
+            <w:tcW w:w="1400" w:type="dxa"/>
+          </w:tcPr>
+          <w:p/>
+        </w:tc>
+        <w:tc>
+          <w:tcPr>
+            <w:tcW w:w="1226" w:type="dxa"/>
+          </w:tcPr>
+          <w:p/>
+        </w:tc>
+        <w:tc>
+          <w:tcPr>
+            <w:tcW w:w="1503" w:type="dxa"/>
+          </w:tcPr>
+          <w:p/>
+        </w:tc>
+        <w:tc>
+          <w:tcPr>
+            <w:tcW w:w="5388" w:type="dxa"/>
+          </w:tcPr>
+          <w:p/>
+        </w:tc>
+        <w:tc>
+          <w:tcPr>
+            <w:tcW w:w="1579" w:type="dxa"/>
           </w:tcPr>
           <w:p/>
         </w:tc>
@@ -585,43 +702,43 @@
         </w:trPr>
         <w:tc>
           <w:tcPr>
-            <w:tcW w:w="1208" w:type="dxa"/>
-          </w:tcPr>
-          <w:p/>
-        </w:tc>
-        <w:tc>
-          <w:tcPr>
-            <w:tcW w:w="4441" w:type="dxa"/>
-          </w:tcPr>
-          <w:p/>
-        </w:tc>
-        <w:tc>
-          <w:tcPr>
-            <w:tcW w:w="1471" w:type="dxa"/>
-          </w:tcPr>
-          <w:p/>
-        </w:tc>
-        <w:tc>
-          <w:tcPr>
-            <w:tcW w:w="1309" w:type="dxa"/>
-          </w:tcPr>
-          <w:p/>
-        </w:tc>
-        <w:tc>
-          <w:tcPr>
-            <w:tcW w:w="1566" w:type="dxa"/>
-          </w:tcPr>
-          <w:p/>
-        </w:tc>
-        <w:tc>
-          <w:tcPr>
-            <w:tcW w:w="5203" w:type="dxa"/>
-          </w:tcPr>
-          <w:p/>
-        </w:tc>
-        <w:tc>
-          <w:tcPr>
-            <w:tcW w:w="1481" w:type="dxa"/>
+            <w:tcW w:w="1187" w:type="dxa"/>
+          </w:tcPr>
+          <w:p/>
+        </w:tc>
+        <w:tc>
+          <w:tcPr>
+            <w:tcW w:w="4396" w:type="dxa"/>
+          </w:tcPr>
+          <w:p/>
+        </w:tc>
+        <w:tc>
+          <w:tcPr>
+            <w:tcW w:w="1400" w:type="dxa"/>
+          </w:tcPr>
+          <w:p/>
+        </w:tc>
+        <w:tc>
+          <w:tcPr>
+            <w:tcW w:w="1226" w:type="dxa"/>
+          </w:tcPr>
+          <w:p/>
+        </w:tc>
+        <w:tc>
+          <w:tcPr>
+            <w:tcW w:w="1503" w:type="dxa"/>
+          </w:tcPr>
+          <w:p/>
+        </w:tc>
+        <w:tc>
+          <w:tcPr>
+            <w:tcW w:w="5388" w:type="dxa"/>
+          </w:tcPr>
+          <w:p/>
+        </w:tc>
+        <w:tc>
+          <w:tcPr>
+            <w:tcW w:w="1579" w:type="dxa"/>
           </w:tcPr>
           <w:p/>
         </w:tc>
@@ -632,43 +749,43 @@
         </w:trPr>
         <w:tc>
           <w:tcPr>
-            <w:tcW w:w="1208" w:type="dxa"/>
-          </w:tcPr>
-          <w:p/>
-        </w:tc>
-        <w:tc>
-          <w:tcPr>
-            <w:tcW w:w="4441" w:type="dxa"/>
-          </w:tcPr>
-          <w:p/>
-        </w:tc>
-        <w:tc>
-          <w:tcPr>
-            <w:tcW w:w="1471" w:type="dxa"/>
-          </w:tcPr>
-          <w:p/>
-        </w:tc>
-        <w:tc>
-          <w:tcPr>
-            <w:tcW w:w="1309" w:type="dxa"/>
-          </w:tcPr>
-          <w:p/>
-        </w:tc>
-        <w:tc>
-          <w:tcPr>
-            <w:tcW w:w="1566" w:type="dxa"/>
-          </w:tcPr>
-          <w:p/>
-        </w:tc>
-        <w:tc>
-          <w:tcPr>
-            <w:tcW w:w="5203" w:type="dxa"/>
-          </w:tcPr>
-          <w:p/>
-        </w:tc>
-        <w:tc>
-          <w:tcPr>
-            <w:tcW w:w="1481" w:type="dxa"/>
+            <w:tcW w:w="1187" w:type="dxa"/>
+          </w:tcPr>
+          <w:p/>
+        </w:tc>
+        <w:tc>
+          <w:tcPr>
+            <w:tcW w:w="4396" w:type="dxa"/>
+          </w:tcPr>
+          <w:p/>
+        </w:tc>
+        <w:tc>
+          <w:tcPr>
+            <w:tcW w:w="1400" w:type="dxa"/>
+          </w:tcPr>
+          <w:p/>
+        </w:tc>
+        <w:tc>
+          <w:tcPr>
+            <w:tcW w:w="1226" w:type="dxa"/>
+          </w:tcPr>
+          <w:p/>
+        </w:tc>
+        <w:tc>
+          <w:tcPr>
+            <w:tcW w:w="1503" w:type="dxa"/>
+          </w:tcPr>
+          <w:p/>
+        </w:tc>
+        <w:tc>
+          <w:tcPr>
+            <w:tcW w:w="5388" w:type="dxa"/>
+          </w:tcPr>
+          <w:p/>
+        </w:tc>
+        <w:tc>
+          <w:tcPr>
+            <w:tcW w:w="1579" w:type="dxa"/>
           </w:tcPr>
           <w:p/>
         </w:tc>
@@ -679,43 +796,43 @@
         </w:trPr>
         <w:tc>
           <w:tcPr>
-            <w:tcW w:w="1208" w:type="dxa"/>
-          </w:tcPr>
-          <w:p/>
-        </w:tc>
-        <w:tc>
-          <w:tcPr>
-            <w:tcW w:w="4441" w:type="dxa"/>
-          </w:tcPr>
-          <w:p/>
-        </w:tc>
-        <w:tc>
-          <w:tcPr>
-            <w:tcW w:w="1471" w:type="dxa"/>
-          </w:tcPr>
-          <w:p/>
-        </w:tc>
-        <w:tc>
-          <w:tcPr>
-            <w:tcW w:w="1309" w:type="dxa"/>
-          </w:tcPr>
-          <w:p/>
-        </w:tc>
-        <w:tc>
-          <w:tcPr>
-            <w:tcW w:w="1566" w:type="dxa"/>
-          </w:tcPr>
-          <w:p/>
-        </w:tc>
-        <w:tc>
-          <w:tcPr>
-            <w:tcW w:w="5203" w:type="dxa"/>
-          </w:tcPr>
-          <w:p/>
-        </w:tc>
-        <w:tc>
-          <w:tcPr>
-            <w:tcW w:w="1481" w:type="dxa"/>
+            <w:tcW w:w="1187" w:type="dxa"/>
+          </w:tcPr>
+          <w:p/>
+        </w:tc>
+        <w:tc>
+          <w:tcPr>
+            <w:tcW w:w="4396" w:type="dxa"/>
+          </w:tcPr>
+          <w:p/>
+        </w:tc>
+        <w:tc>
+          <w:tcPr>
+            <w:tcW w:w="1400" w:type="dxa"/>
+          </w:tcPr>
+          <w:p/>
+        </w:tc>
+        <w:tc>
+          <w:tcPr>
+            <w:tcW w:w="1226" w:type="dxa"/>
+          </w:tcPr>
+          <w:p/>
+        </w:tc>
+        <w:tc>
+          <w:tcPr>
+            <w:tcW w:w="1503" w:type="dxa"/>
+          </w:tcPr>
+          <w:p/>
+        </w:tc>
+        <w:tc>
+          <w:tcPr>
+            <w:tcW w:w="5388" w:type="dxa"/>
+          </w:tcPr>
+          <w:p/>
+        </w:tc>
+        <w:tc>
+          <w:tcPr>
+            <w:tcW w:w="1579" w:type="dxa"/>
           </w:tcPr>
           <w:p/>
         </w:tc>

</xml_diff>

<commit_message>
thursday finished search func
</commit_message>
<xml_diff>
--- a/testing_plan.docx
+++ b/testing_plan.docx
@@ -1,6 +1,6 @@
 
 <file path=word/document.xml><?xml version="1.0" encoding="utf-8"?>
-<w:document xmlns:wpc="http://schemas.microsoft.com/office/word/2010/wordprocessingCanvas" xmlns:cx="http://schemas.microsoft.com/office/drawing/2014/chartex" xmlns:cx1="http://schemas.microsoft.com/office/drawing/2015/9/8/chartex" xmlns:cx2="http://schemas.microsoft.com/office/drawing/2015/10/21/chartex" xmlns:cx3="http://schemas.microsoft.com/office/drawing/2016/5/9/chartex" xmlns:cx4="http://schemas.microsoft.com/office/drawing/2016/5/10/chartex" xmlns:cx5="http://schemas.microsoft.com/office/drawing/2016/5/11/chartex" xmlns:cx6="http://schemas.microsoft.com/office/drawing/2016/5/12/chartex" xmlns:cx7="http://schemas.microsoft.com/office/drawing/2016/5/13/chartex" xmlns:cx8="http://schemas.microsoft.com/office/drawing/2016/5/14/chartex" xmlns:mc="http://schemas.openxmlformats.org/markup-compatibility/2006" xmlns:aink="http://schemas.microsoft.com/office/drawing/2016/ink" xmlns:am3d="http://schemas.microsoft.com/office/drawing/2017/model3d" xmlns:o="urn:schemas-microsoft-com:office:office" xmlns:oel="http://schemas.microsoft.com/office/2019/extlst" xmlns:r="http://schemas.openxmlformats.org/officeDocument/2006/relationships" xmlns:m="http://schemas.openxmlformats.org/officeDocument/2006/math" xmlns:v="urn:schemas-microsoft-com:vml" xmlns:wp14="http://schemas.microsoft.com/office/word/2010/wordprocessingDrawing" xmlns:wp="http://schemas.openxmlformats.org/drawingml/2006/wordprocessingDrawing" xmlns:w10="urn:schemas-microsoft-com:office:word" xmlns:w="http://schemas.openxmlformats.org/wordprocessingml/2006/main" xmlns:w14="http://schemas.microsoft.com/office/word/2010/wordml" xmlns:w15="http://schemas.microsoft.com/office/word/2012/wordml" xmlns:w16cex="http://schemas.microsoft.com/office/word/2018/wordml/cex" xmlns:w16cid="http://schemas.microsoft.com/office/word/2016/wordml/cid" xmlns:w16="http://schemas.microsoft.com/office/word/2018/wordml" xmlns:w16sdtdh="http://schemas.microsoft.com/office/word/2020/wordml/sdtdatahash" xmlns:w16se="http://schemas.microsoft.com/office/word/2015/wordml/symex" xmlns:wpg="http://schemas.microsoft.com/office/word/2010/wordprocessingGroup" xmlns:wpi="http://schemas.microsoft.com/office/word/2010/wordprocessingInk" xmlns:wne="http://schemas.microsoft.com/office/word/2006/wordml" xmlns:wps="http://schemas.microsoft.com/office/word/2010/wordprocessingShape" mc:Ignorable="w14 w15 w16se w16cid w16 w16cex w16sdtdh wp14">
+<w:document xmlns:wpc="http://schemas.microsoft.com/office/word/2010/wordprocessingCanvas" xmlns:cx="http://schemas.microsoft.com/office/drawing/2014/chartex" xmlns:cx1="http://schemas.microsoft.com/office/drawing/2015/9/8/chartex" xmlns:cx2="http://schemas.microsoft.com/office/drawing/2015/10/21/chartex" xmlns:cx3="http://schemas.microsoft.com/office/drawing/2016/5/9/chartex" xmlns:cx4="http://schemas.microsoft.com/office/drawing/2016/5/10/chartex" xmlns:cx5="http://schemas.microsoft.com/office/drawing/2016/5/11/chartex" xmlns:cx6="http://schemas.microsoft.com/office/drawing/2016/5/12/chartex" xmlns:cx7="http://schemas.microsoft.com/office/drawing/2016/5/13/chartex" xmlns:cx8="http://schemas.microsoft.com/office/drawing/2016/5/14/chartex" xmlns:mc="http://schemas.openxmlformats.org/markup-compatibility/2006" xmlns:aink="http://schemas.microsoft.com/office/drawing/2016/ink" xmlns:am3d="http://schemas.microsoft.com/office/drawing/2017/model3d" xmlns:o="urn:schemas-microsoft-com:office:office" xmlns:oel="http://schemas.microsoft.com/office/2019/extlst" xmlns:r="http://schemas.openxmlformats.org/officeDocument/2006/relationships" xmlns:m="http://schemas.openxmlformats.org/officeDocument/2006/math" xmlns:v="urn:schemas-microsoft-com:vml" xmlns:wp14="http://schemas.microsoft.com/office/word/2010/wordprocessingDrawing" xmlns:wp="http://schemas.openxmlformats.org/drawingml/2006/wordprocessingDrawing" xmlns:w10="urn:schemas-microsoft-com:office:word" xmlns:w="http://schemas.openxmlformats.org/wordprocessingml/2006/main" xmlns:w14="http://schemas.microsoft.com/office/word/2010/wordml" xmlns:w15="http://schemas.microsoft.com/office/word/2012/wordml" xmlns:w16cex="http://schemas.microsoft.com/office/word/2018/wordml/cex" xmlns:w16cid="http://schemas.microsoft.com/office/word/2016/wordml/cid" xmlns:w16="http://schemas.microsoft.com/office/word/2018/wordml" xmlns:w16du="http://schemas.microsoft.com/office/word/2023/wordml/word16du" xmlns:w16sdtdh="http://schemas.microsoft.com/office/word/2020/wordml/sdtdatahash" xmlns:w16se="http://schemas.microsoft.com/office/word/2015/wordml/symex" xmlns:wpg="http://schemas.microsoft.com/office/word/2010/wordprocessingGroup" xmlns:wpi="http://schemas.microsoft.com/office/word/2010/wordprocessingInk" xmlns:wne="http://schemas.microsoft.com/office/word/2006/wordml" xmlns:wps="http://schemas.microsoft.com/office/word/2010/wordprocessingShape" mc:Ignorable="w14 w15 w16se w16cid w16 w16cex w16sdtdh w16du wp14">
   <w:body>
     <w:tbl>
       <w:tblPr>
@@ -10,13 +10,13 @@
         <w:tblLook w:val="04A0" w:firstRow="1" w:lastRow="0" w:firstColumn="1" w:lastColumn="0" w:noHBand="0" w:noVBand="1"/>
       </w:tblPr>
       <w:tblGrid>
-        <w:gridCol w:w="1154"/>
-        <w:gridCol w:w="4325"/>
-        <w:gridCol w:w="1287"/>
-        <w:gridCol w:w="1093"/>
-        <w:gridCol w:w="1482"/>
-        <w:gridCol w:w="5796"/>
-        <w:gridCol w:w="1542"/>
+        <w:gridCol w:w="1055"/>
+        <w:gridCol w:w="4116"/>
+        <w:gridCol w:w="958"/>
+        <w:gridCol w:w="705"/>
+        <w:gridCol w:w="1422"/>
+        <w:gridCol w:w="8016"/>
+        <w:gridCol w:w="1433"/>
       </w:tblGrid>
       <w:tr>
         <w:trPr>
@@ -577,13 +577,7 @@
           </w:tcPr>
           <w:p>
             <w:r>
-              <w:t>2</w:t>
-            </w:r>
-            <w:r>
-              <w:t>2</w:t>
-            </w:r>
-            <w:r>
-              <w:t>/03/24</w:t>
+              <w:t>22/03/24</w:t>
             </w:r>
           </w:p>
         </w:tc>
@@ -716,11 +710,11 @@
             </w:r>
             <w:proofErr w:type="gramEnd"/>
             <w:r>
-              <w:t xml:space="preserve"> first if statement to </w:t>
+              <w:t xml:space="preserve"> first if </w:t>
             </w:r>
             <w:r>
               <w:lastRenderedPageBreak/>
-              <w:t xml:space="preserve">run with the </w:t>
+              <w:t xml:space="preserve">statement to run with the </w:t>
             </w:r>
             <w:proofErr w:type="spellStart"/>
             <w:r>
@@ -790,6 +784,9 @@
           </w:tcPr>
           <w:p>
             <w:r>
+              <w:rPr>
+                <w:noProof/>
+              </w:rPr>
               <w:drawing>
                 <wp:inline distT="0" distB="0" distL="0" distR="0" wp14:anchorId="6A30F8C9" wp14:editId="75009A28">
                   <wp:extent cx="3537656" cy="1038225"/>
@@ -914,6 +911,9 @@
           </w:tcPr>
           <w:p>
             <w:r>
+              <w:rPr>
+                <w:noProof/>
+              </w:rPr>
               <w:drawing>
                 <wp:inline distT="0" distB="0" distL="0" distR="0" wp14:anchorId="1F2818B1" wp14:editId="6047F151">
                   <wp:extent cx="2447750" cy="704850"/>
@@ -997,7 +997,45 @@
           <w:tcPr>
             <w:tcW w:w="5388" w:type="dxa"/>
           </w:tcPr>
-          <w:p/>
+          <w:p>
+            <w:r>
+              <w:drawing>
+                <wp:inline distT="0" distB="0" distL="0" distR="0" wp14:anchorId="28C24F6E" wp14:editId="21355B76">
+                  <wp:extent cx="4951417" cy="855980"/>
+                  <wp:effectExtent l="0" t="0" r="1905" b="1270"/>
+                  <wp:docPr id="246951279" name="Picture 1"/>
+                  <wp:cNvGraphicFramePr>
+                    <a:graphicFrameLocks xmlns:a="http://schemas.openxmlformats.org/drawingml/2006/main" noChangeAspect="1"/>
+                  </wp:cNvGraphicFramePr>
+                  <a:graphic xmlns:a="http://schemas.openxmlformats.org/drawingml/2006/main">
+                    <a:graphicData uri="http://schemas.openxmlformats.org/drawingml/2006/picture">
+                      <pic:pic xmlns:pic="http://schemas.openxmlformats.org/drawingml/2006/picture">
+                        <pic:nvPicPr>
+                          <pic:cNvPr id="246951279" name=""/>
+                          <pic:cNvPicPr/>
+                        </pic:nvPicPr>
+                        <pic:blipFill>
+                          <a:blip r:embed="rId10"/>
+                          <a:stretch>
+                            <a:fillRect/>
+                          </a:stretch>
+                        </pic:blipFill>
+                        <pic:spPr>
+                          <a:xfrm>
+                            <a:off x="0" y="0"/>
+                            <a:ext cx="4967902" cy="858830"/>
+                          </a:xfrm>
+                          <a:prstGeom prst="rect">
+                            <a:avLst/>
+                          </a:prstGeom>
+                        </pic:spPr>
+                      </pic:pic>
+                    </a:graphicData>
+                  </a:graphic>
+                </wp:inline>
+              </w:drawing>
+            </w:r>
+          </w:p>
         </w:tc>
         <w:tc>
           <w:tcPr>
@@ -1066,7 +1104,7 @@
 </file>
 
 <file path=word/styles.xml><?xml version="1.0" encoding="utf-8"?>
-<w:styles xmlns:mc="http://schemas.openxmlformats.org/markup-compatibility/2006" xmlns:r="http://schemas.openxmlformats.org/officeDocument/2006/relationships" xmlns:w="http://schemas.openxmlformats.org/wordprocessingml/2006/main" xmlns:w14="http://schemas.microsoft.com/office/word/2010/wordml" xmlns:w15="http://schemas.microsoft.com/office/word/2012/wordml" xmlns:w16cex="http://schemas.microsoft.com/office/word/2018/wordml/cex" xmlns:w16cid="http://schemas.microsoft.com/office/word/2016/wordml/cid" xmlns:w16="http://schemas.microsoft.com/office/word/2018/wordml" xmlns:w16sdtdh="http://schemas.microsoft.com/office/word/2020/wordml/sdtdatahash" xmlns:w16se="http://schemas.microsoft.com/office/word/2015/wordml/symex" mc:Ignorable="w14 w15 w16se w16cid w16 w16cex w16sdtdh">
+<w:styles xmlns:mc="http://schemas.openxmlformats.org/markup-compatibility/2006" xmlns:r="http://schemas.openxmlformats.org/officeDocument/2006/relationships" xmlns:w="http://schemas.openxmlformats.org/wordprocessingml/2006/main" xmlns:w14="http://schemas.microsoft.com/office/word/2010/wordml" xmlns:w15="http://schemas.microsoft.com/office/word/2012/wordml" xmlns:w16cex="http://schemas.microsoft.com/office/word/2018/wordml/cex" xmlns:w16cid="http://schemas.microsoft.com/office/word/2016/wordml/cid" xmlns:w16="http://schemas.microsoft.com/office/word/2018/wordml" xmlns:w16du="http://schemas.microsoft.com/office/word/2023/wordml/word16du" xmlns:w16sdtdh="http://schemas.microsoft.com/office/word/2020/wordml/sdtdatahash" xmlns:w16se="http://schemas.microsoft.com/office/word/2015/wordml/symex" mc:Ignorable="w14 w15 w16se w16cid w16 w16cex w16sdtdh w16du">
   <w:docDefaults>
     <w:rPrDefault>
       <w:rPr>

</xml_diff>

<commit_message>
finish all funcs and add to test plan
</commit_message>
<xml_diff>
--- a/testing_plan.docx
+++ b/testing_plan.docx
@@ -2,44 +2,40 @@
 <file path=word/document.xml><?xml version="1.0" encoding="utf-8"?>
 <w:document xmlns:wpc="http://schemas.microsoft.com/office/word/2010/wordprocessingCanvas" xmlns:cx="http://schemas.microsoft.com/office/drawing/2014/chartex" xmlns:cx1="http://schemas.microsoft.com/office/drawing/2015/9/8/chartex" xmlns:cx2="http://schemas.microsoft.com/office/drawing/2015/10/21/chartex" xmlns:cx3="http://schemas.microsoft.com/office/drawing/2016/5/9/chartex" xmlns:cx4="http://schemas.microsoft.com/office/drawing/2016/5/10/chartex" xmlns:cx5="http://schemas.microsoft.com/office/drawing/2016/5/11/chartex" xmlns:cx6="http://schemas.microsoft.com/office/drawing/2016/5/12/chartex" xmlns:cx7="http://schemas.microsoft.com/office/drawing/2016/5/13/chartex" xmlns:cx8="http://schemas.microsoft.com/office/drawing/2016/5/14/chartex" xmlns:mc="http://schemas.openxmlformats.org/markup-compatibility/2006" xmlns:aink="http://schemas.microsoft.com/office/drawing/2016/ink" xmlns:am3d="http://schemas.microsoft.com/office/drawing/2017/model3d" xmlns:o="urn:schemas-microsoft-com:office:office" xmlns:oel="http://schemas.microsoft.com/office/2019/extlst" xmlns:r="http://schemas.openxmlformats.org/officeDocument/2006/relationships" xmlns:m="http://schemas.openxmlformats.org/officeDocument/2006/math" xmlns:v="urn:schemas-microsoft-com:vml" xmlns:wp14="http://schemas.microsoft.com/office/word/2010/wordprocessingDrawing" xmlns:wp="http://schemas.openxmlformats.org/drawingml/2006/wordprocessingDrawing" xmlns:w10="urn:schemas-microsoft-com:office:word" xmlns:w="http://schemas.openxmlformats.org/wordprocessingml/2006/main" xmlns:w14="http://schemas.microsoft.com/office/word/2010/wordml" xmlns:w15="http://schemas.microsoft.com/office/word/2012/wordml" xmlns:w16cex="http://schemas.microsoft.com/office/word/2018/wordml/cex" xmlns:w16cid="http://schemas.microsoft.com/office/word/2016/wordml/cid" xmlns:w16="http://schemas.microsoft.com/office/word/2018/wordml" xmlns:w16du="http://schemas.microsoft.com/office/word/2023/wordml/word16du" xmlns:w16sdtdh="http://schemas.microsoft.com/office/word/2020/wordml/sdtdatahash" xmlns:w16se="http://schemas.microsoft.com/office/word/2015/wordml/symex" xmlns:wpg="http://schemas.microsoft.com/office/word/2010/wordprocessingGroup" xmlns:wpi="http://schemas.microsoft.com/office/word/2010/wordprocessingInk" xmlns:wne="http://schemas.microsoft.com/office/word/2006/wordml" xmlns:wps="http://schemas.microsoft.com/office/word/2010/wordprocessingShape" mc:Ignorable="w14 w15 w16se w16cid w16 w16cex w16sdtdh w16du wp14">
   <w:body>
+    <w:p>
+      <w:r>
+        <w:t>testing plan:</w:t>
+      </w:r>
+    </w:p>
     <w:tbl>
       <w:tblPr>
         <w:tblStyle w:val="TableGrid"/>
-        <w:tblW w:w="16679" w:type="dxa"/>
-        <w:tblInd w:w="-1355" w:type="dxa"/>
+        <w:tblW w:w="0" w:type="auto"/>
         <w:tblLook w:val="04A0" w:firstRow="1" w:lastRow="0" w:firstColumn="1" w:lastColumn="0" w:noHBand="0" w:noVBand="1"/>
       </w:tblPr>
       <w:tblGrid>
-        <w:gridCol w:w="1055"/>
-        <w:gridCol w:w="4116"/>
+        <w:gridCol w:w="1132"/>
+        <w:gridCol w:w="3920"/>
         <w:gridCol w:w="958"/>
-        <w:gridCol w:w="705"/>
-        <w:gridCol w:w="1422"/>
-        <w:gridCol w:w="8016"/>
-        <w:gridCol w:w="1433"/>
+        <w:gridCol w:w="1223"/>
+        <w:gridCol w:w="1532"/>
+        <w:gridCol w:w="5556"/>
+        <w:gridCol w:w="1543"/>
       </w:tblGrid>
       <w:tr>
         <w:trPr>
-          <w:trHeight w:val="983"/>
+          <w:trHeight w:val="1329"/>
         </w:trPr>
         <w:tc>
           <w:tcPr>
-            <w:tcW w:w="1187" w:type="dxa"/>
-          </w:tcPr>
-          <w:p>
-            <w:pPr>
-              <w:rPr>
-                <w:sz w:val="24"/>
-                <w:szCs w:val="24"/>
-              </w:rPr>
-            </w:pPr>
+            <w:tcW w:w="421" w:type="dxa"/>
+          </w:tcPr>
+          <w:p>
             <w:r>
               <w:rPr>
                 <w:rStyle w:val="normaltextrun"/>
                 <w:rFonts w:ascii="Calibri" w:hAnsi="Calibri" w:cs="Calibri"/>
                 <w:color w:val="000000"/>
-                <w:sz w:val="24"/>
-                <w:szCs w:val="24"/>
               </w:rPr>
               <w:t>Test Date</w:t>
             </w:r>
@@ -48,8 +44,6 @@
                 <w:rStyle w:val="eop"/>
                 <w:rFonts w:ascii="Calibri" w:hAnsi="Calibri" w:cs="Calibri"/>
                 <w:color w:val="000000"/>
-                <w:sz w:val="24"/>
-                <w:szCs w:val="24"/>
               </w:rPr>
               <w:t> </w:t>
             </w:r>
@@ -57,7 +51,7 @@
         </w:tc>
         <w:tc>
           <w:tcPr>
-            <w:tcW w:w="4396" w:type="dxa"/>
+            <w:tcW w:w="3954" w:type="dxa"/>
           </w:tcPr>
           <w:p>
             <w:pPr>
@@ -65,7 +59,6 @@
               <w:spacing w:before="0" w:beforeAutospacing="0" w:after="0" w:afterAutospacing="0"/>
               <w:jc w:val="center"/>
               <w:textAlignment w:val="baseline"/>
-              <w:divId w:val="1610505316"/>
               <w:rPr>
                 <w:rFonts w:ascii="Segoe UI" w:hAnsi="Segoe UI" w:cs="Segoe UI"/>
               </w:rPr>
@@ -73,7 +66,7 @@
             <w:r>
               <w:rPr>
                 <w:rStyle w:val="normaltextrun"/>
-                <w:rFonts w:ascii="Calibri" w:hAnsi="Calibri" w:cs="Calibri"/>
+                <w:rFonts w:ascii="Calibri" w:eastAsiaTheme="majorEastAsia" w:hAnsi="Calibri" w:cs="Calibri"/>
                 <w:color w:val="000000"/>
               </w:rPr>
               <w:t>What I tested</w:t>
@@ -81,25 +74,17 @@
             <w:r>
               <w:rPr>
                 <w:rStyle w:val="eop"/>
-                <w:rFonts w:ascii="Calibri" w:hAnsi="Calibri" w:cs="Calibri"/>
+                <w:rFonts w:ascii="Calibri" w:eastAsiaTheme="majorEastAsia" w:hAnsi="Calibri" w:cs="Calibri"/>
                 <w:color w:val="000000"/>
               </w:rPr>
               <w:t> </w:t>
             </w:r>
           </w:p>
           <w:p>
-            <w:pPr>
-              <w:rPr>
-                <w:sz w:val="24"/>
-                <w:szCs w:val="24"/>
-              </w:rPr>
-            </w:pPr>
             <w:r>
               <w:rPr>
                 <w:rStyle w:val="normaltextrun"/>
                 <w:rFonts w:ascii="Calibri" w:hAnsi="Calibri" w:cs="Calibri"/>
-                <w:sz w:val="24"/>
-                <w:szCs w:val="24"/>
               </w:rPr>
               <w:t> </w:t>
             </w:r>
@@ -107,8 +92,6 @@
               <w:rPr>
                 <w:rStyle w:val="eop"/>
                 <w:rFonts w:ascii="Calibri" w:hAnsi="Calibri" w:cs="Calibri"/>
-                <w:sz w:val="24"/>
-                <w:szCs w:val="24"/>
               </w:rPr>
               <w:t> </w:t>
             </w:r>
@@ -116,22 +99,14 @@
         </w:tc>
         <w:tc>
           <w:tcPr>
-            <w:tcW w:w="1400" w:type="dxa"/>
-          </w:tcPr>
-          <w:p>
-            <w:pPr>
-              <w:rPr>
-                <w:sz w:val="24"/>
-                <w:szCs w:val="24"/>
-              </w:rPr>
-            </w:pPr>
+            <w:tcW w:w="833" w:type="dxa"/>
+          </w:tcPr>
+          <w:p>
             <w:r>
               <w:rPr>
                 <w:rStyle w:val="normaltextrun"/>
                 <w:rFonts w:ascii="Calibri" w:hAnsi="Calibri" w:cs="Calibri"/>
                 <w:color w:val="000000"/>
-                <w:sz w:val="24"/>
-                <w:szCs w:val="24"/>
               </w:rPr>
               <w:t>What I did to test it (actual input values)</w:t>
             </w:r>
@@ -140,8 +115,6 @@
                 <w:rStyle w:val="eop"/>
                 <w:rFonts w:ascii="Calibri" w:hAnsi="Calibri" w:cs="Calibri"/>
                 <w:color w:val="000000"/>
-                <w:sz w:val="24"/>
-                <w:szCs w:val="24"/>
               </w:rPr>
               <w:t> </w:t>
             </w:r>
@@ -149,22 +122,14 @@
         </w:tc>
         <w:tc>
           <w:tcPr>
-            <w:tcW w:w="1226" w:type="dxa"/>
-          </w:tcPr>
-          <w:p>
-            <w:pPr>
-              <w:rPr>
-                <w:sz w:val="24"/>
-                <w:szCs w:val="24"/>
-              </w:rPr>
-            </w:pPr>
+            <w:tcW w:w="984" w:type="dxa"/>
+          </w:tcPr>
+          <w:p>
             <w:r>
               <w:rPr>
                 <w:rStyle w:val="normaltextrun"/>
                 <w:rFonts w:ascii="Calibri" w:hAnsi="Calibri" w:cs="Calibri"/>
                 <w:color w:val="000000"/>
-                <w:sz w:val="24"/>
-                <w:szCs w:val="24"/>
               </w:rPr>
               <w:t>Test type</w:t>
             </w:r>
@@ -173,8 +138,6 @@
                 <w:rStyle w:val="eop"/>
                 <w:rFonts w:ascii="Calibri" w:hAnsi="Calibri" w:cs="Calibri"/>
                 <w:color w:val="000000"/>
-                <w:sz w:val="24"/>
-                <w:szCs w:val="24"/>
               </w:rPr>
               <w:t> </w:t>
             </w:r>
@@ -182,22 +145,14 @@
         </w:tc>
         <w:tc>
           <w:tcPr>
-            <w:tcW w:w="1503" w:type="dxa"/>
-          </w:tcPr>
-          <w:p>
-            <w:pPr>
-              <w:rPr>
-                <w:sz w:val="24"/>
-                <w:szCs w:val="24"/>
-              </w:rPr>
-            </w:pPr>
+            <w:tcW w:w="1219" w:type="dxa"/>
+          </w:tcPr>
+          <w:p>
             <w:r>
               <w:rPr>
                 <w:rStyle w:val="normaltextrun"/>
                 <w:rFonts w:ascii="Calibri" w:hAnsi="Calibri" w:cs="Calibri"/>
                 <w:color w:val="000000"/>
-                <w:sz w:val="24"/>
-                <w:szCs w:val="24"/>
               </w:rPr>
               <w:t>What I expected to happen</w:t>
             </w:r>
@@ -206,8 +161,6 @@
                 <w:rStyle w:val="eop"/>
                 <w:rFonts w:ascii="Calibri" w:hAnsi="Calibri" w:cs="Calibri"/>
                 <w:color w:val="000000"/>
-                <w:sz w:val="24"/>
-                <w:szCs w:val="24"/>
               </w:rPr>
               <w:t> </w:t>
             </w:r>
@@ -215,22 +168,14 @@
         </w:tc>
         <w:tc>
           <w:tcPr>
-            <w:tcW w:w="5388" w:type="dxa"/>
-          </w:tcPr>
-          <w:p>
-            <w:pPr>
-              <w:rPr>
-                <w:sz w:val="24"/>
-                <w:szCs w:val="24"/>
-              </w:rPr>
-            </w:pPr>
+            <w:tcW w:w="5308" w:type="dxa"/>
+          </w:tcPr>
+          <w:p>
             <w:r>
               <w:rPr>
                 <w:rStyle w:val="normaltextrun"/>
                 <w:rFonts w:ascii="Calibri" w:hAnsi="Calibri" w:cs="Calibri"/>
                 <w:color w:val="000000"/>
-                <w:sz w:val="24"/>
-                <w:szCs w:val="24"/>
               </w:rPr>
               <w:t>What happened.</w:t>
             </w:r>
@@ -239,8 +184,6 @@
                 <w:rStyle w:val="eop"/>
                 <w:rFonts w:ascii="Calibri" w:hAnsi="Calibri" w:cs="Calibri"/>
                 <w:color w:val="000000"/>
-                <w:sz w:val="24"/>
-                <w:szCs w:val="24"/>
               </w:rPr>
               <w:t> </w:t>
             </w:r>
@@ -248,22 +191,14 @@
         </w:tc>
         <w:tc>
           <w:tcPr>
-            <w:tcW w:w="1579" w:type="dxa"/>
-          </w:tcPr>
-          <w:p>
-            <w:pPr>
-              <w:rPr>
-                <w:sz w:val="24"/>
-                <w:szCs w:val="24"/>
-              </w:rPr>
-            </w:pPr>
+            <w:tcW w:w="1229" w:type="dxa"/>
+          </w:tcPr>
+          <w:p>
             <w:r>
               <w:rPr>
                 <w:rStyle w:val="normaltextrun"/>
                 <w:rFonts w:ascii="Calibri" w:hAnsi="Calibri" w:cs="Calibri"/>
                 <w:color w:val="000000"/>
-                <w:sz w:val="24"/>
-                <w:szCs w:val="24"/>
               </w:rPr>
               <w:t>What I did to fix it if the test failed.</w:t>
             </w:r>
@@ -272,8 +207,6 @@
                 <w:rStyle w:val="eop"/>
                 <w:rFonts w:ascii="Calibri" w:hAnsi="Calibri" w:cs="Calibri"/>
                 <w:color w:val="000000"/>
-                <w:sz w:val="24"/>
-                <w:szCs w:val="24"/>
               </w:rPr>
               <w:t> </w:t>
             </w:r>
@@ -281,14 +214,18 @@
         </w:tc>
       </w:tr>
       <w:tr>
-        <w:trPr>
-          <w:trHeight w:val="988"/>
-        </w:trPr>
-        <w:tc>
-          <w:tcPr>
-            <w:tcW w:w="1187" w:type="dxa"/>
-          </w:tcPr>
-          <w:p>
+        <w:tc>
+          <w:tcPr>
+            <w:tcW w:w="421" w:type="dxa"/>
+          </w:tcPr>
+          <w:p>
+            <w:pPr>
+              <w:rPr>
+                <w:rStyle w:val="normaltextrun"/>
+                <w:rFonts w:ascii="Calibri" w:hAnsi="Calibri" w:cs="Calibri"/>
+                <w:color w:val="000000"/>
+              </w:rPr>
+            </w:pPr>
             <w:r>
               <w:t>20/02/24</w:t>
             </w:r>
@@ -296,9 +233,20 @@
         </w:tc>
         <w:tc>
           <w:tcPr>
-            <w:tcW w:w="4396" w:type="dxa"/>
-          </w:tcPr>
-          <w:p>
+            <w:tcW w:w="3954" w:type="dxa"/>
+          </w:tcPr>
+          <w:p>
+            <w:pPr>
+              <w:pStyle w:val="paragraph"/>
+              <w:spacing w:before="0" w:beforeAutospacing="0" w:after="0" w:afterAutospacing="0"/>
+              <w:jc w:val="center"/>
+              <w:textAlignment w:val="baseline"/>
+              <w:rPr>
+                <w:rStyle w:val="normaltextrun"/>
+                <w:rFonts w:ascii="Calibri" w:eastAsiaTheme="majorEastAsia" w:hAnsi="Calibri" w:cs="Calibri"/>
+                <w:color w:val="000000"/>
+              </w:rPr>
+            </w:pPr>
             <w:r>
               <w:t>Checking if display runs when being selected from the menu and if the nested keys are being accessed</w:t>
             </w:r>
@@ -307,10 +255,10 @@
                 <w:noProof/>
               </w:rPr>
               <w:drawing>
-                <wp:inline distT="0" distB="0" distL="0" distR="0" wp14:anchorId="04E8D025" wp14:editId="7285BCB5">
-                  <wp:extent cx="2476846" cy="647790"/>
-                  <wp:effectExtent l="0" t="0" r="0" b="0"/>
-                  <wp:docPr id="1117611090" name="Picture 1"/>
+                <wp:inline distT="0" distB="0" distL="0" distR="0" wp14:anchorId="4171FA18" wp14:editId="4C943EDD">
+                  <wp:extent cx="1383527" cy="361846"/>
+                  <wp:effectExtent l="0" t="0" r="7620" b="635"/>
+                  <wp:docPr id="672476534" name="Picture 1" descr="A computer screen with white text&#10;&#10;Description automatically generated with medium confidence"/>
                   <wp:cNvGraphicFramePr>
                     <a:graphicFrameLocks xmlns:a="http://schemas.openxmlformats.org/drawingml/2006/main" noChangeAspect="1"/>
                   </wp:cNvGraphicFramePr>
@@ -318,7 +266,7 @@
                     <a:graphicData uri="http://schemas.openxmlformats.org/drawingml/2006/picture">
                       <pic:pic xmlns:pic="http://schemas.openxmlformats.org/drawingml/2006/picture">
                         <pic:nvPicPr>
-                          <pic:cNvPr id="1117611090" name=""/>
+                          <pic:cNvPr id="1117611090" name="Picture 1" descr="A computer screen with white text&#10;&#10;Description automatically generated with medium confidence"/>
                           <pic:cNvPicPr/>
                         </pic:nvPicPr>
                         <pic:blipFill>
@@ -330,7 +278,7 @@
                         <pic:spPr>
                           <a:xfrm>
                             <a:off x="0" y="0"/>
-                            <a:ext cx="2476846" cy="647790"/>
+                            <a:ext cx="1411729" cy="369222"/>
                           </a:xfrm>
                           <a:prstGeom prst="rect">
                             <a:avLst/>
@@ -346,9 +294,16 @@
         </w:tc>
         <w:tc>
           <w:tcPr>
-            <w:tcW w:w="1400" w:type="dxa"/>
-          </w:tcPr>
-          <w:p>
+            <w:tcW w:w="833" w:type="dxa"/>
+          </w:tcPr>
+          <w:p>
+            <w:pPr>
+              <w:rPr>
+                <w:rStyle w:val="normaltextrun"/>
+                <w:rFonts w:ascii="Calibri" w:hAnsi="Calibri" w:cs="Calibri"/>
+                <w:color w:val="000000"/>
+              </w:rPr>
+            </w:pPr>
             <w:r>
               <w:t>Pick display in menu options</w:t>
             </w:r>
@@ -356,15 +311,30 @@
         </w:tc>
         <w:tc>
           <w:tcPr>
-            <w:tcW w:w="1226" w:type="dxa"/>
-          </w:tcPr>
-          <w:p/>
-        </w:tc>
-        <w:tc>
-          <w:tcPr>
-            <w:tcW w:w="1503" w:type="dxa"/>
-          </w:tcPr>
-          <w:p>
+            <w:tcW w:w="984" w:type="dxa"/>
+          </w:tcPr>
+          <w:p>
+            <w:pPr>
+              <w:rPr>
+                <w:rStyle w:val="normaltextrun"/>
+                <w:rFonts w:ascii="Calibri" w:hAnsi="Calibri" w:cs="Calibri"/>
+                <w:color w:val="000000"/>
+              </w:rPr>
+            </w:pPr>
+          </w:p>
+        </w:tc>
+        <w:tc>
+          <w:tcPr>
+            <w:tcW w:w="1219" w:type="dxa"/>
+          </w:tcPr>
+          <w:p>
+            <w:pPr>
+              <w:rPr>
+                <w:rStyle w:val="normaltextrun"/>
+                <w:rFonts w:ascii="Calibri" w:hAnsi="Calibri" w:cs="Calibri"/>
+                <w:color w:val="000000"/>
+              </w:rPr>
+            </w:pPr>
             <w:r>
               <w:t>The nested keys of the first tasks key are printed</w:t>
             </w:r>
@@ -372,18 +342,25 @@
         </w:tc>
         <w:tc>
           <w:tcPr>
-            <w:tcW w:w="5388" w:type="dxa"/>
-          </w:tcPr>
-          <w:p>
+            <w:tcW w:w="5308" w:type="dxa"/>
+          </w:tcPr>
+          <w:p>
+            <w:pPr>
+              <w:rPr>
+                <w:rStyle w:val="normaltextrun"/>
+                <w:rFonts w:ascii="Calibri" w:hAnsi="Calibri" w:cs="Calibri"/>
+                <w:color w:val="000000"/>
+              </w:rPr>
+            </w:pPr>
             <w:r>
               <w:rPr>
                 <w:noProof/>
               </w:rPr>
               <w:drawing>
-                <wp:inline distT="0" distB="0" distL="0" distR="0" wp14:anchorId="32A1D9B0" wp14:editId="61AAF1B6">
-                  <wp:extent cx="3166838" cy="771525"/>
-                  <wp:effectExtent l="0" t="0" r="0" b="0"/>
-                  <wp:docPr id="1866817811" name="Picture 1"/>
+                <wp:inline distT="0" distB="0" distL="0" distR="0" wp14:anchorId="6E3C8BD5" wp14:editId="23CD6BA2">
+                  <wp:extent cx="2989690" cy="728367"/>
+                  <wp:effectExtent l="0" t="0" r="1270" b="0"/>
+                  <wp:docPr id="150776183" name="Picture 1" descr="A computer screen with white text&#10;&#10;Description automatically generated"/>
                   <wp:cNvGraphicFramePr>
                     <a:graphicFrameLocks xmlns:a="http://schemas.openxmlformats.org/drawingml/2006/main" noChangeAspect="1"/>
                   </wp:cNvGraphicFramePr>
@@ -391,7 +368,7 @@
                     <a:graphicData uri="http://schemas.openxmlformats.org/drawingml/2006/picture">
                       <pic:pic xmlns:pic="http://schemas.openxmlformats.org/drawingml/2006/picture">
                         <pic:nvPicPr>
-                          <pic:cNvPr id="1866817811" name=""/>
+                          <pic:cNvPr id="1866817811" name="Picture 1" descr="A computer screen with white text&#10;&#10;Description automatically generated"/>
                           <pic:cNvPicPr/>
                         </pic:nvPicPr>
                         <pic:blipFill>
@@ -403,7 +380,7 @@
                         <pic:spPr>
                           <a:xfrm>
                             <a:off x="0" y="0"/>
-                            <a:ext cx="3199275" cy="779427"/>
+                            <a:ext cx="3034843" cy="739367"/>
                           </a:xfrm>
                           <a:prstGeom prst="rect">
                             <a:avLst/>
@@ -419,9 +396,16 @@
         </w:tc>
         <w:tc>
           <w:tcPr>
-            <w:tcW w:w="1579" w:type="dxa"/>
-          </w:tcPr>
-          <w:p>
+            <w:tcW w:w="1229" w:type="dxa"/>
+          </w:tcPr>
+          <w:p>
+            <w:pPr>
+              <w:rPr>
+                <w:rStyle w:val="normaltextrun"/>
+                <w:rFonts w:ascii="Calibri" w:hAnsi="Calibri" w:cs="Calibri"/>
+                <w:color w:val="000000"/>
+              </w:rPr>
+            </w:pPr>
             <w:r>
               <w:t>I changed the value I was putting which was zero to the key putting zero doesn’t access the first thing but looks for a key 0</w:t>
             </w:r>
@@ -429,12 +413,9 @@
         </w:tc>
       </w:tr>
       <w:tr>
-        <w:trPr>
-          <w:trHeight w:val="933"/>
-        </w:trPr>
-        <w:tc>
-          <w:tcPr>
-            <w:tcW w:w="1187" w:type="dxa"/>
+        <w:tc>
+          <w:tcPr>
+            <w:tcW w:w="421" w:type="dxa"/>
           </w:tcPr>
           <w:p>
             <w:r>
@@ -444,9 +425,15 @@
         </w:tc>
         <w:tc>
           <w:tcPr>
-            <w:tcW w:w="4396" w:type="dxa"/>
-          </w:tcPr>
-          <w:p>
+            <w:tcW w:w="3954" w:type="dxa"/>
+          </w:tcPr>
+          <w:p>
+            <w:pPr>
+              <w:pStyle w:val="paragraph"/>
+              <w:spacing w:before="0" w:beforeAutospacing="0" w:after="0" w:afterAutospacing="0"/>
+              <w:jc w:val="center"/>
+              <w:textAlignment w:val="baseline"/>
+            </w:pPr>
             <w:r>
               <w:t xml:space="preserve">What happens when u click the cancel in the </w:t>
             </w:r>
@@ -462,7 +449,7 @@
         </w:tc>
         <w:tc>
           <w:tcPr>
-            <w:tcW w:w="1400" w:type="dxa"/>
+            <w:tcW w:w="833" w:type="dxa"/>
           </w:tcPr>
           <w:p>
             <w:r>
@@ -477,13 +464,21 @@
         </w:tc>
         <w:tc>
           <w:tcPr>
-            <w:tcW w:w="1226" w:type="dxa"/>
-          </w:tcPr>
-          <w:p/>
-        </w:tc>
-        <w:tc>
-          <w:tcPr>
-            <w:tcW w:w="1503" w:type="dxa"/>
+            <w:tcW w:w="984" w:type="dxa"/>
+          </w:tcPr>
+          <w:p>
+            <w:pPr>
+              <w:rPr>
+                <w:rStyle w:val="normaltextrun"/>
+                <w:rFonts w:ascii="Calibri" w:hAnsi="Calibri" w:cs="Calibri"/>
+                <w:color w:val="000000"/>
+              </w:rPr>
+            </w:pPr>
+          </w:p>
+        </w:tc>
+        <w:tc>
+          <w:tcPr>
+            <w:tcW w:w="1219" w:type="dxa"/>
           </w:tcPr>
           <w:p>
             <w:r>
@@ -493,7 +488,7 @@
         </w:tc>
         <w:tc>
           <w:tcPr>
-            <w:tcW w:w="5388" w:type="dxa"/>
+            <w:tcW w:w="5308" w:type="dxa"/>
           </w:tcPr>
           <w:p>
             <w:r>
@@ -501,10 +496,10 @@
                 <w:noProof/>
               </w:rPr>
               <w:drawing>
-                <wp:inline distT="0" distB="0" distL="0" distR="0" wp14:anchorId="41DC94C6" wp14:editId="4794DD12">
+                <wp:inline distT="0" distB="0" distL="0" distR="0" wp14:anchorId="1AA6E611" wp14:editId="0FD4E735">
                   <wp:extent cx="3381375" cy="676275"/>
                   <wp:effectExtent l="0" t="0" r="9525" b="9525"/>
-                  <wp:docPr id="1355964061" name="Picture 1"/>
+                  <wp:docPr id="1098235171" name="Picture 1" descr="A screenshot of a computer&#10;&#10;Description automatically generated"/>
                   <wp:cNvGraphicFramePr>
                     <a:graphicFrameLocks xmlns:a="http://schemas.openxmlformats.org/drawingml/2006/main" noChangeAspect="1"/>
                   </wp:cNvGraphicFramePr>
@@ -512,7 +507,7 @@
                     <a:graphicData uri="http://schemas.openxmlformats.org/drawingml/2006/picture">
                       <pic:pic xmlns:pic="http://schemas.openxmlformats.org/drawingml/2006/picture">
                         <pic:nvPicPr>
-                          <pic:cNvPr id="1355964061" name=""/>
+                          <pic:cNvPr id="1355964061" name="Picture 1" descr="A screenshot of a computer&#10;&#10;Description automatically generated"/>
                           <pic:cNvPicPr/>
                         </pic:nvPicPr>
                         <pic:blipFill>
@@ -538,6 +533,11 @@
             </w:r>
           </w:p>
           <w:p>
+            <w:pPr>
+              <w:rPr>
+                <w:noProof/>
+              </w:rPr>
+            </w:pPr>
             <w:proofErr w:type="gramStart"/>
             <w:r>
               <w:t>A</w:t>
@@ -550,7 +550,7 @@
         </w:tc>
         <w:tc>
           <w:tcPr>
-            <w:tcW w:w="1579" w:type="dxa"/>
+            <w:tcW w:w="1229" w:type="dxa"/>
           </w:tcPr>
           <w:p>
             <w:r>
@@ -568,12 +568,9 @@
         </w:tc>
       </w:tr>
       <w:tr>
-        <w:trPr>
-          <w:trHeight w:val="988"/>
-        </w:trPr>
-        <w:tc>
-          <w:tcPr>
-            <w:tcW w:w="1187" w:type="dxa"/>
+        <w:tc>
+          <w:tcPr>
+            <w:tcW w:w="421" w:type="dxa"/>
           </w:tcPr>
           <w:p>
             <w:r>
@@ -583,9 +580,15 @@
         </w:tc>
         <w:tc>
           <w:tcPr>
-            <w:tcW w:w="4396" w:type="dxa"/>
-          </w:tcPr>
-          <w:p>
+            <w:tcW w:w="3954" w:type="dxa"/>
+          </w:tcPr>
+          <w:p>
+            <w:pPr>
+              <w:pStyle w:val="paragraph"/>
+              <w:spacing w:before="0" w:beforeAutospacing="0" w:after="0" w:afterAutospacing="0"/>
+              <w:jc w:val="center"/>
+              <w:textAlignment w:val="baseline"/>
+            </w:pPr>
             <w:r>
               <w:t>I am testing if a button box pops up when picking the assignee when adding a new task</w:t>
             </w:r>
@@ -593,7 +596,7 @@
         </w:tc>
         <w:tc>
           <w:tcPr>
-            <w:tcW w:w="1400" w:type="dxa"/>
+            <w:tcW w:w="833" w:type="dxa"/>
           </w:tcPr>
           <w:p>
             <w:r>
@@ -603,13 +606,21 @@
         </w:tc>
         <w:tc>
           <w:tcPr>
-            <w:tcW w:w="1226" w:type="dxa"/>
-          </w:tcPr>
-          <w:p/>
-        </w:tc>
-        <w:tc>
-          <w:tcPr>
-            <w:tcW w:w="1503" w:type="dxa"/>
+            <w:tcW w:w="984" w:type="dxa"/>
+          </w:tcPr>
+          <w:p>
+            <w:pPr>
+              <w:rPr>
+                <w:rStyle w:val="normaltextrun"/>
+                <w:rFonts w:ascii="Calibri" w:hAnsi="Calibri" w:cs="Calibri"/>
+                <w:color w:val="000000"/>
+              </w:rPr>
+            </w:pPr>
+          </w:p>
+        </w:tc>
+        <w:tc>
+          <w:tcPr>
+            <w:tcW w:w="1219" w:type="dxa"/>
           </w:tcPr>
           <w:p>
             <w:r>
@@ -619,7 +630,7 @@
         </w:tc>
         <w:tc>
           <w:tcPr>
-            <w:tcW w:w="5388" w:type="dxa"/>
+            <w:tcW w:w="5308" w:type="dxa"/>
           </w:tcPr>
           <w:p>
             <w:r>
@@ -627,10 +638,10 @@
                 <w:noProof/>
               </w:rPr>
               <w:drawing>
-                <wp:inline distT="0" distB="0" distL="0" distR="0" wp14:anchorId="1D771F66" wp14:editId="51EA53BD">
+                <wp:inline distT="0" distB="0" distL="0" distR="0" wp14:anchorId="75B6853D" wp14:editId="76225CB5">
                   <wp:extent cx="2000250" cy="812601"/>
                   <wp:effectExtent l="0" t="0" r="0" b="6985"/>
-                  <wp:docPr id="1787601766" name="Picture 1"/>
+                  <wp:docPr id="931318765" name="Picture 1" descr="A screenshot of a computer&#10;&#10;Description automatically generated"/>
                   <wp:cNvGraphicFramePr>
                     <a:graphicFrameLocks xmlns:a="http://schemas.openxmlformats.org/drawingml/2006/main" noChangeAspect="1"/>
                   </wp:cNvGraphicFramePr>
@@ -638,7 +649,7 @@
                     <a:graphicData uri="http://schemas.openxmlformats.org/drawingml/2006/picture">
                       <pic:pic xmlns:pic="http://schemas.openxmlformats.org/drawingml/2006/picture">
                         <pic:nvPicPr>
-                          <pic:cNvPr id="1787601766" name=""/>
+                          <pic:cNvPr id="1787601766" name="Picture 1" descr="A screenshot of a computer&#10;&#10;Description automatically generated"/>
                           <pic:cNvPicPr/>
                         </pic:nvPicPr>
                         <pic:blipFill>
@@ -664,6 +675,11 @@
             </w:r>
           </w:p>
           <w:p>
+            <w:pPr>
+              <w:rPr>
+                <w:noProof/>
+              </w:rPr>
+            </w:pPr>
             <w:r>
               <w:t xml:space="preserve">An </w:t>
             </w:r>
@@ -687,14 +703,11 @@
         </w:tc>
         <w:tc>
           <w:tcPr>
-            <w:tcW w:w="1579" w:type="dxa"/>
-          </w:tcPr>
-          <w:p>
-            <w:r>
-              <w:t xml:space="preserve"> </w:t>
-            </w:r>
-            <w:r>
-              <w:t xml:space="preserve">There was a </w:t>
+            <w:tcW w:w="1229" w:type="dxa"/>
+          </w:tcPr>
+          <w:p>
+            <w:r>
+              <w:t xml:space="preserve"> There was a </w:t>
             </w:r>
             <w:proofErr w:type="spellStart"/>
             <w:r>
@@ -725,20 +738,23 @@
         </w:tc>
       </w:tr>
       <w:tr>
-        <w:trPr>
-          <w:trHeight w:val="988"/>
-        </w:trPr>
-        <w:tc>
-          <w:tcPr>
-            <w:tcW w:w="1187" w:type="dxa"/>
+        <w:tc>
+          <w:tcPr>
+            <w:tcW w:w="421" w:type="dxa"/>
           </w:tcPr>
           <w:p/>
         </w:tc>
         <w:tc>
           <w:tcPr>
-            <w:tcW w:w="4396" w:type="dxa"/>
-          </w:tcPr>
-          <w:p>
+            <w:tcW w:w="3954" w:type="dxa"/>
+          </w:tcPr>
+          <w:p>
+            <w:pPr>
+              <w:pStyle w:val="paragraph"/>
+              <w:spacing w:before="0" w:beforeAutospacing="0" w:after="0" w:afterAutospacing="0"/>
+              <w:jc w:val="center"/>
+              <w:textAlignment w:val="baseline"/>
+            </w:pPr>
             <w:r>
               <w:t xml:space="preserve">If the new task </w:t>
             </w:r>
@@ -754,7 +770,7 @@
         </w:tc>
         <w:tc>
           <w:tcPr>
-            <w:tcW w:w="1400" w:type="dxa"/>
+            <w:tcW w:w="833" w:type="dxa"/>
           </w:tcPr>
           <w:p>
             <w:r>
@@ -764,13 +780,21 @@
         </w:tc>
         <w:tc>
           <w:tcPr>
-            <w:tcW w:w="1226" w:type="dxa"/>
-          </w:tcPr>
-          <w:p/>
-        </w:tc>
-        <w:tc>
-          <w:tcPr>
-            <w:tcW w:w="1503" w:type="dxa"/>
+            <w:tcW w:w="984" w:type="dxa"/>
+          </w:tcPr>
+          <w:p>
+            <w:pPr>
+              <w:rPr>
+                <w:rStyle w:val="normaltextrun"/>
+                <w:rFonts w:ascii="Calibri" w:hAnsi="Calibri" w:cs="Calibri"/>
+                <w:color w:val="000000"/>
+              </w:rPr>
+            </w:pPr>
+          </w:p>
+        </w:tc>
+        <w:tc>
+          <w:tcPr>
+            <w:tcW w:w="1219" w:type="dxa"/>
           </w:tcPr>
           <w:p>
             <w:r>
@@ -780,7 +804,7 @@
         </w:tc>
         <w:tc>
           <w:tcPr>
-            <w:tcW w:w="5388" w:type="dxa"/>
+            <w:tcW w:w="5308" w:type="dxa"/>
           </w:tcPr>
           <w:p>
             <w:r>
@@ -788,10 +812,10 @@
                 <w:noProof/>
               </w:rPr>
               <w:drawing>
-                <wp:inline distT="0" distB="0" distL="0" distR="0" wp14:anchorId="6A30F8C9" wp14:editId="75009A28">
-                  <wp:extent cx="3537656" cy="1038225"/>
-                  <wp:effectExtent l="0" t="0" r="5715" b="0"/>
-                  <wp:docPr id="776226981" name="Picture 1"/>
+                <wp:inline distT="0" distB="0" distL="0" distR="0" wp14:anchorId="1F4B8D28" wp14:editId="307305AF">
+                  <wp:extent cx="3037398" cy="891410"/>
+                  <wp:effectExtent l="0" t="0" r="0" b="4445"/>
+                  <wp:docPr id="528428763" name="Picture 1" descr="A screenshot of a computer&#10;&#10;Description automatically generated"/>
                   <wp:cNvGraphicFramePr>
                     <a:graphicFrameLocks xmlns:a="http://schemas.openxmlformats.org/drawingml/2006/main" noChangeAspect="1"/>
                   </wp:cNvGraphicFramePr>
@@ -799,7 +823,7 @@
                     <a:graphicData uri="http://schemas.openxmlformats.org/drawingml/2006/picture">
                       <pic:pic xmlns:pic="http://schemas.openxmlformats.org/drawingml/2006/picture">
                         <pic:nvPicPr>
-                          <pic:cNvPr id="776226981" name=""/>
+                          <pic:cNvPr id="776226981" name="Picture 1" descr="A screenshot of a computer&#10;&#10;Description automatically generated"/>
                           <pic:cNvPicPr/>
                         </pic:nvPicPr>
                         <pic:blipFill>
@@ -811,7 +835,7 @@
                         <pic:spPr>
                           <a:xfrm>
                             <a:off x="0" y="0"/>
-                            <a:ext cx="3540395" cy="1039029"/>
+                            <a:ext cx="3043426" cy="893179"/>
                           </a:xfrm>
                           <a:prstGeom prst="rect">
                             <a:avLst/>
@@ -827,9 +851,9 @@
           <w:p/>
           <w:p>
             <w:pPr>
-              <w:tabs>
-                <w:tab w:val="left" w:pos="3930"/>
-              </w:tabs>
+              <w:rPr>
+                <w:noProof/>
+              </w:rPr>
             </w:pPr>
             <w:r>
               <w:t xml:space="preserve">The new task </w:t>
@@ -846,7 +870,7 @@
         </w:tc>
         <w:tc>
           <w:tcPr>
-            <w:tcW w:w="1579" w:type="dxa"/>
+            <w:tcW w:w="1229" w:type="dxa"/>
           </w:tcPr>
           <w:p>
             <w:r>
@@ -872,53 +896,90 @@
         </w:tc>
       </w:tr>
       <w:tr>
-        <w:trPr>
-          <w:trHeight w:val="933"/>
-        </w:trPr>
-        <w:tc>
-          <w:tcPr>
-            <w:tcW w:w="1187" w:type="dxa"/>
-          </w:tcPr>
-          <w:p/>
-        </w:tc>
-        <w:tc>
-          <w:tcPr>
-            <w:tcW w:w="4396" w:type="dxa"/>
-          </w:tcPr>
-          <w:p/>
-        </w:tc>
-        <w:tc>
-          <w:tcPr>
-            <w:tcW w:w="1400" w:type="dxa"/>
-          </w:tcPr>
-          <w:p/>
-        </w:tc>
-        <w:tc>
-          <w:tcPr>
-            <w:tcW w:w="1226" w:type="dxa"/>
-          </w:tcPr>
-          <w:p/>
-        </w:tc>
-        <w:tc>
-          <w:tcPr>
-            <w:tcW w:w="1503" w:type="dxa"/>
-          </w:tcPr>
-          <w:p/>
-        </w:tc>
-        <w:tc>
-          <w:tcPr>
-            <w:tcW w:w="5388" w:type="dxa"/>
-          </w:tcPr>
-          <w:p>
-            <w:r>
+        <w:tc>
+          <w:tcPr>
+            <w:tcW w:w="421" w:type="dxa"/>
+          </w:tcPr>
+          <w:p>
+            <w:r>
+              <w:t>28/03/24</w:t>
+            </w:r>
+          </w:p>
+        </w:tc>
+        <w:tc>
+          <w:tcPr>
+            <w:tcW w:w="3954" w:type="dxa"/>
+          </w:tcPr>
+          <w:p>
+            <w:pPr>
+              <w:pStyle w:val="paragraph"/>
+              <w:spacing w:before="0" w:beforeAutospacing="0" w:after="0" w:afterAutospacing="0"/>
+              <w:jc w:val="center"/>
+              <w:textAlignment w:val="baseline"/>
+            </w:pPr>
+            <w:r>
+              <w:t>Checking if the value change function runs</w:t>
+            </w:r>
+          </w:p>
+        </w:tc>
+        <w:tc>
+          <w:tcPr>
+            <w:tcW w:w="833" w:type="dxa"/>
+          </w:tcPr>
+          <w:p>
+            <w:r>
+              <w:t xml:space="preserve">In menu page clicked new task </w:t>
+            </w:r>
+          </w:p>
+        </w:tc>
+        <w:tc>
+          <w:tcPr>
+            <w:tcW w:w="984" w:type="dxa"/>
+          </w:tcPr>
+          <w:p>
+            <w:pPr>
+              <w:rPr>
+                <w:rStyle w:val="normaltextrun"/>
+                <w:rFonts w:ascii="Calibri" w:hAnsi="Calibri" w:cs="Calibri"/>
+                <w:color w:val="000000"/>
+              </w:rPr>
+            </w:pPr>
+            <w:proofErr w:type="spellStart"/>
+            <w:r>
+              <w:t>buttonbox</w:t>
+            </w:r>
+            <w:proofErr w:type="spellEnd"/>
+          </w:p>
+        </w:tc>
+        <w:tc>
+          <w:tcPr>
+            <w:tcW w:w="1219" w:type="dxa"/>
+          </w:tcPr>
+          <w:p>
+            <w:r>
+              <w:t>A set of windows will open all asking different specifications of the new task they want to add- same as previous task</w:t>
+            </w:r>
+          </w:p>
+        </w:tc>
+        <w:tc>
+          <w:tcPr>
+            <w:tcW w:w="5308" w:type="dxa"/>
+          </w:tcPr>
+          <w:p>
+            <w:pPr>
               <w:rPr>
                 <w:noProof/>
               </w:rPr>
+            </w:pPr>
+            <w:r>
+              <w:rPr>
+                <w:noProof/>
+              </w:rPr>
               <w:drawing>
-                <wp:inline distT="0" distB="0" distL="0" distR="0" wp14:anchorId="1F2818B1" wp14:editId="6047F151">
-                  <wp:extent cx="2447750" cy="704850"/>
-                  <wp:effectExtent l="0" t="0" r="0" b="0"/>
-                  <wp:docPr id="730911508" name="Picture 1"/>
+                <wp:inline distT="0" distB="0" distL="0" distR="0" wp14:anchorId="47ADCF5C" wp14:editId="71F8CC84">
+                  <wp:extent cx="3116911" cy="897541"/>
+                  <wp:effectExtent l="0" t="0" r="7620" b="0"/>
+                  <wp:docPr id="1885177058" name="Picture 1" descr="A screenshot of a computer error&#10;&#10;Description automatically generated"/>
                   <wp:cNvGraphicFramePr>
                     <a:graphicFrameLocks xmlns:a="http://schemas.openxmlformats.org/drawingml/2006/main" noChangeAspect="1"/>
                   </wp:cNvGraphicFramePr>
@@ -926,7 +987,7 @@
                     <a:graphicData uri="http://schemas.openxmlformats.org/drawingml/2006/picture">
                       <pic:pic xmlns:pic="http://schemas.openxmlformats.org/drawingml/2006/picture">
                         <pic:nvPicPr>
-                          <pic:cNvPr id="730911508" name=""/>
+                          <pic:cNvPr id="730911508" name="Picture 1" descr="A screenshot of a computer error&#10;&#10;Description automatically generated"/>
                           <pic:cNvPicPr/>
                         </pic:nvPicPr>
                         <pic:blipFill>
@@ -938,7 +999,7 @@
                         <pic:spPr>
                           <a:xfrm>
                             <a:off x="0" y="0"/>
-                            <a:ext cx="2468121" cy="710716"/>
+                            <a:ext cx="3157062" cy="909103"/>
                           </a:xfrm>
                           <a:prstGeom prst="rect">
                             <a:avLst/>
@@ -951,59 +1012,132 @@
               </w:drawing>
             </w:r>
           </w:p>
-        </w:tc>
-        <w:tc>
-          <w:tcPr>
-            <w:tcW w:w="1579" w:type="dxa"/>
-          </w:tcPr>
-          <w:p/>
+          <w:p>
+            <w:pPr>
+              <w:rPr>
+                <w:noProof/>
+              </w:rPr>
+            </w:pPr>
+          </w:p>
+          <w:p>
+            <w:pPr>
+              <w:rPr>
+                <w:noProof/>
+              </w:rPr>
+            </w:pPr>
+          </w:p>
+          <w:p>
+            <w:pPr>
+              <w:rPr>
+                <w:noProof/>
+              </w:rPr>
+            </w:pPr>
+            <w:r>
+              <w:t xml:space="preserve">When the program got to asking the assignee the button box expected a </w:t>
+            </w:r>
+            <w:proofErr w:type="gramStart"/>
+            <w:r>
+              <w:t>string</w:t>
+            </w:r>
+            <w:proofErr w:type="gramEnd"/>
+            <w:r>
+              <w:t xml:space="preserve"> but the list of options had integers </w:t>
+            </w:r>
+          </w:p>
+        </w:tc>
+        <w:tc>
+          <w:tcPr>
+            <w:tcW w:w="1229" w:type="dxa"/>
+          </w:tcPr>
+          <w:p>
+            <w:r>
+              <w:t>I changed the options into strings as the priority doesn’t require to be an integer</w:t>
+            </w:r>
+          </w:p>
         </w:tc>
       </w:tr>
       <w:tr>
-        <w:trPr>
-          <w:trHeight w:val="988"/>
-        </w:trPr>
-        <w:tc>
-          <w:tcPr>
-            <w:tcW w:w="1187" w:type="dxa"/>
+        <w:tc>
+          <w:tcPr>
+            <w:tcW w:w="421" w:type="dxa"/>
+          </w:tcPr>
+          <w:p>
+            <w:r>
+              <w:lastRenderedPageBreak/>
+              <w:t>02/04/24</w:t>
+            </w:r>
+          </w:p>
+        </w:tc>
+        <w:tc>
+          <w:tcPr>
+            <w:tcW w:w="3954" w:type="dxa"/>
+          </w:tcPr>
+          <w:p>
+            <w:pPr>
+              <w:pStyle w:val="paragraph"/>
+              <w:spacing w:before="0" w:beforeAutospacing="0" w:after="0" w:afterAutospacing="0"/>
+              <w:jc w:val="center"/>
+              <w:textAlignment w:val="baseline"/>
+            </w:pPr>
+            <w:r>
+              <w:t xml:space="preserve">Checking if update tasks </w:t>
+            </w:r>
+            <w:proofErr w:type="gramStart"/>
+            <w:r>
+              <w:t>runs</w:t>
+            </w:r>
+            <w:proofErr w:type="gramEnd"/>
+            <w:r>
+              <w:t xml:space="preserve"> now with using task change function</w:t>
+            </w:r>
+          </w:p>
+        </w:tc>
+        <w:tc>
+          <w:tcPr>
+            <w:tcW w:w="833" w:type="dxa"/>
+          </w:tcPr>
+          <w:p>
+            <w:r>
+              <w:t xml:space="preserve">In menu clicked update task and choose </w:t>
+            </w:r>
+            <w:r>
+              <w:t>to create</w:t>
+            </w:r>
+            <w:r>
+              <w:t xml:space="preserve"> an about us page task then change title</w:t>
+            </w:r>
+          </w:p>
+        </w:tc>
+        <w:tc>
+          <w:tcPr>
+            <w:tcW w:w="984" w:type="dxa"/>
           </w:tcPr>
           <w:p/>
         </w:tc>
         <w:tc>
           <w:tcPr>
-            <w:tcW w:w="4396" w:type="dxa"/>
-          </w:tcPr>
-          <w:p/>
-        </w:tc>
-        <w:tc>
-          <w:tcPr>
-            <w:tcW w:w="1400" w:type="dxa"/>
-          </w:tcPr>
-          <w:p/>
-        </w:tc>
-        <w:tc>
-          <w:tcPr>
-            <w:tcW w:w="1226" w:type="dxa"/>
-          </w:tcPr>
-          <w:p/>
-        </w:tc>
-        <w:tc>
-          <w:tcPr>
-            <w:tcW w:w="1503" w:type="dxa"/>
-          </w:tcPr>
-          <w:p/>
-        </w:tc>
-        <w:tc>
-          <w:tcPr>
-            <w:tcW w:w="5388" w:type="dxa"/>
-          </w:tcPr>
-          <w:p>
-            <w:r>
+            <w:tcW w:w="1219" w:type="dxa"/>
+          </w:tcPr>
+          <w:p>
+            <w:r>
+              <w:t>The choose value of the chosen task will be updated</w:t>
+            </w:r>
+          </w:p>
+        </w:tc>
+        <w:tc>
+          <w:tcPr>
+            <w:tcW w:w="5308" w:type="dxa"/>
+          </w:tcPr>
+          <w:p>
+            <w:r>
+              <w:rPr>
+                <w:noProof/>
+              </w:rPr>
               <w:drawing>
-                <wp:inline distT="0" distB="0" distL="0" distR="0" wp14:anchorId="28C24F6E" wp14:editId="21355B76">
-                  <wp:extent cx="4951417" cy="855980"/>
-                  <wp:effectExtent l="0" t="0" r="1905" b="1270"/>
-                  <wp:docPr id="246951279" name="Picture 1"/>
+                <wp:inline distT="0" distB="0" distL="0" distR="0" wp14:anchorId="70CAEAD2" wp14:editId="339F78B2">
+                  <wp:extent cx="2926080" cy="688273"/>
+                  <wp:effectExtent l="0" t="0" r="0" b="0"/>
+                  <wp:docPr id="931866527" name="Picture 1" descr="A computer screen with white text&#10;&#10;Description automatically generated"/>
                   <wp:cNvGraphicFramePr>
                     <a:graphicFrameLocks xmlns:a="http://schemas.openxmlformats.org/drawingml/2006/main" noChangeAspect="1"/>
                   </wp:cNvGraphicFramePr>
@@ -1011,7 +1145,7 @@
                     <a:graphicData uri="http://schemas.openxmlformats.org/drawingml/2006/picture">
                       <pic:pic xmlns:pic="http://schemas.openxmlformats.org/drawingml/2006/picture">
                         <pic:nvPicPr>
-                          <pic:cNvPr id="246951279" name=""/>
+                          <pic:cNvPr id="1462335377" name="Picture 1" descr="A computer screen with white text&#10;&#10;Description automatically generated"/>
                           <pic:cNvPicPr/>
                         </pic:nvPicPr>
                         <pic:blipFill>
@@ -1023,7 +1157,7 @@
                         <pic:spPr>
                           <a:xfrm>
                             <a:off x="0" y="0"/>
-                            <a:ext cx="4967902" cy="858830"/>
+                            <a:ext cx="3001927" cy="706114"/>
                           </a:xfrm>
                           <a:prstGeom prst="rect">
                             <a:avLst/>
@@ -1035,67 +1169,149 @@
                 </wp:inline>
               </w:drawing>
             </w:r>
-          </w:p>
-        </w:tc>
-        <w:tc>
-          <w:tcPr>
-            <w:tcW w:w="1579" w:type="dxa"/>
+            <w:r>
+              <w:t xml:space="preserve"> </w:t>
+            </w:r>
+          </w:p>
+          <w:p/>
+          <w:p>
+            <w:pPr>
+              <w:rPr>
+                <w:noProof/>
+              </w:rPr>
+            </w:pPr>
+            <w:r>
+              <w:t xml:space="preserve">Since I wanted to show the task tile in the </w:t>
+            </w:r>
+            <w:r>
+              <w:t>choice box</w:t>
+            </w:r>
+            <w:r>
+              <w:t xml:space="preserve"> meaning I </w:t>
+            </w:r>
+            <w:proofErr w:type="spellStart"/>
+            <w:proofErr w:type="gramStart"/>
+            <w:r>
+              <w:t>cant</w:t>
+            </w:r>
+            <w:proofErr w:type="spellEnd"/>
+            <w:proofErr w:type="gramEnd"/>
+            <w:r>
+              <w:t xml:space="preserve"> use the option to access the nested dictionary</w:t>
+            </w:r>
+          </w:p>
+        </w:tc>
+        <w:tc>
+          <w:tcPr>
+            <w:tcW w:w="1229" w:type="dxa"/>
           </w:tcPr>
           <w:p/>
         </w:tc>
       </w:tr>
       <w:tr>
-        <w:trPr>
-          <w:trHeight w:val="933"/>
-        </w:trPr>
-        <w:tc>
-          <w:tcPr>
-            <w:tcW w:w="1187" w:type="dxa"/>
+        <w:tc>
+          <w:tcPr>
+            <w:tcW w:w="421" w:type="dxa"/>
           </w:tcPr>
           <w:p/>
         </w:tc>
         <w:tc>
           <w:tcPr>
-            <w:tcW w:w="4396" w:type="dxa"/>
+            <w:tcW w:w="3954" w:type="dxa"/>
+          </w:tcPr>
+          <w:p>
+            <w:pPr>
+              <w:pStyle w:val="paragraph"/>
+              <w:spacing w:before="0" w:beforeAutospacing="0" w:after="0" w:afterAutospacing="0"/>
+              <w:jc w:val="center"/>
+              <w:textAlignment w:val="baseline"/>
+            </w:pPr>
+          </w:p>
+        </w:tc>
+        <w:tc>
+          <w:tcPr>
+            <w:tcW w:w="833" w:type="dxa"/>
           </w:tcPr>
           <w:p/>
         </w:tc>
         <w:tc>
           <w:tcPr>
-            <w:tcW w:w="1400" w:type="dxa"/>
+            <w:tcW w:w="984" w:type="dxa"/>
           </w:tcPr>
           <w:p/>
         </w:tc>
         <w:tc>
           <w:tcPr>
-            <w:tcW w:w="1226" w:type="dxa"/>
+            <w:tcW w:w="1219" w:type="dxa"/>
           </w:tcPr>
           <w:p/>
         </w:tc>
         <w:tc>
           <w:tcPr>
-            <w:tcW w:w="1503" w:type="dxa"/>
-          </w:tcPr>
-          <w:p/>
-        </w:tc>
-        <w:tc>
-          <w:tcPr>
-            <w:tcW w:w="5388" w:type="dxa"/>
-          </w:tcPr>
-          <w:p/>
-        </w:tc>
-        <w:tc>
-          <w:tcPr>
-            <w:tcW w:w="1579" w:type="dxa"/>
+            <w:tcW w:w="5308" w:type="dxa"/>
+          </w:tcPr>
+          <w:p>
+            <w:pPr>
+              <w:rPr>
+                <w:noProof/>
+              </w:rPr>
+            </w:pPr>
+            <w:r>
+              <w:rPr>
+                <w:noProof/>
+              </w:rPr>
+              <w:drawing>
+                <wp:inline distT="0" distB="0" distL="0" distR="0" wp14:anchorId="65583B8B" wp14:editId="55B22A5A">
+                  <wp:extent cx="3181350" cy="1379640"/>
+                  <wp:effectExtent l="0" t="0" r="0" b="0"/>
+                  <wp:docPr id="213121115" name="Picture 1"/>
+                  <wp:cNvGraphicFramePr>
+                    <a:graphicFrameLocks xmlns:a="http://schemas.openxmlformats.org/drawingml/2006/main" noChangeAspect="1"/>
+                  </wp:cNvGraphicFramePr>
+                  <a:graphic xmlns:a="http://schemas.openxmlformats.org/drawingml/2006/main">
+                    <a:graphicData uri="http://schemas.openxmlformats.org/drawingml/2006/picture">
+                      <pic:pic xmlns:pic="http://schemas.openxmlformats.org/drawingml/2006/picture">
+                        <pic:nvPicPr>
+                          <pic:cNvPr id="213121115" name=""/>
+                          <pic:cNvPicPr/>
+                        </pic:nvPicPr>
+                        <pic:blipFill>
+                          <a:blip r:embed="rId11"/>
+                          <a:stretch>
+                            <a:fillRect/>
+                          </a:stretch>
+                        </pic:blipFill>
+                        <pic:spPr>
+                          <a:xfrm>
+                            <a:off x="0" y="0"/>
+                            <a:ext cx="3189213" cy="1383050"/>
+                          </a:xfrm>
+                          <a:prstGeom prst="rect">
+                            <a:avLst/>
+                          </a:prstGeom>
+                        </pic:spPr>
+                      </pic:pic>
+                    </a:graphicData>
+                  </a:graphic>
+                </wp:inline>
+              </w:drawing>
+            </w:r>
+          </w:p>
+        </w:tc>
+        <w:tc>
+          <w:tcPr>
+            <w:tcW w:w="1229" w:type="dxa"/>
           </w:tcPr>
           <w:p/>
         </w:tc>
       </w:tr>
     </w:tbl>
     <w:p/>
+    <w:p/>
+    <w:p/>
     <w:sectPr>
       <w:pgSz w:w="16838" w:h="11906" w:orient="landscape"/>
-      <w:pgMar w:top="1440" w:right="1440" w:bottom="1440" w:left="1440" w:header="708" w:footer="708" w:gutter="0"/>
+      <w:pgMar w:top="238" w:right="720" w:bottom="244" w:left="244" w:header="709" w:footer="709" w:gutter="0"/>
       <w:cols w:space="708"/>
       <w:docGrid w:linePitch="360"/>
     </w:sectPr>
@@ -1503,6 +1719,16 @@
   <w:style w:type="paragraph" w:default="1" w:styleId="Normal">
     <w:name w:val="Normal"/>
     <w:qFormat/>
+    <w:rsid w:val="00C12E61"/>
+    <w:pPr>
+      <w:spacing w:line="278" w:lineRule="auto"/>
+    </w:pPr>
+    <w:rPr>
+      <w:rFonts w:eastAsiaTheme="minorEastAsia"/>
+      <w:sz w:val="24"/>
+      <w:szCs w:val="24"/>
+      <w:lang w:eastAsia="zh-CN"/>
+    </w:rPr>
   </w:style>
   <w:style w:type="character" w:default="1" w:styleId="DefaultParagraphFont">
     <w:name w:val="Default Paragraph Font"/>
@@ -1570,8 +1796,6 @@
     <w:rPr>
       <w:rFonts w:ascii="Times New Roman" w:eastAsia="Times New Roman" w:hAnsi="Times New Roman" w:cs="Times New Roman"/>
       <w:kern w:val="0"/>
-      <w:sz w:val="24"/>
-      <w:szCs w:val="24"/>
       <w:lang w:eastAsia="en-NZ"/>
       <w14:ligatures w14:val="none"/>
     </w:rPr>

</xml_diff>

<commit_message>
add one docstring perfect new task func
</commit_message>
<xml_diff>
--- a/testing_plan.docx
+++ b/testing_plan.docx
@@ -11,16 +11,17 @@
       <w:tblPr>
         <w:tblStyle w:val="TableGrid"/>
         <w:tblW w:w="0" w:type="auto"/>
+        <w:tblLayout w:type="fixed"/>
         <w:tblLook w:val="04A0" w:firstRow="1" w:lastRow="0" w:firstColumn="1" w:lastColumn="0" w:noHBand="0" w:noVBand="1"/>
       </w:tblPr>
       <w:tblGrid>
-        <w:gridCol w:w="869"/>
-        <w:gridCol w:w="1779"/>
-        <w:gridCol w:w="745"/>
-        <w:gridCol w:w="935"/>
-        <w:gridCol w:w="1155"/>
-        <w:gridCol w:w="9218"/>
-        <w:gridCol w:w="1163"/>
+        <w:gridCol w:w="859"/>
+        <w:gridCol w:w="1751"/>
+        <w:gridCol w:w="1638"/>
+        <w:gridCol w:w="709"/>
+        <w:gridCol w:w="1842"/>
+        <w:gridCol w:w="6946"/>
+        <w:gridCol w:w="2119"/>
       </w:tblGrid>
       <w:tr>
         <w:trPr>
@@ -28,7 +29,7 @@
         </w:trPr>
         <w:tc>
           <w:tcPr>
-            <w:tcW w:w="421" w:type="dxa"/>
+            <w:tcW w:w="859" w:type="dxa"/>
           </w:tcPr>
           <w:p>
             <w:r>
@@ -51,7 +52,7 @@
         </w:tc>
         <w:tc>
           <w:tcPr>
-            <w:tcW w:w="3954" w:type="dxa"/>
+            <w:tcW w:w="1751" w:type="dxa"/>
           </w:tcPr>
           <w:p>
             <w:pPr>
@@ -99,7 +100,7 @@
         </w:tc>
         <w:tc>
           <w:tcPr>
-            <w:tcW w:w="833" w:type="dxa"/>
+            <w:tcW w:w="1638" w:type="dxa"/>
           </w:tcPr>
           <w:p>
             <w:r>
@@ -122,7 +123,7 @@
         </w:tc>
         <w:tc>
           <w:tcPr>
-            <w:tcW w:w="984" w:type="dxa"/>
+            <w:tcW w:w="709" w:type="dxa"/>
           </w:tcPr>
           <w:p>
             <w:r>
@@ -145,7 +146,7 @@
         </w:tc>
         <w:tc>
           <w:tcPr>
-            <w:tcW w:w="1219" w:type="dxa"/>
+            <w:tcW w:w="1842" w:type="dxa"/>
           </w:tcPr>
           <w:p>
             <w:r>
@@ -168,7 +169,7 @@
         </w:tc>
         <w:tc>
           <w:tcPr>
-            <w:tcW w:w="5308" w:type="dxa"/>
+            <w:tcW w:w="6946" w:type="dxa"/>
           </w:tcPr>
           <w:p>
             <w:r>
@@ -191,7 +192,7 @@
         </w:tc>
         <w:tc>
           <w:tcPr>
-            <w:tcW w:w="1229" w:type="dxa"/>
+            <w:tcW w:w="2119" w:type="dxa"/>
           </w:tcPr>
           <w:p>
             <w:r>
@@ -216,7 +217,7 @@
       <w:tr>
         <w:tc>
           <w:tcPr>
-            <w:tcW w:w="421" w:type="dxa"/>
+            <w:tcW w:w="859" w:type="dxa"/>
           </w:tcPr>
           <w:p>
             <w:pPr>
@@ -233,7 +234,7 @@
         </w:tc>
         <w:tc>
           <w:tcPr>
-            <w:tcW w:w="3954" w:type="dxa"/>
+            <w:tcW w:w="1751" w:type="dxa"/>
           </w:tcPr>
           <w:p>
             <w:pPr>
@@ -294,7 +295,7 @@
         </w:tc>
         <w:tc>
           <w:tcPr>
-            <w:tcW w:w="833" w:type="dxa"/>
+            <w:tcW w:w="1638" w:type="dxa"/>
           </w:tcPr>
           <w:p>
             <w:pPr>
@@ -311,7 +312,7 @@
         </w:tc>
         <w:tc>
           <w:tcPr>
-            <w:tcW w:w="984" w:type="dxa"/>
+            <w:tcW w:w="709" w:type="dxa"/>
           </w:tcPr>
           <w:p>
             <w:pPr>
@@ -325,7 +326,7 @@
         </w:tc>
         <w:tc>
           <w:tcPr>
-            <w:tcW w:w="1219" w:type="dxa"/>
+            <w:tcW w:w="1842" w:type="dxa"/>
           </w:tcPr>
           <w:p>
             <w:pPr>
@@ -342,7 +343,7 @@
         </w:tc>
         <w:tc>
           <w:tcPr>
-            <w:tcW w:w="5308" w:type="dxa"/>
+            <w:tcW w:w="6946" w:type="dxa"/>
           </w:tcPr>
           <w:p>
             <w:pPr>
@@ -396,7 +397,7 @@
         </w:tc>
         <w:tc>
           <w:tcPr>
-            <w:tcW w:w="1229" w:type="dxa"/>
+            <w:tcW w:w="2119" w:type="dxa"/>
           </w:tcPr>
           <w:p>
             <w:pPr>
@@ -415,7 +416,7 @@
       <w:tr>
         <w:tc>
           <w:tcPr>
-            <w:tcW w:w="421" w:type="dxa"/>
+            <w:tcW w:w="859" w:type="dxa"/>
           </w:tcPr>
           <w:p>
             <w:r>
@@ -425,7 +426,7 @@
         </w:tc>
         <w:tc>
           <w:tcPr>
-            <w:tcW w:w="3954" w:type="dxa"/>
+            <w:tcW w:w="1751" w:type="dxa"/>
           </w:tcPr>
           <w:p>
             <w:pPr>
@@ -435,34 +436,36 @@
               <w:textAlignment w:val="baseline"/>
             </w:pPr>
             <w:r>
-              <w:t xml:space="preserve">What happens when u click the cancel in the multenterbox </w:t>
-            </w:r>
-            <w:r>
-              <w:lastRenderedPageBreak/>
-              <w:t>when adding new task</w:t>
-            </w:r>
-          </w:p>
-        </w:tc>
-        <w:tc>
-          <w:tcPr>
-            <w:tcW w:w="833" w:type="dxa"/>
-          </w:tcPr>
-          <w:p>
-            <w:r>
-              <w:lastRenderedPageBreak/>
+              <w:t xml:space="preserve">What happens when u click the cancel in the </w:t>
+            </w:r>
+            <w:proofErr w:type="spellStart"/>
+            <w:r>
+              <w:t>multenterbox</w:t>
+            </w:r>
+            <w:proofErr w:type="spellEnd"/>
+            <w:r>
+              <w:t xml:space="preserve"> when adding new task</w:t>
+            </w:r>
+          </w:p>
+        </w:tc>
+        <w:tc>
+          <w:tcPr>
+            <w:tcW w:w="1638" w:type="dxa"/>
+          </w:tcPr>
+          <w:p>
+            <w:r>
               <w:t xml:space="preserve">New task in menu, </w:t>
             </w:r>
           </w:p>
           <w:p>
             <w:r>
-              <w:lastRenderedPageBreak/>
               <w:t>Then cancel button</w:t>
             </w:r>
           </w:p>
         </w:tc>
         <w:tc>
           <w:tcPr>
-            <w:tcW w:w="984" w:type="dxa"/>
+            <w:tcW w:w="709" w:type="dxa"/>
           </w:tcPr>
           <w:p>
             <w:pPr>
@@ -476,28 +479,23 @@
         </w:tc>
         <w:tc>
           <w:tcPr>
-            <w:tcW w:w="1219" w:type="dxa"/>
-          </w:tcPr>
-          <w:p>
-            <w:r>
-              <w:t xml:space="preserve">The cancel should just close and do </w:t>
-            </w:r>
-            <w:r>
-              <w:lastRenderedPageBreak/>
-              <w:t>nothing as, yet I haven’t made it so it’s go’s back</w:t>
-            </w:r>
-          </w:p>
-        </w:tc>
-        <w:tc>
-          <w:tcPr>
-            <w:tcW w:w="5308" w:type="dxa"/>
+            <w:tcW w:w="1842" w:type="dxa"/>
+          </w:tcPr>
+          <w:p>
+            <w:r>
+              <w:t>The cancel should just close and do nothing as, yet I haven’t made it so it’s go’s back</w:t>
+            </w:r>
+          </w:p>
+        </w:tc>
+        <w:tc>
+          <w:tcPr>
+            <w:tcW w:w="6946" w:type="dxa"/>
           </w:tcPr>
           <w:p>
             <w:r>
               <w:rPr>
                 <w:noProof/>
               </w:rPr>
-              <w:lastRenderedPageBreak/>
               <w:drawing>
                 <wp:inline distT="0" distB="0" distL="0" distR="0" wp14:anchorId="1AA6E611" wp14:editId="0FD4E735">
                   <wp:extent cx="3381375" cy="676275"/>
@@ -541,24 +539,31 @@
                 <w:noProof/>
               </w:rPr>
             </w:pPr>
-            <w:r>
-              <w:lastRenderedPageBreak/>
-              <w:t>A error occurred as clicking the cancel button returned none which the program tried to append to the dictionary.</w:t>
-            </w:r>
-          </w:p>
-        </w:tc>
-        <w:tc>
-          <w:tcPr>
-            <w:tcW w:w="1229" w:type="dxa"/>
-          </w:tcPr>
-          <w:p>
-            <w:r>
-              <w:lastRenderedPageBreak/>
-              <w:t xml:space="preserve">I made an if statement to not append </w:t>
-            </w:r>
-            <w:r>
-              <w:lastRenderedPageBreak/>
-              <w:t xml:space="preserve">when the multenterbox returns none </w:t>
+            <w:proofErr w:type="gramStart"/>
+            <w:r>
+              <w:t>A</w:t>
+            </w:r>
+            <w:proofErr w:type="gramEnd"/>
+            <w:r>
+              <w:t xml:space="preserve"> error occurred as clicking the cancel button returned none which the program tried to append to the dictionary.</w:t>
+            </w:r>
+          </w:p>
+        </w:tc>
+        <w:tc>
+          <w:tcPr>
+            <w:tcW w:w="2119" w:type="dxa"/>
+          </w:tcPr>
+          <w:p>
+            <w:r>
+              <w:t xml:space="preserve">I made an if statement to not append when the </w:t>
+            </w:r>
+            <w:proofErr w:type="spellStart"/>
+            <w:r>
+              <w:t>multenterbox</w:t>
+            </w:r>
+            <w:proofErr w:type="spellEnd"/>
+            <w:r>
+              <w:t xml:space="preserve"> returns none </w:t>
             </w:r>
           </w:p>
         </w:tc>
@@ -566,18 +571,17 @@
       <w:tr>
         <w:tc>
           <w:tcPr>
-            <w:tcW w:w="421" w:type="dxa"/>
-          </w:tcPr>
-          <w:p>
-            <w:r>
-              <w:lastRenderedPageBreak/>
+            <w:tcW w:w="859" w:type="dxa"/>
+          </w:tcPr>
+          <w:p>
+            <w:r>
               <w:t>22/03/24</w:t>
             </w:r>
           </w:p>
         </w:tc>
         <w:tc>
           <w:tcPr>
-            <w:tcW w:w="3954" w:type="dxa"/>
+            <w:tcW w:w="1751" w:type="dxa"/>
           </w:tcPr>
           <w:p>
             <w:pPr>
@@ -593,7 +597,7 @@
         </w:tc>
         <w:tc>
           <w:tcPr>
-            <w:tcW w:w="833" w:type="dxa"/>
+            <w:tcW w:w="1638" w:type="dxa"/>
           </w:tcPr>
           <w:p>
             <w:r>
@@ -603,7 +607,7 @@
         </w:tc>
         <w:tc>
           <w:tcPr>
-            <w:tcW w:w="984" w:type="dxa"/>
+            <w:tcW w:w="709" w:type="dxa"/>
           </w:tcPr>
           <w:p>
             <w:pPr>
@@ -617,7 +621,7 @@
         </w:tc>
         <w:tc>
           <w:tcPr>
-            <w:tcW w:w="1219" w:type="dxa"/>
+            <w:tcW w:w="1842" w:type="dxa"/>
           </w:tcPr>
           <w:p>
             <w:r>
@@ -627,7 +631,7 @@
         </w:tc>
         <w:tc>
           <w:tcPr>
-            <w:tcW w:w="5308" w:type="dxa"/>
+            <w:tcW w:w="6946" w:type="dxa"/>
           </w:tcPr>
           <w:p>
             <w:r>
@@ -678,31 +682,68 @@
               </w:rPr>
             </w:pPr>
             <w:r>
-              <w:t>An enterbox appears and not a buttonbox with all possible people that can we assigned as initially expected</w:t>
-            </w:r>
-          </w:p>
-        </w:tc>
-        <w:tc>
-          <w:tcPr>
-            <w:tcW w:w="1229" w:type="dxa"/>
-          </w:tcPr>
-          <w:p>
-            <w:r>
-              <w:t xml:space="preserve"> There was a a syntax issue at the start of the if statement which was causing only the it first if statement to run with the enterbox</w:t>
-            </w:r>
+              <w:t xml:space="preserve">An </w:t>
+            </w:r>
+            <w:proofErr w:type="spellStart"/>
+            <w:r>
+              <w:t>enterbox</w:t>
+            </w:r>
+            <w:proofErr w:type="spellEnd"/>
+            <w:r>
+              <w:t xml:space="preserve"> appears and not a </w:t>
+            </w:r>
+            <w:proofErr w:type="spellStart"/>
+            <w:r>
+              <w:t>buttonbox</w:t>
+            </w:r>
+            <w:proofErr w:type="spellEnd"/>
+            <w:r>
+              <w:t xml:space="preserve"> with all possible people that can we assigned as initially expected</w:t>
+            </w:r>
+          </w:p>
+        </w:tc>
+        <w:tc>
+          <w:tcPr>
+            <w:tcW w:w="2119" w:type="dxa"/>
+          </w:tcPr>
+          <w:p>
+            <w:r>
+              <w:t xml:space="preserve"> There was a </w:t>
+            </w:r>
+            <w:proofErr w:type="spellStart"/>
+            <w:r>
+              <w:t>a</w:t>
+            </w:r>
+            <w:proofErr w:type="spellEnd"/>
+            <w:r>
+              <w:t xml:space="preserve"> syntax issue at the start of the if statement which was causing only </w:t>
+            </w:r>
+            <w:proofErr w:type="gramStart"/>
+            <w:r>
+              <w:t>the it</w:t>
+            </w:r>
+            <w:proofErr w:type="gramEnd"/>
+            <w:r>
+              <w:t xml:space="preserve"> first if statement to run with the </w:t>
+            </w:r>
+            <w:proofErr w:type="spellStart"/>
+            <w:r>
+              <w:t>enterbox</w:t>
+            </w:r>
+            <w:proofErr w:type="spellEnd"/>
           </w:p>
         </w:tc>
       </w:tr>
       <w:tr>
         <w:tc>
           <w:tcPr>
-            <w:tcW w:w="421" w:type="dxa"/>
+            <w:tcW w:w="859" w:type="dxa"/>
           </w:tcPr>
           <w:p/>
         </w:tc>
         <w:tc>
           <w:tcPr>
-            <w:tcW w:w="3954" w:type="dxa"/>
+            <w:tcW w:w="1751" w:type="dxa"/>
           </w:tcPr>
           <w:p>
             <w:pPr>
@@ -712,13 +753,21 @@
               <w:textAlignment w:val="baseline"/>
             </w:pPr>
             <w:r>
-              <w:t>If the new task func work smoothly</w:t>
-            </w:r>
-          </w:p>
-        </w:tc>
-        <w:tc>
-          <w:tcPr>
-            <w:tcW w:w="833" w:type="dxa"/>
+              <w:t xml:space="preserve">If the new task </w:t>
+            </w:r>
+            <w:proofErr w:type="spellStart"/>
+            <w:r>
+              <w:t>func</w:t>
+            </w:r>
+            <w:proofErr w:type="spellEnd"/>
+            <w:r>
+              <w:t xml:space="preserve"> work smoothly</w:t>
+            </w:r>
+          </w:p>
+        </w:tc>
+        <w:tc>
+          <w:tcPr>
+            <w:tcW w:w="1638" w:type="dxa"/>
           </w:tcPr>
           <w:p>
             <w:r>
@@ -728,7 +777,7 @@
         </w:tc>
         <w:tc>
           <w:tcPr>
-            <w:tcW w:w="984" w:type="dxa"/>
+            <w:tcW w:w="709" w:type="dxa"/>
           </w:tcPr>
           <w:p>
             <w:pPr>
@@ -742,23 +791,28 @@
         </w:tc>
         <w:tc>
           <w:tcPr>
-            <w:tcW w:w="1219" w:type="dxa"/>
-          </w:tcPr>
-          <w:p>
-            <w:r>
-              <w:t>A set of windows will open all asking different specifications of the new task they want to add</w:t>
-            </w:r>
-          </w:p>
-        </w:tc>
-        <w:tc>
-          <w:tcPr>
-            <w:tcW w:w="5308" w:type="dxa"/>
+            <w:tcW w:w="1842" w:type="dxa"/>
+          </w:tcPr>
+          <w:p>
+            <w:r>
+              <w:t xml:space="preserve">A set of windows will open all asking different specifications of </w:t>
+            </w:r>
+            <w:r>
+              <w:lastRenderedPageBreak/>
+              <w:t>the new task they want to add</w:t>
+            </w:r>
+          </w:p>
+        </w:tc>
+        <w:tc>
+          <w:tcPr>
+            <w:tcW w:w="6946" w:type="dxa"/>
           </w:tcPr>
           <w:p>
             <w:r>
               <w:rPr>
                 <w:noProof/>
               </w:rPr>
+              <w:lastRenderedPageBreak/>
               <w:drawing>
                 <wp:inline distT="0" distB="0" distL="0" distR="0" wp14:anchorId="1F4B8D28" wp14:editId="307305AF">
                   <wp:extent cx="3037398" cy="891410"/>
@@ -804,17 +858,43 @@
               </w:rPr>
             </w:pPr>
             <w:r>
-              <w:t>The new task func doesn’t ask for the description of the task</w:t>
-            </w:r>
-          </w:p>
-        </w:tc>
-        <w:tc>
-          <w:tcPr>
-            <w:tcW w:w="1229" w:type="dxa"/>
-          </w:tcPr>
-          <w:p>
-            <w:r>
-              <w:t xml:space="preserve">When running the func its mateches what the user should be asked and runs its </w:t>
+              <w:lastRenderedPageBreak/>
+              <w:t xml:space="preserve">The new task </w:t>
+            </w:r>
+            <w:proofErr w:type="spellStart"/>
+            <w:r>
+              <w:t>func</w:t>
+            </w:r>
+            <w:proofErr w:type="spellEnd"/>
+            <w:r>
+              <w:t xml:space="preserve"> doesn’t ask for the description of the task</w:t>
+            </w:r>
+          </w:p>
+        </w:tc>
+        <w:tc>
+          <w:tcPr>
+            <w:tcW w:w="2119" w:type="dxa"/>
+          </w:tcPr>
+          <w:p>
+            <w:r>
+              <w:lastRenderedPageBreak/>
+              <w:t xml:space="preserve">When running the </w:t>
+            </w:r>
+            <w:proofErr w:type="spellStart"/>
+            <w:r>
+              <w:t>func</w:t>
+            </w:r>
+            <w:proofErr w:type="spellEnd"/>
+            <w:r>
+              <w:t xml:space="preserve"> its </w:t>
+            </w:r>
+            <w:proofErr w:type="spellStart"/>
+            <w:r>
+              <w:t>mateches</w:t>
+            </w:r>
+            <w:proofErr w:type="spellEnd"/>
+            <w:r>
+              <w:t xml:space="preserve"> what the user should be asked and runs its </w:t>
             </w:r>
             <w:r>
               <w:lastRenderedPageBreak/>
@@ -826,7 +906,7 @@
       <w:tr>
         <w:tc>
           <w:tcPr>
-            <w:tcW w:w="421" w:type="dxa"/>
+            <w:tcW w:w="859" w:type="dxa"/>
           </w:tcPr>
           <w:p>
             <w:r>
@@ -837,7 +917,7 @@
         </w:tc>
         <w:tc>
           <w:tcPr>
-            <w:tcW w:w="3954" w:type="dxa"/>
+            <w:tcW w:w="1751" w:type="dxa"/>
           </w:tcPr>
           <w:p>
             <w:pPr>
@@ -853,7 +933,7 @@
         </w:tc>
         <w:tc>
           <w:tcPr>
-            <w:tcW w:w="833" w:type="dxa"/>
+            <w:tcW w:w="1638" w:type="dxa"/>
           </w:tcPr>
           <w:p>
             <w:r>
@@ -863,7 +943,7 @@
         </w:tc>
         <w:tc>
           <w:tcPr>
-            <w:tcW w:w="984" w:type="dxa"/>
+            <w:tcW w:w="709" w:type="dxa"/>
           </w:tcPr>
           <w:p>
             <w:pPr>
@@ -873,14 +953,16 @@
                 <w:color w:val="000000"/>
               </w:rPr>
             </w:pPr>
+            <w:proofErr w:type="spellStart"/>
             <w:r>
               <w:t>buttonbox</w:t>
             </w:r>
-          </w:p>
-        </w:tc>
-        <w:tc>
-          <w:tcPr>
-            <w:tcW w:w="1219" w:type="dxa"/>
+            <w:proofErr w:type="spellEnd"/>
+          </w:p>
+        </w:tc>
+        <w:tc>
+          <w:tcPr>
+            <w:tcW w:w="1842" w:type="dxa"/>
           </w:tcPr>
           <w:p>
             <w:r>
@@ -890,7 +972,7 @@
         </w:tc>
         <w:tc>
           <w:tcPr>
-            <w:tcW w:w="5308" w:type="dxa"/>
+            <w:tcW w:w="6946" w:type="dxa"/>
           </w:tcPr>
           <w:p>
             <w:pPr>
@@ -960,13 +1042,21 @@
               </w:rPr>
             </w:pPr>
             <w:r>
-              <w:t xml:space="preserve">When the program got to asking the assignee the button box expected a string but the list of options had integers </w:t>
-            </w:r>
-          </w:p>
-        </w:tc>
-        <w:tc>
-          <w:tcPr>
-            <w:tcW w:w="1229" w:type="dxa"/>
+              <w:t xml:space="preserve">When the program got to asking the assignee the button box expected a </w:t>
+            </w:r>
+            <w:proofErr w:type="gramStart"/>
+            <w:r>
+              <w:t>string</w:t>
+            </w:r>
+            <w:proofErr w:type="gramEnd"/>
+            <w:r>
+              <w:t xml:space="preserve"> but the list of options had integers </w:t>
+            </w:r>
+          </w:p>
+        </w:tc>
+        <w:tc>
+          <w:tcPr>
+            <w:tcW w:w="2119" w:type="dxa"/>
           </w:tcPr>
           <w:p>
             <w:r>
@@ -978,7 +1068,7 @@
       <w:tr>
         <w:tc>
           <w:tcPr>
-            <w:tcW w:w="421" w:type="dxa"/>
+            <w:tcW w:w="859" w:type="dxa"/>
           </w:tcPr>
           <w:p>
             <w:r>
@@ -988,7 +1078,7 @@
         </w:tc>
         <w:tc>
           <w:tcPr>
-            <w:tcW w:w="3954" w:type="dxa"/>
+            <w:tcW w:w="1751" w:type="dxa"/>
           </w:tcPr>
           <w:p>
             <w:pPr>
@@ -998,54 +1088,53 @@
               <w:textAlignment w:val="baseline"/>
             </w:pPr>
             <w:r>
-              <w:t>Checking if update tasks runs now with using task change function</w:t>
-            </w:r>
-          </w:p>
-        </w:tc>
-        <w:tc>
-          <w:tcPr>
-            <w:tcW w:w="833" w:type="dxa"/>
-          </w:tcPr>
-          <w:p>
-            <w:r>
-              <w:t>In menu click</w:t>
-            </w:r>
-            <w:r>
-              <w:lastRenderedPageBreak/>
-              <w:t>ed update task and choose to create an about us page task then change title</w:t>
-            </w:r>
-          </w:p>
-        </w:tc>
-        <w:tc>
-          <w:tcPr>
-            <w:tcW w:w="984" w:type="dxa"/>
+              <w:t xml:space="preserve">Checking if update tasks </w:t>
+            </w:r>
+            <w:proofErr w:type="gramStart"/>
+            <w:r>
+              <w:t>runs</w:t>
+            </w:r>
+            <w:proofErr w:type="gramEnd"/>
+            <w:r>
+              <w:t xml:space="preserve"> now with using task change function</w:t>
+            </w:r>
+          </w:p>
+        </w:tc>
+        <w:tc>
+          <w:tcPr>
+            <w:tcW w:w="1638" w:type="dxa"/>
+          </w:tcPr>
+          <w:p>
+            <w:r>
+              <w:t>In menu clicked update task and choose to create an about us page task then change title</w:t>
+            </w:r>
+          </w:p>
+        </w:tc>
+        <w:tc>
+          <w:tcPr>
+            <w:tcW w:w="709" w:type="dxa"/>
           </w:tcPr>
           <w:p/>
         </w:tc>
         <w:tc>
           <w:tcPr>
-            <w:tcW w:w="1219" w:type="dxa"/>
-          </w:tcPr>
-          <w:p>
-            <w:r>
-              <w:t xml:space="preserve">The choose value of the </w:t>
-            </w:r>
-            <w:r>
-              <w:lastRenderedPageBreak/>
-              <w:t>chosen task will be updated</w:t>
-            </w:r>
-          </w:p>
-        </w:tc>
-        <w:tc>
-          <w:tcPr>
-            <w:tcW w:w="5308" w:type="dxa"/>
+            <w:tcW w:w="1842" w:type="dxa"/>
+          </w:tcPr>
+          <w:p>
+            <w:r>
+              <w:t>The choose value of the chosen task will be updated</w:t>
+            </w:r>
+          </w:p>
+        </w:tc>
+        <w:tc>
+          <w:tcPr>
+            <w:tcW w:w="6946" w:type="dxa"/>
           </w:tcPr>
           <w:p>
             <w:r>
               <w:rPr>
                 <w:noProof/>
               </w:rPr>
-              <w:lastRenderedPageBreak/>
               <w:drawing>
                 <wp:inline distT="0" distB="0" distL="0" distR="0" wp14:anchorId="70CAEAD2" wp14:editId="339F78B2">
                   <wp:extent cx="2926080" cy="688273"/>
@@ -1094,28 +1183,53 @@
               </w:rPr>
             </w:pPr>
             <w:r>
-              <w:lastRenderedPageBreak/>
-              <w:t>Since I wanted to show the task tile in the choice box meaning I cant use the option to access the nested dictionary</w:t>
-            </w:r>
-          </w:p>
-        </w:tc>
-        <w:tc>
-          <w:tcPr>
-            <w:tcW w:w="1229" w:type="dxa"/>
-          </w:tcPr>
-          <w:p/>
+              <w:t xml:space="preserve">Since I wanted to show the task tile in the choice box meaning I </w:t>
+            </w:r>
+            <w:proofErr w:type="spellStart"/>
+            <w:proofErr w:type="gramStart"/>
+            <w:r>
+              <w:t>cant</w:t>
+            </w:r>
+            <w:proofErr w:type="spellEnd"/>
+            <w:proofErr w:type="gramEnd"/>
+            <w:r>
+              <w:t xml:space="preserve"> use the option to access the nested dictionary</w:t>
+            </w:r>
+          </w:p>
+        </w:tc>
+        <w:tc>
+          <w:tcPr>
+            <w:tcW w:w="2119" w:type="dxa"/>
+          </w:tcPr>
+          <w:p>
+            <w:r>
+              <w:t xml:space="preserve">I made the </w:t>
+            </w:r>
+            <w:proofErr w:type="gramStart"/>
+            <w:r>
+              <w:t>program</w:t>
+            </w:r>
+            <w:proofErr w:type="gramEnd"/>
+            <w:r>
+              <w:t xml:space="preserve"> so it backtracks from the title to find the task/key which has that title</w:t>
+            </w:r>
+          </w:p>
         </w:tc>
       </w:tr>
       <w:tr>
         <w:tc>
           <w:tcPr>
-            <w:tcW w:w="421" w:type="dxa"/>
-          </w:tcPr>
-          <w:p/>
-        </w:tc>
-        <w:tc>
-          <w:tcPr>
-            <w:tcW w:w="3954" w:type="dxa"/>
+            <w:tcW w:w="859" w:type="dxa"/>
+          </w:tcPr>
+          <w:p>
+            <w:r>
+              <w:t>03/04/24</w:t>
+            </w:r>
+          </w:p>
+        </w:tc>
+        <w:tc>
+          <w:tcPr>
+            <w:tcW w:w="1751" w:type="dxa"/>
           </w:tcPr>
           <w:p>
             <w:pPr>
@@ -1124,130 +1238,69 @@
               <w:jc w:val="center"/>
               <w:textAlignment w:val="baseline"/>
             </w:pPr>
-          </w:p>
-        </w:tc>
-        <w:tc>
-          <w:tcPr>
-            <w:tcW w:w="833" w:type="dxa"/>
+            <w:r>
+              <w:t xml:space="preserve">Testing if </w:t>
+            </w:r>
+            <w:proofErr w:type="spellStart"/>
+            <w:r>
+              <w:t>task_num</w:t>
+            </w:r>
+            <w:proofErr w:type="spellEnd"/>
+            <w:r>
+              <w:t xml:space="preserve"> is identified correctly which is the value being identified from the title of the chosen task to be able to update the tasks </w:t>
+            </w:r>
+            <w:proofErr w:type="spellStart"/>
+            <w:r>
+              <w:t>dict</w:t>
+            </w:r>
+            <w:proofErr w:type="spellEnd"/>
+          </w:p>
+        </w:tc>
+        <w:tc>
+          <w:tcPr>
+            <w:tcW w:w="1638" w:type="dxa"/>
+          </w:tcPr>
+          <w:p>
+            <w:r>
+              <w:t xml:space="preserve">Menu-&gt; update task-&gt; pick </w:t>
+            </w:r>
+            <w:proofErr w:type="gramStart"/>
+            <w:r>
+              <w:t>task(</w:t>
+            </w:r>
+            <w:proofErr w:type="gramEnd"/>
+            <w:r>
+              <w:t xml:space="preserve">design </w:t>
+            </w:r>
+            <w:proofErr w:type="spellStart"/>
+            <w:r>
+              <w:t>hompage</w:t>
+            </w:r>
+            <w:proofErr w:type="spellEnd"/>
+            <w:r>
+              <w:t xml:space="preserve">)  -&gt; assignee -&gt; JSM </w:t>
+            </w:r>
+          </w:p>
+        </w:tc>
+        <w:tc>
+          <w:tcPr>
+            <w:tcW w:w="709" w:type="dxa"/>
           </w:tcPr>
           <w:p/>
         </w:tc>
         <w:tc>
           <w:tcPr>
-            <w:tcW w:w="984" w:type="dxa"/>
-          </w:tcPr>
-          <w:p/>
-        </w:tc>
-        <w:tc>
-          <w:tcPr>
-            <w:tcW w:w="1219" w:type="dxa"/>
-          </w:tcPr>
-          <w:p/>
-        </w:tc>
-        <w:tc>
-          <w:tcPr>
-            <w:tcW w:w="5308" w:type="dxa"/>
-          </w:tcPr>
-          <w:p>
-            <w:pPr>
-              <w:rPr>
-                <w:noProof/>
-              </w:rPr>
-            </w:pPr>
-            <w:r>
-              <w:rPr>
-                <w:noProof/>
-              </w:rPr>
-              <w:drawing>
-                <wp:inline distT="0" distB="0" distL="0" distR="0" wp14:anchorId="65583B8B" wp14:editId="741982E5">
-                  <wp:extent cx="3799765" cy="1647825"/>
-                  <wp:effectExtent l="0" t="0" r="0" b="0"/>
-                  <wp:docPr id="213121115" name="Picture 1"/>
-                  <wp:cNvGraphicFramePr>
-                    <a:graphicFrameLocks xmlns:a="http://schemas.openxmlformats.org/drawingml/2006/main" noChangeAspect="1"/>
-                  </wp:cNvGraphicFramePr>
-                  <a:graphic xmlns:a="http://schemas.openxmlformats.org/drawingml/2006/main">
-                    <a:graphicData uri="http://schemas.openxmlformats.org/drawingml/2006/picture">
-                      <pic:pic xmlns:pic="http://schemas.openxmlformats.org/drawingml/2006/picture">
-                        <pic:nvPicPr>
-                          <pic:cNvPr id="213121115" name=""/>
-                          <pic:cNvPicPr/>
-                        </pic:nvPicPr>
-                        <pic:blipFill>
-                          <a:blip r:embed="rId11"/>
-                          <a:stretch>
-                            <a:fillRect/>
-                          </a:stretch>
-                        </pic:blipFill>
-                        <pic:spPr>
-                          <a:xfrm>
-                            <a:off x="0" y="0"/>
-                            <a:ext cx="3818079" cy="1655767"/>
-                          </a:xfrm>
-                          <a:prstGeom prst="rect">
-                            <a:avLst/>
-                          </a:prstGeom>
-                        </pic:spPr>
-                      </pic:pic>
-                    </a:graphicData>
-                  </a:graphic>
-                </wp:inline>
-              </w:drawing>
-            </w:r>
-          </w:p>
-        </w:tc>
-        <w:tc>
-          <w:tcPr>
-            <w:tcW w:w="1229" w:type="dxa"/>
-          </w:tcPr>
-          <w:p/>
-          <w:p/>
-          <w:p/>
-          <w:p/>
-          <w:p/>
-        </w:tc>
-      </w:tr>
-      <w:tr>
-        <w:tc>
-          <w:tcPr>
-            <w:tcW w:w="421" w:type="dxa"/>
-          </w:tcPr>
-          <w:p/>
-        </w:tc>
-        <w:tc>
-          <w:tcPr>
-            <w:tcW w:w="3954" w:type="dxa"/>
-          </w:tcPr>
-          <w:p>
-            <w:pPr>
-              <w:pStyle w:val="paragraph"/>
-              <w:spacing w:before="0" w:beforeAutospacing="0" w:after="0" w:afterAutospacing="0"/>
-              <w:jc w:val="center"/>
-              <w:textAlignment w:val="baseline"/>
-            </w:pPr>
-          </w:p>
-        </w:tc>
-        <w:tc>
-          <w:tcPr>
-            <w:tcW w:w="833" w:type="dxa"/>
-          </w:tcPr>
-          <w:p/>
-        </w:tc>
-        <w:tc>
-          <w:tcPr>
-            <w:tcW w:w="984" w:type="dxa"/>
-          </w:tcPr>
-          <w:p/>
-        </w:tc>
-        <w:tc>
-          <w:tcPr>
-            <w:tcW w:w="1219" w:type="dxa"/>
-          </w:tcPr>
-          <w:p/>
-        </w:tc>
-        <w:tc>
-          <w:tcPr>
-            <w:tcW w:w="5308" w:type="dxa"/>
+            <w:tcW w:w="1842" w:type="dxa"/>
+          </w:tcPr>
+          <w:p>
+            <w:r>
+              <w:t>The chosen value in the chosen task is updated</w:t>
+            </w:r>
+          </w:p>
+        </w:tc>
+        <w:tc>
+          <w:tcPr>
+            <w:tcW w:w="6946" w:type="dxa"/>
           </w:tcPr>
           <w:p>
             <w:pPr>
@@ -1275,7 +1328,7 @@
                           <pic:cNvPicPr/>
                         </pic:nvPicPr>
                         <pic:blipFill>
-                          <a:blip r:embed="rId12"/>
+                          <a:blip r:embed="rId11"/>
                           <a:stretch>
                             <a:fillRect/>
                           </a:stretch>
@@ -1296,24 +1349,62 @@
               </w:drawing>
             </w:r>
           </w:p>
-        </w:tc>
-        <w:tc>
-          <w:tcPr>
-            <w:tcW w:w="1229" w:type="dxa"/>
-          </w:tcPr>
-          <w:p/>
+          <w:p>
+            <w:pPr>
+              <w:rPr>
+                <w:noProof/>
+              </w:rPr>
+            </w:pPr>
+          </w:p>
+          <w:p>
+            <w:pPr>
+              <w:tabs>
+                <w:tab w:val="left" w:pos="2016"/>
+              </w:tabs>
+            </w:pPr>
+            <w:r>
+              <w:t xml:space="preserve">The choices are empty so it </w:t>
+            </w:r>
+            <w:proofErr w:type="gramStart"/>
+            <w:r>
+              <w:t>wont</w:t>
+            </w:r>
+            <w:proofErr w:type="gramEnd"/>
+            <w:r>
+              <w:t xml:space="preserve"> be able to find anything in there</w:t>
+            </w:r>
+          </w:p>
+        </w:tc>
+        <w:tc>
+          <w:tcPr>
+            <w:tcW w:w="2119" w:type="dxa"/>
+          </w:tcPr>
+          <w:p>
+            <w:r>
+              <w:t xml:space="preserve">The search function now returns a tuple which has the chosen value and possible choices to make the program more modular so now what is did </w:t>
+            </w:r>
+            <w:r>
+              <w:lastRenderedPageBreak/>
+              <w:t>was look for the first item in the tuple which is their choice in the second item in the tuple which is a list</w:t>
+            </w:r>
+          </w:p>
         </w:tc>
       </w:tr>
       <w:tr>
         <w:tc>
           <w:tcPr>
-            <w:tcW w:w="421" w:type="dxa"/>
-          </w:tcPr>
-          <w:p/>
-        </w:tc>
-        <w:tc>
-          <w:tcPr>
-            <w:tcW w:w="3954" w:type="dxa"/>
+            <w:tcW w:w="859" w:type="dxa"/>
+          </w:tcPr>
+          <w:p>
+            <w:r>
+              <w:lastRenderedPageBreak/>
+              <w:t>03/04/24</w:t>
+            </w:r>
+          </w:p>
+        </w:tc>
+        <w:tc>
+          <w:tcPr>
+            <w:tcW w:w="1751" w:type="dxa"/>
           </w:tcPr>
           <w:p>
             <w:pPr>
@@ -1322,29 +1413,54 @@
               <w:jc w:val="center"/>
               <w:textAlignment w:val="baseline"/>
             </w:pPr>
-          </w:p>
-        </w:tc>
-        <w:tc>
-          <w:tcPr>
-            <w:tcW w:w="833" w:type="dxa"/>
+            <w:r>
+              <w:t>Testing if the changes from the previous test work, meaning testing if the task Num identified works</w:t>
+            </w:r>
+          </w:p>
+        </w:tc>
+        <w:tc>
+          <w:tcPr>
+            <w:tcW w:w="1638" w:type="dxa"/>
+          </w:tcPr>
+          <w:p>
+            <w:r>
+              <w:t xml:space="preserve">Menu-&gt; update task-&gt; pick </w:t>
+            </w:r>
+            <w:proofErr w:type="gramStart"/>
+            <w:r>
+              <w:t>task(</w:t>
+            </w:r>
+            <w:proofErr w:type="gramEnd"/>
+            <w:r>
+              <w:t xml:space="preserve">design </w:t>
+            </w:r>
+            <w:r>
+              <w:t>homepage</w:t>
+            </w:r>
+            <w:r>
+              <w:t xml:space="preserve">)  -&gt; assignee -&gt; JSM </w:t>
+            </w:r>
+          </w:p>
+        </w:tc>
+        <w:tc>
+          <w:tcPr>
+            <w:tcW w:w="709" w:type="dxa"/>
           </w:tcPr>
           <w:p/>
         </w:tc>
         <w:tc>
           <w:tcPr>
-            <w:tcW w:w="984" w:type="dxa"/>
-          </w:tcPr>
-          <w:p/>
-        </w:tc>
-        <w:tc>
-          <w:tcPr>
-            <w:tcW w:w="1219" w:type="dxa"/>
-          </w:tcPr>
-          <w:p/>
-        </w:tc>
-        <w:tc>
-          <w:tcPr>
-            <w:tcW w:w="5308" w:type="dxa"/>
+            <w:tcW w:w="1842" w:type="dxa"/>
+          </w:tcPr>
+          <w:p>
+            <w:r>
+              <w:t>The chosen value in the chosen task is updated</w:t>
+            </w:r>
+          </w:p>
+        </w:tc>
+        <w:tc>
+          <w:tcPr>
+            <w:tcW w:w="6946" w:type="dxa"/>
           </w:tcPr>
           <w:p>
             <w:pPr>
@@ -1372,7 +1488,7 @@
                           <pic:cNvPicPr/>
                         </pic:nvPicPr>
                         <pic:blipFill>
-                          <a:blip r:embed="rId13"/>
+                          <a:blip r:embed="rId12"/>
                           <a:stretch>
                             <a:fillRect/>
                           </a:stretch>
@@ -1396,7 +1512,134 @@
         </w:tc>
         <w:tc>
           <w:tcPr>
-            <w:tcW w:w="1229" w:type="dxa"/>
+            <w:tcW w:w="2119" w:type="dxa"/>
+          </w:tcPr>
+          <w:p>
+            <w:r>
+              <w:t xml:space="preserve">I used square brackets instead of normal brackets meaning it didn’t call the function but rather just looked for it something in </w:t>
+            </w:r>
+            <w:proofErr w:type="gramStart"/>
+            <w:r>
+              <w:t>a</w:t>
+            </w:r>
+            <w:proofErr w:type="gramEnd"/>
+            <w:r>
+              <w:t xml:space="preserve"> unknown dictionary</w:t>
+            </w:r>
+          </w:p>
+        </w:tc>
+      </w:tr>
+      <w:tr>
+        <w:tc>
+          <w:tcPr>
+            <w:tcW w:w="859" w:type="dxa"/>
+          </w:tcPr>
+          <w:p>
+            <w:r>
+              <w:t>5/04/24</w:t>
+            </w:r>
+          </w:p>
+        </w:tc>
+        <w:tc>
+          <w:tcPr>
+            <w:tcW w:w="1751" w:type="dxa"/>
+          </w:tcPr>
+          <w:p>
+            <w:pPr>
+              <w:pStyle w:val="paragraph"/>
+              <w:spacing w:before="0" w:beforeAutospacing="0" w:after="0" w:afterAutospacing="0"/>
+              <w:jc w:val="center"/>
+              <w:textAlignment w:val="baseline"/>
+            </w:pPr>
+            <w:r>
+              <w:t xml:space="preserve">Testing when adding a new task when there is empty input it will keep asking again until </w:t>
+            </w:r>
+          </w:p>
+          <w:p>
+            <w:pPr>
+              <w:pStyle w:val="paragraph"/>
+              <w:spacing w:before="0" w:beforeAutospacing="0" w:after="0" w:afterAutospacing="0"/>
+              <w:jc w:val="center"/>
+              <w:textAlignment w:val="baseline"/>
+            </w:pPr>
+            <w:r>
+              <w:drawing>
+                <wp:inline distT="0" distB="0" distL="0" distR="0" wp14:anchorId="1CB2A28E" wp14:editId="0C12DE0E">
+                  <wp:extent cx="974725" cy="489585"/>
+                  <wp:effectExtent l="0" t="0" r="0" b="5715"/>
+                  <wp:docPr id="1377050223" name="Picture 1"/>
+                  <wp:cNvGraphicFramePr>
+                    <a:graphicFrameLocks xmlns:a="http://schemas.openxmlformats.org/drawingml/2006/main" noChangeAspect="1"/>
+                  </wp:cNvGraphicFramePr>
+                  <a:graphic xmlns:a="http://schemas.openxmlformats.org/drawingml/2006/main">
+                    <a:graphicData uri="http://schemas.openxmlformats.org/drawingml/2006/picture">
+                      <pic:pic xmlns:pic="http://schemas.openxmlformats.org/drawingml/2006/picture">
+                        <pic:nvPicPr>
+                          <pic:cNvPr id="1377050223" name=""/>
+                          <pic:cNvPicPr/>
+                        </pic:nvPicPr>
+                        <pic:blipFill>
+                          <a:blip r:embed="rId13"/>
+                          <a:stretch>
+                            <a:fillRect/>
+                          </a:stretch>
+                        </pic:blipFill>
+                        <pic:spPr>
+                          <a:xfrm>
+                            <a:off x="0" y="0"/>
+                            <a:ext cx="974725" cy="489585"/>
+                          </a:xfrm>
+                          <a:prstGeom prst="rect">
+                            <a:avLst/>
+                          </a:prstGeom>
+                        </pic:spPr>
+                      </pic:pic>
+                    </a:graphicData>
+                  </a:graphic>
+                </wp:inline>
+              </w:drawing>
+            </w:r>
+          </w:p>
+        </w:tc>
+        <w:tc>
+          <w:tcPr>
+            <w:tcW w:w="1638" w:type="dxa"/>
+          </w:tcPr>
+          <w:p/>
+        </w:tc>
+        <w:tc>
+          <w:tcPr>
+            <w:tcW w:w="709" w:type="dxa"/>
+          </w:tcPr>
+          <w:p/>
+        </w:tc>
+        <w:tc>
+          <w:tcPr>
+            <w:tcW w:w="1842" w:type="dxa"/>
+          </w:tcPr>
+          <w:p/>
+        </w:tc>
+        <w:tc>
+          <w:tcPr>
+            <w:tcW w:w="6946" w:type="dxa"/>
+          </w:tcPr>
+          <w:p>
+            <w:pPr>
+              <w:rPr>
+                <w:noProof/>
+              </w:rPr>
+            </w:pPr>
+            <w:r>
+              <w:rPr>
+                <w:noProof/>
+              </w:rPr>
+              <w:t>DO the team member change thing</w:t>
+            </w:r>
+          </w:p>
+        </w:tc>
+        <w:tc>
+          <w:tcPr>
+            <w:tcW w:w="2119" w:type="dxa"/>
           </w:tcPr>
           <w:p/>
         </w:tc>

</xml_diff>

<commit_message>
write docstrings and comments for first two functions and fix bugs
</commit_message>
<xml_diff>
--- a/testing_plan.docx
+++ b/testing_plan.docx
@@ -1,6 +1,6 @@
 
 <file path=word/document.xml><?xml version="1.0" encoding="utf-8"?>
-<w:document xmlns:wpc="http://schemas.microsoft.com/office/word/2010/wordprocessingCanvas" xmlns:cx="http://schemas.microsoft.com/office/drawing/2014/chartex" xmlns:cx1="http://schemas.microsoft.com/office/drawing/2015/9/8/chartex" xmlns:cx2="http://schemas.microsoft.com/office/drawing/2015/10/21/chartex" xmlns:cx3="http://schemas.microsoft.com/office/drawing/2016/5/9/chartex" xmlns:cx4="http://schemas.microsoft.com/office/drawing/2016/5/10/chartex" xmlns:cx5="http://schemas.microsoft.com/office/drawing/2016/5/11/chartex" xmlns:cx6="http://schemas.microsoft.com/office/drawing/2016/5/12/chartex" xmlns:cx7="http://schemas.microsoft.com/office/drawing/2016/5/13/chartex" xmlns:cx8="http://schemas.microsoft.com/office/drawing/2016/5/14/chartex" xmlns:mc="http://schemas.openxmlformats.org/markup-compatibility/2006" xmlns:aink="http://schemas.microsoft.com/office/drawing/2016/ink" xmlns:am3d="http://schemas.microsoft.com/office/drawing/2017/model3d" xmlns:o="urn:schemas-microsoft-com:office:office" xmlns:oel="http://schemas.microsoft.com/office/2019/extlst" xmlns:r="http://schemas.openxmlformats.org/officeDocument/2006/relationships" xmlns:m="http://schemas.openxmlformats.org/officeDocument/2006/math" xmlns:v="urn:schemas-microsoft-com:vml" xmlns:wp14="http://schemas.microsoft.com/office/word/2010/wordprocessingDrawing" xmlns:wp="http://schemas.openxmlformats.org/drawingml/2006/wordprocessingDrawing" xmlns:w10="urn:schemas-microsoft-com:office:word" xmlns:w="http://schemas.openxmlformats.org/wordprocessingml/2006/main" xmlns:w14="http://schemas.microsoft.com/office/word/2010/wordml" xmlns:w15="http://schemas.microsoft.com/office/word/2012/wordml" xmlns:w16cex="http://schemas.microsoft.com/office/word/2018/wordml/cex" xmlns:w16cid="http://schemas.microsoft.com/office/word/2016/wordml/cid" xmlns:w16="http://schemas.microsoft.com/office/word/2018/wordml" xmlns:w16du="http://schemas.microsoft.com/office/word/2023/wordml/word16du" xmlns:w16sdtdh="http://schemas.microsoft.com/office/word/2020/wordml/sdtdatahash" xmlns:w16se="http://schemas.microsoft.com/office/word/2015/wordml/symex" xmlns:wpg="http://schemas.microsoft.com/office/word/2010/wordprocessingGroup" xmlns:wpi="http://schemas.microsoft.com/office/word/2010/wordprocessingInk" xmlns:wne="http://schemas.microsoft.com/office/word/2006/wordml" xmlns:wps="http://schemas.microsoft.com/office/word/2010/wordprocessingShape" mc:Ignorable="w14 w15 w16se w16cid w16 w16cex w16sdtdh w16du wp14">
+<w:document xmlns:wpc="http://schemas.microsoft.com/office/word/2010/wordprocessingCanvas" xmlns:cx="http://schemas.microsoft.com/office/drawing/2014/chartex" xmlns:cx1="http://schemas.microsoft.com/office/drawing/2015/9/8/chartex" xmlns:cx2="http://schemas.microsoft.com/office/drawing/2015/10/21/chartex" xmlns:cx3="http://schemas.microsoft.com/office/drawing/2016/5/9/chartex" xmlns:cx4="http://schemas.microsoft.com/office/drawing/2016/5/10/chartex" xmlns:cx5="http://schemas.microsoft.com/office/drawing/2016/5/11/chartex" xmlns:cx6="http://schemas.microsoft.com/office/drawing/2016/5/12/chartex" xmlns:cx7="http://schemas.microsoft.com/office/drawing/2016/5/13/chartex" xmlns:cx8="http://schemas.microsoft.com/office/drawing/2016/5/14/chartex" xmlns:mc="http://schemas.openxmlformats.org/markup-compatibility/2006" xmlns:aink="http://schemas.microsoft.com/office/drawing/2016/ink" xmlns:am3d="http://schemas.microsoft.com/office/drawing/2017/model3d" xmlns:o="urn:schemas-microsoft-com:office:office" xmlns:oel="http://schemas.microsoft.com/office/2019/extlst" xmlns:r="http://schemas.openxmlformats.org/officeDocument/2006/relationships" xmlns:m="http://schemas.openxmlformats.org/officeDocument/2006/math" xmlns:v="urn:schemas-microsoft-com:vml" xmlns:wp14="http://schemas.microsoft.com/office/word/2010/wordprocessingDrawing" xmlns:wp="http://schemas.openxmlformats.org/drawingml/2006/wordprocessingDrawing" xmlns:w10="urn:schemas-microsoft-com:office:word" xmlns:w="http://schemas.openxmlformats.org/wordprocessingml/2006/main" xmlns:w14="http://schemas.microsoft.com/office/word/2010/wordml" xmlns:w15="http://schemas.microsoft.com/office/word/2012/wordml" xmlns:w16cex="http://schemas.microsoft.com/office/word/2018/wordml/cex" xmlns:w16cid="http://schemas.microsoft.com/office/word/2016/wordml/cid" xmlns:w16="http://schemas.microsoft.com/office/word/2018/wordml" xmlns:w16sdtdh="http://schemas.microsoft.com/office/word/2020/wordml/sdtdatahash" xmlns:w16se="http://schemas.microsoft.com/office/word/2015/wordml/symex" xmlns:wpg="http://schemas.microsoft.com/office/word/2010/wordprocessingGroup" xmlns:wpi="http://schemas.microsoft.com/office/word/2010/wordprocessingInk" xmlns:wne="http://schemas.microsoft.com/office/word/2006/wordml" xmlns:wps="http://schemas.microsoft.com/office/word/2010/wordprocessingShape" mc:Ignorable="w14 w15 w16se w16cid w16 w16cex w16sdtdh wp14">
   <w:body>
     <w:p>
       <w:r>
@@ -1563,6 +1563,9 @@
               <w:textAlignment w:val="baseline"/>
             </w:pPr>
             <w:r>
+              <w:rPr>
+                <w:noProof/>
+              </w:rPr>
               <w:drawing>
                 <wp:inline distT="0" distB="0" distL="0" distR="0" wp14:anchorId="1CB2A28E" wp14:editId="0C12DE0E">
                   <wp:extent cx="974725" cy="489585"/>
@@ -1644,6 +1647,444 @@
           <w:p/>
         </w:tc>
       </w:tr>
+      <w:tr>
+        <w:tc>
+          <w:tcPr>
+            <w:tcW w:w="859" w:type="dxa"/>
+          </w:tcPr>
+          <w:p>
+            <w:r>
+              <w:t>7/04/24</w:t>
+            </w:r>
+          </w:p>
+        </w:tc>
+        <w:tc>
+          <w:tcPr>
+            <w:tcW w:w="1751" w:type="dxa"/>
+          </w:tcPr>
+          <w:p>
+            <w:pPr>
+              <w:pStyle w:val="paragraph"/>
+              <w:spacing w:before="0" w:beforeAutospacing="0" w:after="0" w:afterAutospacing="0"/>
+              <w:jc w:val="center"/>
+              <w:textAlignment w:val="baseline"/>
+            </w:pPr>
+            <w:r>
+              <w:t>Testing if searching for a team member works</w:t>
+            </w:r>
+          </w:p>
+        </w:tc>
+        <w:tc>
+          <w:tcPr>
+            <w:tcW w:w="1638" w:type="dxa"/>
+          </w:tcPr>
+          <w:p>
+            <w:r>
+              <w:t>Menu-&gt;find employee or task-&gt;</w:t>
+            </w:r>
+            <w:proofErr w:type="spellStart"/>
+            <w:r>
+              <w:t>Team_member</w:t>
+            </w:r>
+            <w:proofErr w:type="spellEnd"/>
+            <w:r>
+              <w:t>-&gt;Jane Love</w:t>
+            </w:r>
+          </w:p>
+        </w:tc>
+        <w:tc>
+          <w:tcPr>
+            <w:tcW w:w="709" w:type="dxa"/>
+          </w:tcPr>
+          <w:p>
+            <w:r>
+              <w:t>Valid</w:t>
+            </w:r>
+          </w:p>
+        </w:tc>
+        <w:tc>
+          <w:tcPr>
+            <w:tcW w:w="1842" w:type="dxa"/>
+          </w:tcPr>
+          <w:p>
+            <w:r>
+              <w:t>The chosen team members details will be shown in a window</w:t>
+            </w:r>
+          </w:p>
+        </w:tc>
+        <w:tc>
+          <w:tcPr>
+            <w:tcW w:w="6946" w:type="dxa"/>
+          </w:tcPr>
+          <w:p>
+            <w:pPr>
+              <w:rPr>
+                <w:noProof/>
+              </w:rPr>
+            </w:pPr>
+            <w:r>
+              <w:rPr>
+                <w:noProof/>
+              </w:rPr>
+              <w:drawing>
+                <wp:inline distT="0" distB="0" distL="0" distR="0" wp14:anchorId="131AA8B0" wp14:editId="00C61280">
+                  <wp:extent cx="4273550" cy="1032510"/>
+                  <wp:effectExtent l="0" t="0" r="0" b="0"/>
+                  <wp:docPr id="631426554" name="Picture 1"/>
+                  <wp:cNvGraphicFramePr>
+                    <a:graphicFrameLocks xmlns:a="http://schemas.openxmlformats.org/drawingml/2006/main" noChangeAspect="1"/>
+                  </wp:cNvGraphicFramePr>
+                  <a:graphic xmlns:a="http://schemas.openxmlformats.org/drawingml/2006/main">
+                    <a:graphicData uri="http://schemas.openxmlformats.org/drawingml/2006/picture">
+                      <pic:pic xmlns:pic="http://schemas.openxmlformats.org/drawingml/2006/picture">
+                        <pic:nvPicPr>
+                          <pic:cNvPr id="631426554" name=""/>
+                          <pic:cNvPicPr/>
+                        </pic:nvPicPr>
+                        <pic:blipFill>
+                          <a:blip r:embed="rId14"/>
+                          <a:stretch>
+                            <a:fillRect/>
+                          </a:stretch>
+                        </pic:blipFill>
+                        <pic:spPr>
+                          <a:xfrm>
+                            <a:off x="0" y="0"/>
+                            <a:ext cx="4273550" cy="1032510"/>
+                          </a:xfrm>
+                          <a:prstGeom prst="rect">
+                            <a:avLst/>
+                          </a:prstGeom>
+                        </pic:spPr>
+                      </pic:pic>
+                    </a:graphicData>
+                  </a:graphic>
+                </wp:inline>
+              </w:drawing>
+            </w:r>
+          </w:p>
+          <w:p>
+            <w:pPr>
+              <w:rPr>
+                <w:noProof/>
+              </w:rPr>
+            </w:pPr>
+            <w:r>
+              <w:rPr>
+                <w:noProof/>
+              </w:rPr>
+              <w:t>There was an error when calling the display function inside the find function. The display function coulndt add a ‘list’ to the message string. This is because the search function returns a tuple which has the users choice and a list of the choices the user had.</w:t>
+            </w:r>
+          </w:p>
+        </w:tc>
+        <w:tc>
+          <w:tcPr>
+            <w:tcW w:w="2119" w:type="dxa"/>
+          </w:tcPr>
+          <w:p>
+            <w:r>
+              <w:t>I referenced to only access the first item when calling the display function inside the find function</w:t>
+            </w:r>
+          </w:p>
+        </w:tc>
+      </w:tr>
+      <w:tr>
+        <w:tc>
+          <w:tcPr>
+            <w:tcW w:w="859" w:type="dxa"/>
+          </w:tcPr>
+          <w:p>
+            <w:r>
+              <w:lastRenderedPageBreak/>
+              <w:t>7/04/24</w:t>
+            </w:r>
+          </w:p>
+        </w:tc>
+        <w:tc>
+          <w:tcPr>
+            <w:tcW w:w="1751" w:type="dxa"/>
+          </w:tcPr>
+          <w:p>
+            <w:pPr>
+              <w:pStyle w:val="paragraph"/>
+              <w:spacing w:before="0" w:beforeAutospacing="0" w:after="0" w:afterAutospacing="0"/>
+              <w:jc w:val="center"/>
+              <w:textAlignment w:val="baseline"/>
+            </w:pPr>
+            <w:r>
+              <w:t>Testing if searching for a team member works</w:t>
+            </w:r>
+          </w:p>
+        </w:tc>
+        <w:tc>
+          <w:tcPr>
+            <w:tcW w:w="1638" w:type="dxa"/>
+          </w:tcPr>
+          <w:p>
+            <w:r>
+              <w:t>Menu-&gt;find employee or task-&gt;</w:t>
+            </w:r>
+            <w:proofErr w:type="spellStart"/>
+            <w:r>
+              <w:t>Team_member</w:t>
+            </w:r>
+            <w:proofErr w:type="spellEnd"/>
+            <w:r>
+              <w:t>-&gt;</w:t>
+            </w:r>
+            <w:r>
+              <w:t>Bob Dillon</w:t>
+            </w:r>
+          </w:p>
+        </w:tc>
+        <w:tc>
+          <w:tcPr>
+            <w:tcW w:w="709" w:type="dxa"/>
+          </w:tcPr>
+          <w:p>
+            <w:r>
+              <w:t>Valid</w:t>
+            </w:r>
+          </w:p>
+        </w:tc>
+        <w:tc>
+          <w:tcPr>
+            <w:tcW w:w="1842" w:type="dxa"/>
+          </w:tcPr>
+          <w:p>
+            <w:r>
+              <w:t>The chosen team members details will be shown in a window</w:t>
+            </w:r>
+          </w:p>
+        </w:tc>
+        <w:tc>
+          <w:tcPr>
+            <w:tcW w:w="6946" w:type="dxa"/>
+          </w:tcPr>
+          <w:p>
+            <w:pPr>
+              <w:rPr>
+                <w:noProof/>
+              </w:rPr>
+            </w:pPr>
+            <w:r>
+              <w:rPr>
+                <w:noProof/>
+              </w:rPr>
+              <w:drawing>
+                <wp:inline distT="0" distB="0" distL="0" distR="0" wp14:anchorId="251AF108" wp14:editId="159D872A">
+                  <wp:extent cx="4273550" cy="968375"/>
+                  <wp:effectExtent l="0" t="0" r="0" b="3175"/>
+                  <wp:docPr id="766728713" name="Picture 1"/>
+                  <wp:cNvGraphicFramePr>
+                    <a:graphicFrameLocks xmlns:a="http://schemas.openxmlformats.org/drawingml/2006/main" noChangeAspect="1"/>
+                  </wp:cNvGraphicFramePr>
+                  <a:graphic xmlns:a="http://schemas.openxmlformats.org/drawingml/2006/main">
+                    <a:graphicData uri="http://schemas.openxmlformats.org/drawingml/2006/picture">
+                      <pic:pic xmlns:pic="http://schemas.openxmlformats.org/drawingml/2006/picture">
+                        <pic:nvPicPr>
+                          <pic:cNvPr id="766728713" name=""/>
+                          <pic:cNvPicPr/>
+                        </pic:nvPicPr>
+                        <pic:blipFill>
+                          <a:blip r:embed="rId15"/>
+                          <a:stretch>
+                            <a:fillRect/>
+                          </a:stretch>
+                        </pic:blipFill>
+                        <pic:spPr>
+                          <a:xfrm>
+                            <a:off x="0" y="0"/>
+                            <a:ext cx="4273550" cy="968375"/>
+                          </a:xfrm>
+                          <a:prstGeom prst="rect">
+                            <a:avLst/>
+                          </a:prstGeom>
+                        </pic:spPr>
+                      </pic:pic>
+                    </a:graphicData>
+                  </a:graphic>
+                </wp:inline>
+              </w:drawing>
+            </w:r>
+          </w:p>
+          <w:p>
+            <w:pPr>
+              <w:rPr>
+                <w:noProof/>
+              </w:rPr>
+            </w:pPr>
+            <w:r>
+              <w:rPr>
+                <w:noProof/>
+              </w:rPr>
+              <w:t>There was an error when calling the display function inside the find function.</w:t>
+            </w:r>
+            <w:r>
+              <w:rPr>
+                <w:noProof/>
+              </w:rPr>
+              <w:t xml:space="preserve"> The search function did puy only the chosen item as the specfic parameter when calling the display function but it put the name of the team member not their key </w:t>
+            </w:r>
+          </w:p>
+          <w:p>
+            <w:pPr>
+              <w:rPr>
+                <w:noProof/>
+              </w:rPr>
+            </w:pPr>
+          </w:p>
+        </w:tc>
+        <w:tc>
+          <w:tcPr>
+            <w:tcW w:w="2119" w:type="dxa"/>
+          </w:tcPr>
+          <w:p>
+            <w:r>
+              <w:t xml:space="preserve">I made the search function also return the key as the first value in the </w:t>
+            </w:r>
+            <w:r>
+              <w:t>tuple,</w:t>
+            </w:r>
+            <w:r>
+              <w:t xml:space="preserve"> so we don’t have to backtrack multiple times through out the code to find out the key</w:t>
+            </w:r>
+            <w:r>
+              <w:t>. I did this by making a list of keys of what the search type is and them using the title or name to backtrack to find the key. Using the index of the choice in the choices to find the key in the list of keys as they will be in the same index.</w:t>
+            </w:r>
+          </w:p>
+        </w:tc>
+      </w:tr>
+      <w:tr>
+        <w:tc>
+          <w:tcPr>
+            <w:tcW w:w="859" w:type="dxa"/>
+          </w:tcPr>
+          <w:p>
+            <w:r>
+              <w:t>7/04/24</w:t>
+            </w:r>
+          </w:p>
+        </w:tc>
+        <w:tc>
+          <w:tcPr>
+            <w:tcW w:w="1751" w:type="dxa"/>
+          </w:tcPr>
+          <w:p>
+            <w:pPr>
+              <w:pStyle w:val="paragraph"/>
+              <w:spacing w:before="0" w:beforeAutospacing="0" w:after="0" w:afterAutospacing="0"/>
+              <w:jc w:val="center"/>
+              <w:textAlignment w:val="baseline"/>
+            </w:pPr>
+            <w:r>
+              <w:t>Running generate report to see if the formatting is correct</w:t>
+            </w:r>
+          </w:p>
+        </w:tc>
+        <w:tc>
+          <w:tcPr>
+            <w:tcW w:w="1638" w:type="dxa"/>
+          </w:tcPr>
+          <w:p>
+            <w:r>
+              <w:t>Menu-&gt;Generate report</w:t>
+            </w:r>
+          </w:p>
+        </w:tc>
+        <w:tc>
+          <w:tcPr>
+            <w:tcW w:w="709" w:type="dxa"/>
+          </w:tcPr>
+          <w:p>
+            <w:r>
+              <w:t>Valid</w:t>
+            </w:r>
+          </w:p>
+        </w:tc>
+        <w:tc>
+          <w:tcPr>
+            <w:tcW w:w="1842" w:type="dxa"/>
+          </w:tcPr>
+          <w:p>
+            <w:r>
+              <w:t xml:space="preserve">The tasks are listed in </w:t>
+            </w:r>
+            <w:proofErr w:type="gramStart"/>
+            <w:r>
+              <w:t xml:space="preserve">front </w:t>
+            </w:r>
+            <w:r>
+              <w:t xml:space="preserve"> </w:t>
+            </w:r>
+            <w:r>
+              <w:t>of</w:t>
+            </w:r>
+            <w:proofErr w:type="gramEnd"/>
+            <w:r>
+              <w:t xml:space="preserve"> status</w:t>
+            </w:r>
+          </w:p>
+        </w:tc>
+        <w:tc>
+          <w:tcPr>
+            <w:tcW w:w="6946" w:type="dxa"/>
+          </w:tcPr>
+          <w:p>
+            <w:pPr>
+              <w:rPr>
+                <w:noProof/>
+              </w:rPr>
+            </w:pPr>
+            <w:r>
+              <w:rPr>
+                <w:noProof/>
+              </w:rPr>
+              <w:drawing>
+                <wp:inline distT="0" distB="0" distL="0" distR="0" wp14:anchorId="14896ECB" wp14:editId="776C1884">
+                  <wp:extent cx="4273550" cy="755015"/>
+                  <wp:effectExtent l="0" t="0" r="0" b="6985"/>
+                  <wp:docPr id="712700737" name="Picture 1"/>
+                  <wp:cNvGraphicFramePr>
+                    <a:graphicFrameLocks xmlns:a="http://schemas.openxmlformats.org/drawingml/2006/main" noChangeAspect="1"/>
+                  </wp:cNvGraphicFramePr>
+                  <a:graphic xmlns:a="http://schemas.openxmlformats.org/drawingml/2006/main">
+                    <a:graphicData uri="http://schemas.openxmlformats.org/drawingml/2006/picture">
+                      <pic:pic xmlns:pic="http://schemas.openxmlformats.org/drawingml/2006/picture">
+                        <pic:nvPicPr>
+                          <pic:cNvPr id="712700737" name=""/>
+                          <pic:cNvPicPr/>
+                        </pic:nvPicPr>
+                        <pic:blipFill>
+                          <a:blip r:embed="rId16"/>
+                          <a:stretch>
+                            <a:fillRect/>
+                          </a:stretch>
+                        </pic:blipFill>
+                        <pic:spPr>
+                          <a:xfrm>
+                            <a:off x="0" y="0"/>
+                            <a:ext cx="4273550" cy="755015"/>
+                          </a:xfrm>
+                          <a:prstGeom prst="rect">
+                            <a:avLst/>
+                          </a:prstGeom>
+                        </pic:spPr>
+                      </pic:pic>
+                    </a:graphicData>
+                  </a:graphic>
+                </wp:inline>
+              </w:drawing>
+            </w:r>
+          </w:p>
+        </w:tc>
+        <w:tc>
+          <w:tcPr>
+            <w:tcW w:w="2119" w:type="dxa"/>
+          </w:tcPr>
+          <w:p/>
+        </w:tc>
+      </w:tr>
     </w:tbl>
     <w:p/>
     <w:p/>
@@ -1659,7 +2100,7 @@
 </file>
 
 <file path=word/styles.xml><?xml version="1.0" encoding="utf-8"?>
-<w:styles xmlns:mc="http://schemas.openxmlformats.org/markup-compatibility/2006" xmlns:r="http://schemas.openxmlformats.org/officeDocument/2006/relationships" xmlns:w="http://schemas.openxmlformats.org/wordprocessingml/2006/main" xmlns:w14="http://schemas.microsoft.com/office/word/2010/wordml" xmlns:w15="http://schemas.microsoft.com/office/word/2012/wordml" xmlns:w16cex="http://schemas.microsoft.com/office/word/2018/wordml/cex" xmlns:w16cid="http://schemas.microsoft.com/office/word/2016/wordml/cid" xmlns:w16="http://schemas.microsoft.com/office/word/2018/wordml" xmlns:w16du="http://schemas.microsoft.com/office/word/2023/wordml/word16du" xmlns:w16sdtdh="http://schemas.microsoft.com/office/word/2020/wordml/sdtdatahash" xmlns:w16se="http://schemas.microsoft.com/office/word/2015/wordml/symex" mc:Ignorable="w14 w15 w16se w16cid w16 w16cex w16sdtdh w16du">
+<w:styles xmlns:mc="http://schemas.openxmlformats.org/markup-compatibility/2006" xmlns:r="http://schemas.openxmlformats.org/officeDocument/2006/relationships" xmlns:w="http://schemas.openxmlformats.org/wordprocessingml/2006/main" xmlns:w14="http://schemas.microsoft.com/office/word/2010/wordml" xmlns:w15="http://schemas.microsoft.com/office/word/2012/wordml" xmlns:w16cex="http://schemas.microsoft.com/office/word/2018/wordml/cex" xmlns:w16cid="http://schemas.microsoft.com/office/word/2016/wordml/cid" xmlns:w16="http://schemas.microsoft.com/office/word/2018/wordml" xmlns:w16sdtdh="http://schemas.microsoft.com/office/word/2020/wordml/sdtdatahash" xmlns:w16se="http://schemas.microsoft.com/office/word/2015/wordml/symex" mc:Ignorable="w14 w15 w16se w16cid w16 w16cex w16sdtdh">
   <w:docDefaults>
     <w:rPrDefault>
       <w:rPr>

</xml_diff>

<commit_message>
fix cancel button bugs
</commit_message>
<xml_diff>
--- a/testing_plan.docx
+++ b/testing_plan.docx
@@ -2060,12 +2060,33 @@
               </w:drawing>
             </w:r>
           </w:p>
+          <w:p>
+            <w:pPr>
+              <w:rPr>
+                <w:noProof/>
+              </w:rPr>
+            </w:pPr>
+            <w:r>
+              <w:rPr>
+                <w:noProof/>
+              </w:rPr>
+              <w:t>The replace function doesn’t work and the code things its an attribute of the dictionary giving an error</w:t>
+            </w:r>
+          </w:p>
         </w:tc>
         <w:tc>
           <w:tcPr>
             <w:tcW w:w="2119" w:type="dxa"/>
           </w:tcPr>
-          <w:p/>
+          <w:p>
+            <w:r>
+              <w:t xml:space="preserve">I’ve decided to scrap the idea of writing the task titles in front of the status’s in generate report as that is not required and decided just to show the number </w:t>
+            </w:r>
+            <w:r>
+              <w:lastRenderedPageBreak/>
+              <w:t>of tasks in each status category</w:t>
+            </w:r>
+          </w:p>
         </w:tc>
       </w:tr>
       <w:tr>
@@ -2075,6 +2096,7 @@
           </w:tcPr>
           <w:p>
             <w:r>
+              <w:lastRenderedPageBreak/>
               <w:t>8/04/24</w:t>
             </w:r>
           </w:p>
@@ -2090,19 +2112,35 @@
               <w:jc w:val="center"/>
               <w:textAlignment w:val="baseline"/>
             </w:pPr>
+            <w:r>
+              <w:t xml:space="preserve">Running to see if input list is </w:t>
+            </w:r>
+            <w:proofErr w:type="gramStart"/>
+            <w:r>
+              <w:t>generate</w:t>
+            </w:r>
+            <w:proofErr w:type="gramEnd"/>
           </w:p>
         </w:tc>
         <w:tc>
           <w:tcPr>
             <w:tcW w:w="1638" w:type="dxa"/>
           </w:tcPr>
-          <w:p/>
+          <w:p>
+            <w:r>
+              <w:t>Start program</w:t>
+            </w:r>
+          </w:p>
         </w:tc>
         <w:tc>
           <w:tcPr>
             <w:tcW w:w="709" w:type="dxa"/>
           </w:tcPr>
-          <w:p/>
+          <w:p>
+            <w:r>
+              <w:t>Valid</w:t>
+            </w:r>
+          </w:p>
         </w:tc>
         <w:tc>
           <w:tcPr>
@@ -2149,6 +2187,120 @@
                           <a:xfrm>
                             <a:off x="0" y="0"/>
                             <a:ext cx="4273550" cy="502920"/>
+                          </a:xfrm>
+                          <a:prstGeom prst="rect">
+                            <a:avLst/>
+                          </a:prstGeom>
+                        </pic:spPr>
+                      </pic:pic>
+                    </a:graphicData>
+                  </a:graphic>
+                </wp:inline>
+              </w:drawing>
+            </w:r>
+          </w:p>
+          <w:p>
+            <w:pPr>
+              <w:rPr>
+                <w:noProof/>
+              </w:rPr>
+            </w:pPr>
+            <w:r>
+              <w:rPr>
+                <w:noProof/>
+              </w:rPr>
+              <w:t>I was trying to access the first key in the dict but as dicts don’t work like lists and instead of outputting the first item it trys and look for a key that is the 0 integer</w:t>
+            </w:r>
+          </w:p>
+        </w:tc>
+        <w:tc>
+          <w:tcPr>
+            <w:tcW w:w="2119" w:type="dxa"/>
+          </w:tcPr>
+          <w:p>
+            <w:r>
+              <w:t>I wrote the first key in the list to fix this error but then I instead changed this variable of a list of all the details</w:t>
+            </w:r>
+          </w:p>
+        </w:tc>
+      </w:tr>
+      <w:tr>
+        <w:tc>
+          <w:tcPr>
+            <w:tcW w:w="859" w:type="dxa"/>
+          </w:tcPr>
+          <w:p/>
+        </w:tc>
+        <w:tc>
+          <w:tcPr>
+            <w:tcW w:w="1751" w:type="dxa"/>
+          </w:tcPr>
+          <w:p>
+            <w:pPr>
+              <w:pStyle w:val="paragraph"/>
+              <w:spacing w:before="0" w:beforeAutospacing="0" w:after="0" w:afterAutospacing="0"/>
+              <w:jc w:val="center"/>
+              <w:textAlignment w:val="baseline"/>
+            </w:pPr>
+          </w:p>
+        </w:tc>
+        <w:tc>
+          <w:tcPr>
+            <w:tcW w:w="1638" w:type="dxa"/>
+          </w:tcPr>
+          <w:p/>
+        </w:tc>
+        <w:tc>
+          <w:tcPr>
+            <w:tcW w:w="709" w:type="dxa"/>
+          </w:tcPr>
+          <w:p/>
+        </w:tc>
+        <w:tc>
+          <w:tcPr>
+            <w:tcW w:w="1842" w:type="dxa"/>
+          </w:tcPr>
+          <w:p/>
+        </w:tc>
+        <w:tc>
+          <w:tcPr>
+            <w:tcW w:w="6946" w:type="dxa"/>
+          </w:tcPr>
+          <w:p>
+            <w:pPr>
+              <w:rPr>
+                <w:noProof/>
+              </w:rPr>
+            </w:pPr>
+            <w:r>
+              <w:rPr>
+                <w:noProof/>
+              </w:rPr>
+              <w:drawing>
+                <wp:inline distT="0" distB="0" distL="0" distR="0" wp14:anchorId="6E328A70" wp14:editId="23F5E460">
+                  <wp:extent cx="4273550" cy="848360"/>
+                  <wp:effectExtent l="0" t="0" r="0" b="8890"/>
+                  <wp:docPr id="1431857223" name="Picture 1"/>
+                  <wp:cNvGraphicFramePr>
+                    <a:graphicFrameLocks xmlns:a="http://schemas.openxmlformats.org/drawingml/2006/main" noChangeAspect="1"/>
+                  </wp:cNvGraphicFramePr>
+                  <a:graphic xmlns:a="http://schemas.openxmlformats.org/drawingml/2006/main">
+                    <a:graphicData uri="http://schemas.openxmlformats.org/drawingml/2006/picture">
+                      <pic:pic xmlns:pic="http://schemas.openxmlformats.org/drawingml/2006/picture">
+                        <pic:nvPicPr>
+                          <pic:cNvPr id="1431857223" name=""/>
+                          <pic:cNvPicPr/>
+                        </pic:nvPicPr>
+                        <pic:blipFill>
+                          <a:blip r:embed="rId18"/>
+                          <a:stretch>
+                            <a:fillRect/>
+                          </a:stretch>
+                        </pic:blipFill>
+                        <pic:spPr>
+                          <a:xfrm>
+                            <a:off x="0" y="0"/>
+                            <a:ext cx="4273550" cy="848360"/>
                           </a:xfrm>
                           <a:prstGeom prst="rect">
                             <a:avLst/>

</xml_diff>

<commit_message>
fix bugs and make prorgam unbreakable
</commit_message>
<xml_diff>
--- a/testing_plan.docx
+++ b/testing_plan.docx
@@ -1,6 +1,6 @@
 
 <file path=word/document.xml><?xml version="1.0" encoding="utf-8"?>
-<w:document xmlns:wpc="http://schemas.microsoft.com/office/word/2010/wordprocessingCanvas" xmlns:cx="http://schemas.microsoft.com/office/drawing/2014/chartex" xmlns:cx1="http://schemas.microsoft.com/office/drawing/2015/9/8/chartex" xmlns:cx2="http://schemas.microsoft.com/office/drawing/2015/10/21/chartex" xmlns:cx3="http://schemas.microsoft.com/office/drawing/2016/5/9/chartex" xmlns:cx4="http://schemas.microsoft.com/office/drawing/2016/5/10/chartex" xmlns:cx5="http://schemas.microsoft.com/office/drawing/2016/5/11/chartex" xmlns:cx6="http://schemas.microsoft.com/office/drawing/2016/5/12/chartex" xmlns:cx7="http://schemas.microsoft.com/office/drawing/2016/5/13/chartex" xmlns:cx8="http://schemas.microsoft.com/office/drawing/2016/5/14/chartex" xmlns:mc="http://schemas.openxmlformats.org/markup-compatibility/2006" xmlns:aink="http://schemas.microsoft.com/office/drawing/2016/ink" xmlns:am3d="http://schemas.microsoft.com/office/drawing/2017/model3d" xmlns:o="urn:schemas-microsoft-com:office:office" xmlns:oel="http://schemas.microsoft.com/office/2019/extlst" xmlns:r="http://schemas.openxmlformats.org/officeDocument/2006/relationships" xmlns:m="http://schemas.openxmlformats.org/officeDocument/2006/math" xmlns:v="urn:schemas-microsoft-com:vml" xmlns:wp14="http://schemas.microsoft.com/office/word/2010/wordprocessingDrawing" xmlns:wp="http://schemas.openxmlformats.org/drawingml/2006/wordprocessingDrawing" xmlns:w10="urn:schemas-microsoft-com:office:word" xmlns:w="http://schemas.openxmlformats.org/wordprocessingml/2006/main" xmlns:w14="http://schemas.microsoft.com/office/word/2010/wordml" xmlns:w15="http://schemas.microsoft.com/office/word/2012/wordml" xmlns:w16cex="http://schemas.microsoft.com/office/word/2018/wordml/cex" xmlns:w16cid="http://schemas.microsoft.com/office/word/2016/wordml/cid" xmlns:w16="http://schemas.microsoft.com/office/word/2018/wordml" xmlns:w16du="http://schemas.microsoft.com/office/word/2023/wordml/word16du" xmlns:w16sdtdh="http://schemas.microsoft.com/office/word/2020/wordml/sdtdatahash" xmlns:w16se="http://schemas.microsoft.com/office/word/2015/wordml/symex" xmlns:wpg="http://schemas.microsoft.com/office/word/2010/wordprocessingGroup" xmlns:wpi="http://schemas.microsoft.com/office/word/2010/wordprocessingInk" xmlns:wne="http://schemas.microsoft.com/office/word/2006/wordml" xmlns:wps="http://schemas.microsoft.com/office/word/2010/wordprocessingShape" mc:Ignorable="w14 w15 w16se w16cid w16 w16cex w16sdtdh w16du wp14">
+<w:document xmlns:wpc="http://schemas.microsoft.com/office/word/2010/wordprocessingCanvas" xmlns:cx="http://schemas.microsoft.com/office/drawing/2014/chartex" xmlns:cx1="http://schemas.microsoft.com/office/drawing/2015/9/8/chartex" xmlns:cx2="http://schemas.microsoft.com/office/drawing/2015/10/21/chartex" xmlns:cx3="http://schemas.microsoft.com/office/drawing/2016/5/9/chartex" xmlns:cx4="http://schemas.microsoft.com/office/drawing/2016/5/10/chartex" xmlns:cx5="http://schemas.microsoft.com/office/drawing/2016/5/11/chartex" xmlns:cx6="http://schemas.microsoft.com/office/drawing/2016/5/12/chartex" xmlns:cx7="http://schemas.microsoft.com/office/drawing/2016/5/13/chartex" xmlns:cx8="http://schemas.microsoft.com/office/drawing/2016/5/14/chartex" xmlns:mc="http://schemas.openxmlformats.org/markup-compatibility/2006" xmlns:aink="http://schemas.microsoft.com/office/drawing/2016/ink" xmlns:am3d="http://schemas.microsoft.com/office/drawing/2017/model3d" xmlns:o="urn:schemas-microsoft-com:office:office" xmlns:oel="http://schemas.microsoft.com/office/2019/extlst" xmlns:r="http://schemas.openxmlformats.org/officeDocument/2006/relationships" xmlns:m="http://schemas.openxmlformats.org/officeDocument/2006/math" xmlns:v="urn:schemas-microsoft-com:vml" xmlns:wp14="http://schemas.microsoft.com/office/word/2010/wordprocessingDrawing" xmlns:wp="http://schemas.openxmlformats.org/drawingml/2006/wordprocessingDrawing" xmlns:w10="urn:schemas-microsoft-com:office:word" xmlns:w="http://schemas.openxmlformats.org/wordprocessingml/2006/main" xmlns:w14="http://schemas.microsoft.com/office/word/2010/wordml" xmlns:w15="http://schemas.microsoft.com/office/word/2012/wordml" xmlns:w16cex="http://schemas.microsoft.com/office/word/2018/wordml/cex" xmlns:w16cid="http://schemas.microsoft.com/office/word/2016/wordml/cid" xmlns:w16="http://schemas.microsoft.com/office/word/2018/wordml" xmlns:w16sdtdh="http://schemas.microsoft.com/office/word/2020/wordml/sdtdatahash" xmlns:w16se="http://schemas.microsoft.com/office/word/2015/wordml/symex" xmlns:wpg="http://schemas.microsoft.com/office/word/2010/wordprocessingGroup" xmlns:wpi="http://schemas.microsoft.com/office/word/2010/wordprocessingInk" xmlns:wne="http://schemas.microsoft.com/office/word/2006/wordml" xmlns:wps="http://schemas.microsoft.com/office/word/2010/wordprocessingShape" mc:Ignorable="w14 w15 w16se w16cid w16 w16cex w16sdtdh wp14">
   <w:body>
     <w:p>
       <w:r>
@@ -2229,7 +2229,11 @@
           <w:tcPr>
             <w:tcW w:w="859" w:type="dxa"/>
           </w:tcPr>
-          <w:p/>
+          <w:p>
+            <w:r>
+              <w:t>10/04/24</w:t>
+            </w:r>
+          </w:p>
         </w:tc>
         <w:tc>
           <w:tcPr>
@@ -2242,25 +2246,64 @@
               <w:jc w:val="center"/>
               <w:textAlignment w:val="baseline"/>
             </w:pPr>
+            <w:r>
+              <w:t xml:space="preserve">Running to see if a task is removed from a members tasks assigned when it is completed </w:t>
+            </w:r>
+            <w:proofErr w:type="gramStart"/>
+            <w:r>
+              <w:t>and also</w:t>
+            </w:r>
+            <w:proofErr w:type="gramEnd"/>
+            <w:r>
+              <w:t xml:space="preserve"> is removed from the assignees of that task </w:t>
+            </w:r>
           </w:p>
         </w:tc>
         <w:tc>
           <w:tcPr>
             <w:tcW w:w="1638" w:type="dxa"/>
           </w:tcPr>
-          <w:p/>
+          <w:p>
+            <w:r>
+              <w:t>Menu-&gt;update list -&gt; fix navigation menu-&gt; status-&gt; Completed</w:t>
+            </w:r>
+          </w:p>
         </w:tc>
         <w:tc>
           <w:tcPr>
             <w:tcW w:w="709" w:type="dxa"/>
           </w:tcPr>
-          <w:p/>
+          <w:p>
+            <w:r>
+              <w:t>Valid</w:t>
+            </w:r>
+          </w:p>
         </w:tc>
         <w:tc>
           <w:tcPr>
             <w:tcW w:w="1842" w:type="dxa"/>
           </w:tcPr>
-          <w:p/>
+          <w:p>
+            <w:r>
+              <w:t xml:space="preserve">The task gets removed from the team members list of </w:t>
+            </w:r>
+            <w:proofErr w:type="spellStart"/>
+            <w:r>
+              <w:t>taski</w:t>
+            </w:r>
+            <w:proofErr w:type="spellEnd"/>
+            <w:r>
+              <w:t xml:space="preserve"> assigned </w:t>
+            </w:r>
+            <w:proofErr w:type="gramStart"/>
+            <w:r>
+              <w:t>and also</w:t>
+            </w:r>
+            <w:proofErr w:type="gramEnd"/>
+            <w:r>
+              <w:t xml:space="preserve"> from the assignee list of the task</w:t>
+            </w:r>
+          </w:p>
         </w:tc>
         <w:tc>
           <w:tcPr>
@@ -2277,10 +2320,10 @@
                 <w:noProof/>
               </w:rPr>
               <w:drawing>
-                <wp:inline distT="0" distB="0" distL="0" distR="0" wp14:anchorId="6E328A70" wp14:editId="23F5E460">
-                  <wp:extent cx="4273550" cy="848360"/>
-                  <wp:effectExtent l="0" t="0" r="0" b="8890"/>
-                  <wp:docPr id="1431857223" name="Picture 1"/>
+                <wp:inline distT="0" distB="0" distL="0" distR="0" wp14:anchorId="629CF005" wp14:editId="39B0CE87">
+                  <wp:extent cx="4273550" cy="958215"/>
+                  <wp:effectExtent l="0" t="0" r="0" b="0"/>
+                  <wp:docPr id="431378332" name="Picture 1"/>
                   <wp:cNvGraphicFramePr>
                     <a:graphicFrameLocks xmlns:a="http://schemas.openxmlformats.org/drawingml/2006/main" noChangeAspect="1"/>
                   </wp:cNvGraphicFramePr>
@@ -2288,7 +2331,7 @@
                     <a:graphicData uri="http://schemas.openxmlformats.org/drawingml/2006/picture">
                       <pic:pic xmlns:pic="http://schemas.openxmlformats.org/drawingml/2006/picture">
                         <pic:nvPicPr>
-                          <pic:cNvPr id="1431857223" name=""/>
+                          <pic:cNvPr id="431378332" name=""/>
                           <pic:cNvPicPr/>
                         </pic:nvPicPr>
                         <pic:blipFill>
@@ -2300,7 +2343,214 @@
                         <pic:spPr>
                           <a:xfrm>
                             <a:off x="0" y="0"/>
-                            <a:ext cx="4273550" cy="848360"/>
+                            <a:ext cx="4273550" cy="958215"/>
+                          </a:xfrm>
+                          <a:prstGeom prst="rect">
+                            <a:avLst/>
+                          </a:prstGeom>
+                        </pic:spPr>
+                      </pic:pic>
+                    </a:graphicData>
+                  </a:graphic>
+                </wp:inline>
+              </w:drawing>
+            </w:r>
+          </w:p>
+          <w:p>
+            <w:pPr>
+              <w:rPr>
+                <w:noProof/>
+              </w:rPr>
+            </w:pPr>
+            <w:r>
+              <w:rPr>
+                <w:noProof/>
+              </w:rPr>
+              <w:t>This task already had no assignee so what was expected that it just continues cause the if statement also check if it already equals none</w:t>
+            </w:r>
+          </w:p>
+        </w:tc>
+        <w:tc>
+          <w:tcPr>
+            <w:tcW w:w="2119" w:type="dxa"/>
+          </w:tcPr>
+          <w:p/>
+        </w:tc>
+      </w:tr>
+      <w:tr>
+        <w:tc>
+          <w:tcPr>
+            <w:tcW w:w="859" w:type="dxa"/>
+          </w:tcPr>
+          <w:p/>
+        </w:tc>
+        <w:tc>
+          <w:tcPr>
+            <w:tcW w:w="1751" w:type="dxa"/>
+          </w:tcPr>
+          <w:p>
+            <w:pPr>
+              <w:pStyle w:val="paragraph"/>
+              <w:spacing w:before="0" w:beforeAutospacing="0" w:after="0" w:afterAutospacing="0"/>
+              <w:jc w:val="center"/>
+              <w:textAlignment w:val="baseline"/>
+            </w:pPr>
+          </w:p>
+        </w:tc>
+        <w:tc>
+          <w:tcPr>
+            <w:tcW w:w="1638" w:type="dxa"/>
+          </w:tcPr>
+          <w:p/>
+        </w:tc>
+        <w:tc>
+          <w:tcPr>
+            <w:tcW w:w="709" w:type="dxa"/>
+          </w:tcPr>
+          <w:p/>
+        </w:tc>
+        <w:tc>
+          <w:tcPr>
+            <w:tcW w:w="1842" w:type="dxa"/>
+          </w:tcPr>
+          <w:p/>
+        </w:tc>
+        <w:tc>
+          <w:tcPr>
+            <w:tcW w:w="6946" w:type="dxa"/>
+          </w:tcPr>
+          <w:p>
+            <w:pPr>
+              <w:rPr>
+                <w:noProof/>
+              </w:rPr>
+            </w:pPr>
+            <w:r>
+              <w:rPr>
+                <w:noProof/>
+              </w:rPr>
+              <w:drawing>
+                <wp:inline distT="0" distB="0" distL="0" distR="0" wp14:anchorId="3E9F270D" wp14:editId="7AA9FEFA">
+                  <wp:extent cx="4273550" cy="960120"/>
+                  <wp:effectExtent l="0" t="0" r="0" b="0"/>
+                  <wp:docPr id="1898186881" name="Picture 1"/>
+                  <wp:cNvGraphicFramePr>
+                    <a:graphicFrameLocks xmlns:a="http://schemas.openxmlformats.org/drawingml/2006/main" noChangeAspect="1"/>
+                  </wp:cNvGraphicFramePr>
+                  <a:graphic xmlns:a="http://schemas.openxmlformats.org/drawingml/2006/main">
+                    <a:graphicData uri="http://schemas.openxmlformats.org/drawingml/2006/picture">
+                      <pic:pic xmlns:pic="http://schemas.openxmlformats.org/drawingml/2006/picture">
+                        <pic:nvPicPr>
+                          <pic:cNvPr id="1898186881" name=""/>
+                          <pic:cNvPicPr/>
+                        </pic:nvPicPr>
+                        <pic:blipFill>
+                          <a:blip r:embed="rId19"/>
+                          <a:stretch>
+                            <a:fillRect/>
+                          </a:stretch>
+                        </pic:blipFill>
+                        <pic:spPr>
+                          <a:xfrm>
+                            <a:off x="0" y="0"/>
+                            <a:ext cx="4273550" cy="960120"/>
+                          </a:xfrm>
+                          <a:prstGeom prst="rect">
+                            <a:avLst/>
+                          </a:prstGeom>
+                        </pic:spPr>
+                      </pic:pic>
+                    </a:graphicData>
+                  </a:graphic>
+                </wp:inline>
+              </w:drawing>
+            </w:r>
+          </w:p>
+        </w:tc>
+        <w:tc>
+          <w:tcPr>
+            <w:tcW w:w="2119" w:type="dxa"/>
+          </w:tcPr>
+          <w:p/>
+        </w:tc>
+      </w:tr>
+      <w:tr>
+        <w:tc>
+          <w:tcPr>
+            <w:tcW w:w="859" w:type="dxa"/>
+          </w:tcPr>
+          <w:p/>
+        </w:tc>
+        <w:tc>
+          <w:tcPr>
+            <w:tcW w:w="1751" w:type="dxa"/>
+          </w:tcPr>
+          <w:p>
+            <w:pPr>
+              <w:pStyle w:val="paragraph"/>
+              <w:spacing w:before="0" w:beforeAutospacing="0" w:after="0" w:afterAutospacing="0"/>
+              <w:jc w:val="center"/>
+              <w:textAlignment w:val="baseline"/>
+            </w:pPr>
+          </w:p>
+        </w:tc>
+        <w:tc>
+          <w:tcPr>
+            <w:tcW w:w="1638" w:type="dxa"/>
+          </w:tcPr>
+          <w:p/>
+        </w:tc>
+        <w:tc>
+          <w:tcPr>
+            <w:tcW w:w="709" w:type="dxa"/>
+          </w:tcPr>
+          <w:p/>
+        </w:tc>
+        <w:tc>
+          <w:tcPr>
+            <w:tcW w:w="1842" w:type="dxa"/>
+          </w:tcPr>
+          <w:p/>
+        </w:tc>
+        <w:tc>
+          <w:tcPr>
+            <w:tcW w:w="6946" w:type="dxa"/>
+          </w:tcPr>
+          <w:p>
+            <w:pPr>
+              <w:rPr>
+                <w:noProof/>
+              </w:rPr>
+            </w:pPr>
+            <w:r>
+              <w:rPr>
+                <w:noProof/>
+              </w:rPr>
+              <w:drawing>
+                <wp:inline distT="0" distB="0" distL="0" distR="0" wp14:anchorId="6E79D4F4" wp14:editId="52EB79DE">
+                  <wp:extent cx="4273550" cy="1121410"/>
+                  <wp:effectExtent l="0" t="0" r="0" b="2540"/>
+                  <wp:docPr id="1954007149" name="Picture 1"/>
+                  <wp:cNvGraphicFramePr>
+                    <a:graphicFrameLocks xmlns:a="http://schemas.openxmlformats.org/drawingml/2006/main" noChangeAspect="1"/>
+                  </wp:cNvGraphicFramePr>
+                  <a:graphic xmlns:a="http://schemas.openxmlformats.org/drawingml/2006/main">
+                    <a:graphicData uri="http://schemas.openxmlformats.org/drawingml/2006/picture">
+                      <pic:pic xmlns:pic="http://schemas.openxmlformats.org/drawingml/2006/picture">
+                        <pic:nvPicPr>
+                          <pic:cNvPr id="1954007149" name=""/>
+                          <pic:cNvPicPr/>
+                        </pic:nvPicPr>
+                        <pic:blipFill>
+                          <a:blip r:embed="rId20"/>
+                          <a:stretch>
+                            <a:fillRect/>
+                          </a:stretch>
+                        </pic:blipFill>
+                        <pic:spPr>
+                          <a:xfrm>
+                            <a:off x="0" y="0"/>
+                            <a:ext cx="4273550" cy="1121410"/>
                           </a:xfrm>
                           <a:prstGeom prst="rect">
                             <a:avLst/>
@@ -2336,7 +2586,7 @@
 </file>
 
 <file path=word/styles.xml><?xml version="1.0" encoding="utf-8"?>
-<w:styles xmlns:mc="http://schemas.openxmlformats.org/markup-compatibility/2006" xmlns:r="http://schemas.openxmlformats.org/officeDocument/2006/relationships" xmlns:w="http://schemas.openxmlformats.org/wordprocessingml/2006/main" xmlns:w14="http://schemas.microsoft.com/office/word/2010/wordml" xmlns:w15="http://schemas.microsoft.com/office/word/2012/wordml" xmlns:w16cex="http://schemas.microsoft.com/office/word/2018/wordml/cex" xmlns:w16cid="http://schemas.microsoft.com/office/word/2016/wordml/cid" xmlns:w16="http://schemas.microsoft.com/office/word/2018/wordml" xmlns:w16du="http://schemas.microsoft.com/office/word/2023/wordml/word16du" xmlns:w16sdtdh="http://schemas.microsoft.com/office/word/2020/wordml/sdtdatahash" xmlns:w16se="http://schemas.microsoft.com/office/word/2015/wordml/symex" mc:Ignorable="w14 w15 w16se w16cid w16 w16cex w16sdtdh w16du">
+<w:styles xmlns:mc="http://schemas.openxmlformats.org/markup-compatibility/2006" xmlns:r="http://schemas.openxmlformats.org/officeDocument/2006/relationships" xmlns:w="http://schemas.openxmlformats.org/wordprocessingml/2006/main" xmlns:w14="http://schemas.microsoft.com/office/word/2010/wordml" xmlns:w15="http://schemas.microsoft.com/office/word/2012/wordml" xmlns:w16cex="http://schemas.microsoft.com/office/word/2018/wordml/cex" xmlns:w16cid="http://schemas.microsoft.com/office/word/2016/wordml/cid" xmlns:w16="http://schemas.microsoft.com/office/word/2018/wordml" xmlns:w16sdtdh="http://schemas.microsoft.com/office/word/2020/wordml/sdtdatahash" xmlns:w16se="http://schemas.microsoft.com/office/word/2015/wordml/symex" mc:Ignorable="w14 w15 w16se w16cid w16 w16cex w16sdtdh">
   <w:docDefaults>
     <w:rPrDefault>
       <w:rPr>

</xml_diff>

<commit_message>
Finished comments, fixed variable names and indenting, also made sure line length isnt exceeded
</commit_message>
<xml_diff>
--- a/testing_plan.docx
+++ b/testing_plan.docx
@@ -1,6 +1,6 @@
 
 <file path=word/document.xml><?xml version="1.0" encoding="utf-8"?>
-<w:document xmlns:wpc="http://schemas.microsoft.com/office/word/2010/wordprocessingCanvas" xmlns:cx="http://schemas.microsoft.com/office/drawing/2014/chartex" xmlns:cx1="http://schemas.microsoft.com/office/drawing/2015/9/8/chartex" xmlns:cx2="http://schemas.microsoft.com/office/drawing/2015/10/21/chartex" xmlns:cx3="http://schemas.microsoft.com/office/drawing/2016/5/9/chartex" xmlns:cx4="http://schemas.microsoft.com/office/drawing/2016/5/10/chartex" xmlns:cx5="http://schemas.microsoft.com/office/drawing/2016/5/11/chartex" xmlns:cx6="http://schemas.microsoft.com/office/drawing/2016/5/12/chartex" xmlns:cx7="http://schemas.microsoft.com/office/drawing/2016/5/13/chartex" xmlns:cx8="http://schemas.microsoft.com/office/drawing/2016/5/14/chartex" xmlns:mc="http://schemas.openxmlformats.org/markup-compatibility/2006" xmlns:aink="http://schemas.microsoft.com/office/drawing/2016/ink" xmlns:am3d="http://schemas.microsoft.com/office/drawing/2017/model3d" xmlns:o="urn:schemas-microsoft-com:office:office" xmlns:oel="http://schemas.microsoft.com/office/2019/extlst" xmlns:r="http://schemas.openxmlformats.org/officeDocument/2006/relationships" xmlns:m="http://schemas.openxmlformats.org/officeDocument/2006/math" xmlns:v="urn:schemas-microsoft-com:vml" xmlns:wp14="http://schemas.microsoft.com/office/word/2010/wordprocessingDrawing" xmlns:wp="http://schemas.openxmlformats.org/drawingml/2006/wordprocessingDrawing" xmlns:w10="urn:schemas-microsoft-com:office:word" xmlns:w="http://schemas.openxmlformats.org/wordprocessingml/2006/main" xmlns:w14="http://schemas.microsoft.com/office/word/2010/wordml" xmlns:w15="http://schemas.microsoft.com/office/word/2012/wordml" xmlns:w16cex="http://schemas.microsoft.com/office/word/2018/wordml/cex" xmlns:w16cid="http://schemas.microsoft.com/office/word/2016/wordml/cid" xmlns:w16="http://schemas.microsoft.com/office/word/2018/wordml" xmlns:w16du="http://schemas.microsoft.com/office/word/2023/wordml/word16du" xmlns:w16sdtdh="http://schemas.microsoft.com/office/word/2020/wordml/sdtdatahash" xmlns:w16se="http://schemas.microsoft.com/office/word/2015/wordml/symex" xmlns:wpg="http://schemas.microsoft.com/office/word/2010/wordprocessingGroup" xmlns:wpi="http://schemas.microsoft.com/office/word/2010/wordprocessingInk" xmlns:wne="http://schemas.microsoft.com/office/word/2006/wordml" xmlns:wps="http://schemas.microsoft.com/office/word/2010/wordprocessingShape" mc:Ignorable="w14 w15 w16se w16cid w16 w16cex w16sdtdh w16du wp14">
+<w:document xmlns:wpc="http://schemas.microsoft.com/office/word/2010/wordprocessingCanvas" xmlns:cx="http://schemas.microsoft.com/office/drawing/2014/chartex" xmlns:cx1="http://schemas.microsoft.com/office/drawing/2015/9/8/chartex" xmlns:cx2="http://schemas.microsoft.com/office/drawing/2015/10/21/chartex" xmlns:cx3="http://schemas.microsoft.com/office/drawing/2016/5/9/chartex" xmlns:cx4="http://schemas.microsoft.com/office/drawing/2016/5/10/chartex" xmlns:cx5="http://schemas.microsoft.com/office/drawing/2016/5/11/chartex" xmlns:cx6="http://schemas.microsoft.com/office/drawing/2016/5/12/chartex" xmlns:cx7="http://schemas.microsoft.com/office/drawing/2016/5/13/chartex" xmlns:cx8="http://schemas.microsoft.com/office/drawing/2016/5/14/chartex" xmlns:mc="http://schemas.openxmlformats.org/markup-compatibility/2006" xmlns:aink="http://schemas.microsoft.com/office/drawing/2016/ink" xmlns:am3d="http://schemas.microsoft.com/office/drawing/2017/model3d" xmlns:o="urn:schemas-microsoft-com:office:office" xmlns:oel="http://schemas.microsoft.com/office/2019/extlst" xmlns:r="http://schemas.openxmlformats.org/officeDocument/2006/relationships" xmlns:m="http://schemas.openxmlformats.org/officeDocument/2006/math" xmlns:v="urn:schemas-microsoft-com:vml" xmlns:wp14="http://schemas.microsoft.com/office/word/2010/wordprocessingDrawing" xmlns:wp="http://schemas.openxmlformats.org/drawingml/2006/wordprocessingDrawing" xmlns:w10="urn:schemas-microsoft-com:office:word" xmlns:w="http://schemas.openxmlformats.org/wordprocessingml/2006/main" xmlns:w14="http://schemas.microsoft.com/office/word/2010/wordml" xmlns:w15="http://schemas.microsoft.com/office/word/2012/wordml" xmlns:w16cex="http://schemas.microsoft.com/office/word/2018/wordml/cex" xmlns:w16cid="http://schemas.microsoft.com/office/word/2016/wordml/cid" xmlns:w16="http://schemas.microsoft.com/office/word/2018/wordml" xmlns:w16sdtdh="http://schemas.microsoft.com/office/word/2020/wordml/sdtdatahash" xmlns:w16se="http://schemas.microsoft.com/office/word/2015/wordml/symex" xmlns:wpg="http://schemas.microsoft.com/office/word/2010/wordprocessingGroup" xmlns:wpi="http://schemas.microsoft.com/office/word/2010/wordprocessingInk" xmlns:wne="http://schemas.microsoft.com/office/word/2006/wordml" xmlns:wps="http://schemas.microsoft.com/office/word/2010/wordprocessingShape" mc:Ignorable="w14 w15 w16se w16cid w16 w16cex w16sdtdh wp14">
   <w:body>
     <w:p>
       <w:r>
@@ -17,9 +17,9 @@
       <w:tblGrid>
         <w:gridCol w:w="859"/>
         <w:gridCol w:w="1751"/>
-        <w:gridCol w:w="1638"/>
+        <w:gridCol w:w="1921"/>
         <w:gridCol w:w="709"/>
-        <w:gridCol w:w="1842"/>
+        <w:gridCol w:w="1559"/>
         <w:gridCol w:w="6946"/>
         <w:gridCol w:w="2119"/>
       </w:tblGrid>
@@ -100,7 +100,7 @@
         </w:tc>
         <w:tc>
           <w:tcPr>
-            <w:tcW w:w="1638" w:type="dxa"/>
+            <w:tcW w:w="1921" w:type="dxa"/>
           </w:tcPr>
           <w:p>
             <w:r>
@@ -146,7 +146,7 @@
         </w:tc>
         <w:tc>
           <w:tcPr>
-            <w:tcW w:w="1842" w:type="dxa"/>
+            <w:tcW w:w="1559" w:type="dxa"/>
           </w:tcPr>
           <w:p>
             <w:r>
@@ -251,51 +251,11 @@
             <w:r>
               <w:t>Checking if display runs when being selected from the menu and if the nested keys are being accessed</w:t>
             </w:r>
-            <w:r>
-              <w:rPr>
-                <w:noProof/>
-              </w:rPr>
-              <w:drawing>
-                <wp:inline distT="0" distB="0" distL="0" distR="0" wp14:anchorId="4171FA18" wp14:editId="4C943EDD">
-                  <wp:extent cx="1383527" cy="361846"/>
-                  <wp:effectExtent l="0" t="0" r="7620" b="635"/>
-                  <wp:docPr id="672476534" name="Picture 1" descr="A computer screen with white text&#10;&#10;Description automatically generated with medium confidence"/>
-                  <wp:cNvGraphicFramePr>
-                    <a:graphicFrameLocks xmlns:a="http://schemas.openxmlformats.org/drawingml/2006/main" noChangeAspect="1"/>
-                  </wp:cNvGraphicFramePr>
-                  <a:graphic xmlns:a="http://schemas.openxmlformats.org/drawingml/2006/main">
-                    <a:graphicData uri="http://schemas.openxmlformats.org/drawingml/2006/picture">
-                      <pic:pic xmlns:pic="http://schemas.openxmlformats.org/drawingml/2006/picture">
-                        <pic:nvPicPr>
-                          <pic:cNvPr id="1117611090" name="Picture 1" descr="A computer screen with white text&#10;&#10;Description automatically generated with medium confidence"/>
-                          <pic:cNvPicPr/>
-                        </pic:nvPicPr>
-                        <pic:blipFill>
-                          <a:blip r:embed="rId4"/>
-                          <a:stretch>
-                            <a:fillRect/>
-                          </a:stretch>
-                        </pic:blipFill>
-                        <pic:spPr>
-                          <a:xfrm>
-                            <a:off x="0" y="0"/>
-                            <a:ext cx="1411729" cy="369222"/>
-                          </a:xfrm>
-                          <a:prstGeom prst="rect">
-                            <a:avLst/>
-                          </a:prstGeom>
-                        </pic:spPr>
-                      </pic:pic>
-                    </a:graphicData>
-                  </a:graphic>
-                </wp:inline>
-              </w:drawing>
-            </w:r>
-          </w:p>
-        </w:tc>
-        <w:tc>
-          <w:tcPr>
-            <w:tcW w:w="1638" w:type="dxa"/>
+          </w:p>
+        </w:tc>
+        <w:tc>
+          <w:tcPr>
+            <w:tcW w:w="1921" w:type="dxa"/>
           </w:tcPr>
           <w:p>
             <w:pPr>
@@ -306,7 +266,7 @@
               </w:rPr>
             </w:pPr>
             <w:r>
-              <w:t>Pick display in menu options</w:t>
+              <w:t>Menu-&gt;see task collection</w:t>
             </w:r>
           </w:p>
         </w:tc>
@@ -322,11 +282,19 @@
                 <w:color w:val="000000"/>
               </w:rPr>
             </w:pPr>
-          </w:p>
-        </w:tc>
-        <w:tc>
-          <w:tcPr>
-            <w:tcW w:w="1842" w:type="dxa"/>
+            <w:r>
+              <w:rPr>
+                <w:rStyle w:val="normaltextrun"/>
+                <w:rFonts w:ascii="Calibri" w:hAnsi="Calibri" w:cs="Calibri"/>
+                <w:color w:val="000000"/>
+              </w:rPr>
+              <w:t>Valid</w:t>
+            </w:r>
+          </w:p>
+        </w:tc>
+        <w:tc>
+          <w:tcPr>
+            <w:tcW w:w="1559" w:type="dxa"/>
           </w:tcPr>
           <w:p>
             <w:pPr>
@@ -373,7 +341,7 @@
                           <pic:cNvPicPr/>
                         </pic:nvPicPr>
                         <pic:blipFill>
-                          <a:blip r:embed="rId5"/>
+                          <a:blip r:embed="rId4"/>
                           <a:stretch>
                             <a:fillRect/>
                           </a:stretch>
@@ -450,16 +418,12 @@
         </w:tc>
         <w:tc>
           <w:tcPr>
-            <w:tcW w:w="1638" w:type="dxa"/>
-          </w:tcPr>
-          <w:p>
-            <w:r>
-              <w:t xml:space="preserve">New task in menu, </w:t>
-            </w:r>
-          </w:p>
-          <w:p>
-            <w:r>
-              <w:t>Then cancel button</w:t>
+            <w:tcW w:w="1921" w:type="dxa"/>
+          </w:tcPr>
+          <w:p/>
+          <w:p>
+            <w:r>
+              <w:t>Menu-&gt; New Task-&gt;cancel</w:t>
             </w:r>
           </w:p>
         </w:tc>
@@ -475,11 +439,19 @@
                 <w:color w:val="000000"/>
               </w:rPr>
             </w:pPr>
-          </w:p>
-        </w:tc>
-        <w:tc>
-          <w:tcPr>
-            <w:tcW w:w="1842" w:type="dxa"/>
+            <w:r>
+              <w:rPr>
+                <w:rStyle w:val="normaltextrun"/>
+                <w:rFonts w:ascii="Calibri" w:hAnsi="Calibri" w:cs="Calibri"/>
+                <w:color w:val="000000"/>
+              </w:rPr>
+              <w:t>Valid</w:t>
+            </w:r>
+          </w:p>
+        </w:tc>
+        <w:tc>
+          <w:tcPr>
+            <w:tcW w:w="1559" w:type="dxa"/>
           </w:tcPr>
           <w:p>
             <w:r>
@@ -512,7 +484,7 @@
                           <pic:cNvPicPr/>
                         </pic:nvPicPr>
                         <pic:blipFill>
-                          <a:blip r:embed="rId6"/>
+                          <a:blip r:embed="rId5"/>
                           <a:stretch>
                             <a:fillRect/>
                           </a:stretch>
@@ -539,13 +511,8 @@
                 <w:noProof/>
               </w:rPr>
             </w:pPr>
-            <w:proofErr w:type="gramStart"/>
-            <w:r>
-              <w:t>A</w:t>
-            </w:r>
-            <w:proofErr w:type="gramEnd"/>
-            <w:r>
-              <w:t xml:space="preserve"> error occurred as clicking the cancel button returned none which the program tried to append to the dictionary.</w:t>
+            <w:r>
+              <w:t>A error occurred as clicking the cancel button returned none which the program tried to append to the dictionary.</w:t>
             </w:r>
           </w:p>
         </w:tc>
@@ -597,11 +564,12 @@
         </w:tc>
         <w:tc>
           <w:tcPr>
-            <w:tcW w:w="1638" w:type="dxa"/>
-          </w:tcPr>
-          <w:p>
-            <w:r>
-              <w:t>Click add new task in menu</w:t>
+            <w:tcW w:w="1921" w:type="dxa"/>
+          </w:tcPr>
+          <w:p/>
+          <w:p>
+            <w:r>
+              <w:t>Menu-&gt;New Task-&gt;Title-&gt;Description-&gt;Assignee-&gt;Priority-&gt;Status</w:t>
             </w:r>
           </w:p>
         </w:tc>
@@ -617,11 +585,19 @@
                 <w:color w:val="000000"/>
               </w:rPr>
             </w:pPr>
-          </w:p>
-        </w:tc>
-        <w:tc>
-          <w:tcPr>
-            <w:tcW w:w="1842" w:type="dxa"/>
+            <w:r>
+              <w:rPr>
+                <w:rStyle w:val="normaltextrun"/>
+                <w:rFonts w:ascii="Calibri" w:hAnsi="Calibri" w:cs="Calibri"/>
+                <w:color w:val="000000"/>
+              </w:rPr>
+              <w:t>valid</w:t>
+            </w:r>
+          </w:p>
+        </w:tc>
+        <w:tc>
+          <w:tcPr>
+            <w:tcW w:w="1559" w:type="dxa"/>
           </w:tcPr>
           <w:p>
             <w:r>
@@ -654,7 +630,7 @@
                           <pic:cNvPicPr/>
                         </pic:nvPicPr>
                         <pic:blipFill>
-                          <a:blip r:embed="rId7"/>
+                          <a:blip r:embed="rId6"/>
                           <a:stretch>
                             <a:fillRect/>
                           </a:stretch>
@@ -708,23 +684,13 @@
           </w:tcPr>
           <w:p>
             <w:r>
-              <w:t xml:space="preserve"> There was a </w:t>
-            </w:r>
-            <w:proofErr w:type="spellStart"/>
-            <w:r>
-              <w:t>a</w:t>
-            </w:r>
-            <w:proofErr w:type="spellEnd"/>
-            <w:r>
-              <w:t xml:space="preserve"> syntax issue at the start of the if statement which was causing only </w:t>
-            </w:r>
-            <w:proofErr w:type="gramStart"/>
-            <w:r>
-              <w:t>the it</w:t>
-            </w:r>
-            <w:proofErr w:type="gramEnd"/>
-            <w:r>
-              <w:t xml:space="preserve"> first if statement to run with the </w:t>
+              <w:t xml:space="preserve"> There was a syntax issue at the start of the if statement which was causing only the first if statement to run w</w:t>
+            </w:r>
+            <w:r>
+              <w:t>hich had the</w:t>
+            </w:r>
+            <w:r>
+              <w:t xml:space="preserve"> </w:t>
             </w:r>
             <w:proofErr w:type="spellStart"/>
             <w:r>
@@ -739,7 +705,11 @@
           <w:tcPr>
             <w:tcW w:w="859" w:type="dxa"/>
           </w:tcPr>
-          <w:p/>
+          <w:p>
+            <w:r>
+              <w:t>22/03/24</w:t>
+            </w:r>
+          </w:p>
         </w:tc>
         <w:tc>
           <w:tcPr>
@@ -753,25 +723,29 @@
               <w:textAlignment w:val="baseline"/>
             </w:pPr>
             <w:r>
-              <w:t xml:space="preserve">If the new task </w:t>
-            </w:r>
-            <w:proofErr w:type="spellStart"/>
-            <w:r>
-              <w:t>func</w:t>
-            </w:r>
-            <w:proofErr w:type="spellEnd"/>
-            <w:r>
-              <w:t xml:space="preserve"> work smoothly</w:t>
-            </w:r>
-          </w:p>
-        </w:tc>
-        <w:tc>
-          <w:tcPr>
-            <w:tcW w:w="1638" w:type="dxa"/>
-          </w:tcPr>
-          <w:p>
-            <w:r>
-              <w:t>Click add new task in menu</w:t>
+              <w:t>If the new task func</w:t>
+            </w:r>
+            <w:r>
+              <w:t>tion</w:t>
+            </w:r>
+            <w:r>
+              <w:t xml:space="preserve"> work</w:t>
+            </w:r>
+            <w:r>
+              <w:t>s</w:t>
+            </w:r>
+            <w:r>
+              <w:t xml:space="preserve"> smoothly</w:t>
+            </w:r>
+          </w:p>
+        </w:tc>
+        <w:tc>
+          <w:tcPr>
+            <w:tcW w:w="1921" w:type="dxa"/>
+          </w:tcPr>
+          <w:p>
+            <w:r>
+              <w:t>Menu-&gt;New Task</w:t>
             </w:r>
           </w:p>
         </w:tc>
@@ -787,19 +761,27 @@
                 <w:color w:val="000000"/>
               </w:rPr>
             </w:pPr>
-          </w:p>
-        </w:tc>
-        <w:tc>
-          <w:tcPr>
-            <w:tcW w:w="1842" w:type="dxa"/>
-          </w:tcPr>
-          <w:p>
-            <w:r>
-              <w:t xml:space="preserve">A set of windows will open all asking different specifications of </w:t>
+            <w:r>
+              <w:rPr>
+                <w:rStyle w:val="normaltextrun"/>
+                <w:rFonts w:ascii="Calibri" w:hAnsi="Calibri" w:cs="Calibri"/>
+                <w:color w:val="000000"/>
+              </w:rPr>
+              <w:t>valid</w:t>
+            </w:r>
+          </w:p>
+        </w:tc>
+        <w:tc>
+          <w:tcPr>
+            <w:tcW w:w="1559" w:type="dxa"/>
+          </w:tcPr>
+          <w:p>
+            <w:r>
+              <w:t xml:space="preserve">A set of windows will open all asking different specifications </w:t>
             </w:r>
             <w:r>
               <w:lastRenderedPageBreak/>
-              <w:t>the new task they want to add</w:t>
+              <w:t>of the new task they want to add</w:t>
             </w:r>
           </w:p>
         </w:tc>
@@ -829,7 +811,7 @@
                           <pic:cNvPicPr/>
                         </pic:nvPicPr>
                         <pic:blipFill>
-                          <a:blip r:embed="rId8"/>
+                          <a:blip r:embed="rId7"/>
                           <a:stretch>
                             <a:fillRect/>
                           </a:stretch>
@@ -878,27 +860,26 @@
           <w:p>
             <w:r>
               <w:lastRenderedPageBreak/>
-              <w:t xml:space="preserve">When running the </w:t>
-            </w:r>
-            <w:proofErr w:type="spellStart"/>
-            <w:r>
-              <w:t>func</w:t>
-            </w:r>
-            <w:proofErr w:type="spellEnd"/>
-            <w:r>
-              <w:t xml:space="preserve"> its </w:t>
-            </w:r>
-            <w:proofErr w:type="spellStart"/>
-            <w:r>
-              <w:t>mateches</w:t>
-            </w:r>
-            <w:proofErr w:type="spellEnd"/>
-            <w:r>
-              <w:t xml:space="preserve"> what the user should be asked and runs its </w:t>
+              <w:t>When running the func</w:t>
+            </w:r>
+            <w:r>
+              <w:t>tion</w:t>
+            </w:r>
+            <w:r>
+              <w:t xml:space="preserve"> its mat</w:t>
+            </w:r>
+            <w:r>
+              <w:t>ches</w:t>
+            </w:r>
+            <w:r>
+              <w:t xml:space="preserve"> what the user should be asked and runs its specific window </w:t>
             </w:r>
             <w:r>
               <w:lastRenderedPageBreak/>
-              <w:t xml:space="preserve">specific window which there was a spelling error which the computer wasn’t running the description thing </w:t>
+              <w:t xml:space="preserve">which there was a spelling error which the computer wasn’t running the description </w:t>
+            </w:r>
+            <w:r>
+              <w:t>if statement due to the miss match in spelling.</w:t>
             </w:r>
           </w:p>
         </w:tc>
@@ -933,11 +914,14 @@
         </w:tc>
         <w:tc>
           <w:tcPr>
-            <w:tcW w:w="1638" w:type="dxa"/>
-          </w:tcPr>
-          <w:p>
-            <w:r>
-              <w:t xml:space="preserve">In menu page clicked new task </w:t>
+            <w:tcW w:w="1921" w:type="dxa"/>
+          </w:tcPr>
+          <w:p>
+            <w:r>
+              <w:t>Menu-&gt;New Task</w:t>
+            </w:r>
+            <w:r>
+              <w:t xml:space="preserve"> </w:t>
             </w:r>
           </w:p>
         </w:tc>
@@ -953,20 +937,21 @@
                 <w:color w:val="000000"/>
               </w:rPr>
             </w:pPr>
-            <w:proofErr w:type="spellStart"/>
-            <w:r>
-              <w:t>buttonbox</w:t>
-            </w:r>
-            <w:proofErr w:type="spellEnd"/>
-          </w:p>
-        </w:tc>
-        <w:tc>
-          <w:tcPr>
-            <w:tcW w:w="1842" w:type="dxa"/>
-          </w:tcPr>
-          <w:p>
-            <w:r>
-              <w:t>A set of windows will open all asking different specifications of the new task they want to add- same as previous task</w:t>
+            <w:r>
+              <w:t>valid</w:t>
+            </w:r>
+          </w:p>
+        </w:tc>
+        <w:tc>
+          <w:tcPr>
+            <w:tcW w:w="1559" w:type="dxa"/>
+          </w:tcPr>
+          <w:p>
+            <w:r>
+              <w:t xml:space="preserve">A set of windows will open all asking different specifications of the new task they want to add- same as previous </w:t>
+            </w:r>
+            <w:r>
+              <w:t>test</w:t>
             </w:r>
           </w:p>
         </w:tc>
@@ -1000,7 +985,7 @@
                           <pic:cNvPicPr/>
                         </pic:nvPicPr>
                         <pic:blipFill>
-                          <a:blip r:embed="rId9"/>
+                          <a:blip r:embed="rId8"/>
                           <a:stretch>
                             <a:fillRect/>
                           </a:stretch>
@@ -1042,15 +1027,7 @@
               </w:rPr>
             </w:pPr>
             <w:r>
-              <w:t xml:space="preserve">When the program got to asking the assignee the button box expected a </w:t>
-            </w:r>
-            <w:proofErr w:type="gramStart"/>
-            <w:r>
-              <w:t>string</w:t>
-            </w:r>
-            <w:proofErr w:type="gramEnd"/>
-            <w:r>
-              <w:t xml:space="preserve"> but the list of options had integers </w:t>
+              <w:t xml:space="preserve">When the program got to asking the assignee the button box expected a string but the list of options had integers </w:t>
             </w:r>
           </w:p>
         </w:tc>
@@ -1088,25 +1065,29 @@
               <w:textAlignment w:val="baseline"/>
             </w:pPr>
             <w:r>
-              <w:t xml:space="preserve">Checking if update tasks </w:t>
-            </w:r>
-            <w:proofErr w:type="gramStart"/>
-            <w:r>
-              <w:t>runs</w:t>
-            </w:r>
-            <w:proofErr w:type="gramEnd"/>
-            <w:r>
-              <w:t xml:space="preserve"> now with using task change function</w:t>
-            </w:r>
-          </w:p>
-        </w:tc>
-        <w:tc>
-          <w:tcPr>
-            <w:tcW w:w="1638" w:type="dxa"/>
-          </w:tcPr>
-          <w:p>
-            <w:r>
-              <w:t>In menu clicked update task and choose to create an about us page task then change title</w:t>
+              <w:t>Checking if update tasks runs now with using task change function</w:t>
+            </w:r>
+          </w:p>
+        </w:tc>
+        <w:tc>
+          <w:tcPr>
+            <w:tcW w:w="1921" w:type="dxa"/>
+          </w:tcPr>
+          <w:p>
+            <w:r>
+              <w:t>In menu clicked update task and choose</w:t>
+            </w:r>
+            <w:r>
+              <w:t xml:space="preserve"> task</w:t>
+            </w:r>
+            <w:r>
+              <w:t xml:space="preserve"> to create an about us page task then change title</w:t>
+            </w:r>
+          </w:p>
+          <w:p/>
+          <w:p>
+            <w:r>
+              <w:t>Menu-&gt;Update task-&gt;Create an about us page(then ok)-&gt;Title</w:t>
             </w:r>
           </w:p>
         </w:tc>
@@ -1114,11 +1095,15 @@
           <w:tcPr>
             <w:tcW w:w="709" w:type="dxa"/>
           </w:tcPr>
-          <w:p/>
-        </w:tc>
-        <w:tc>
-          <w:tcPr>
-            <w:tcW w:w="1842" w:type="dxa"/>
+          <w:p>
+            <w:r>
+              <w:t>Valid</w:t>
+            </w:r>
+          </w:p>
+        </w:tc>
+        <w:tc>
+          <w:tcPr>
+            <w:tcW w:w="1559" w:type="dxa"/>
           </w:tcPr>
           <w:p>
             <w:r>
@@ -1151,7 +1136,7 @@
                           <pic:cNvPicPr/>
                         </pic:nvPicPr>
                         <pic:blipFill>
-                          <a:blip r:embed="rId10"/>
+                          <a:blip r:embed="rId9"/>
                           <a:stretch>
                             <a:fillRect/>
                           </a:stretch>
@@ -1183,18 +1168,25 @@
               </w:rPr>
             </w:pPr>
             <w:r>
-              <w:t xml:space="preserve">Since I wanted to show the task tile in the choice box meaning I </w:t>
+              <w:t>Since I wanted to show the task ti</w:t>
+            </w:r>
+            <w:r>
+              <w:t>tle</w:t>
+            </w:r>
+            <w:r>
+              <w:t xml:space="preserve"> in the choice box meaning I </w:t>
             </w:r>
             <w:proofErr w:type="spellStart"/>
-            <w:proofErr w:type="gramStart"/>
             <w:r>
               <w:t>cant</w:t>
             </w:r>
             <w:proofErr w:type="spellEnd"/>
-            <w:proofErr w:type="gramEnd"/>
             <w:r>
               <w:t xml:space="preserve"> use the option to access the nested dictionary</w:t>
             </w:r>
+            <w:r>
+              <w:t xml:space="preserve"> where the title is.</w:t>
+            </w:r>
           </w:p>
         </w:tc>
         <w:tc>
@@ -1203,15 +1195,7 @@
           </w:tcPr>
           <w:p>
             <w:r>
-              <w:t xml:space="preserve">I made the </w:t>
-            </w:r>
-            <w:proofErr w:type="gramStart"/>
-            <w:r>
-              <w:t>program</w:t>
-            </w:r>
-            <w:proofErr w:type="gramEnd"/>
-            <w:r>
-              <w:t xml:space="preserve"> so it backtracks from the title to find the task/key which has that title</w:t>
+              <w:t>I made the program so it backtracks from the title to find the task/key which has that title</w:t>
             </w:r>
           </w:p>
         </w:tc>
@@ -1223,6 +1207,7 @@
           </w:tcPr>
           <w:p>
             <w:r>
+              <w:lastRenderedPageBreak/>
               <w:t>03/04/24</w:t>
             </w:r>
           </w:p>
@@ -1247,36 +1232,26 @@
             </w:r>
             <w:proofErr w:type="spellEnd"/>
             <w:r>
-              <w:t xml:space="preserve"> is identified correctly which is the value being identified from the title of the chosen task to be able to update the tasks </w:t>
+              <w:t xml:space="preserve"> is identified correctly which is the value being identified from the title of the chosen task to be able to update the tasks dict</w:t>
+            </w:r>
+            <w:r>
+              <w:t>ionary</w:t>
+            </w:r>
+          </w:p>
+        </w:tc>
+        <w:tc>
+          <w:tcPr>
+            <w:tcW w:w="1921" w:type="dxa"/>
+          </w:tcPr>
+          <w:p>
+            <w:r>
+              <w:t xml:space="preserve">Menu-&gt; update task-&gt; pick task(design </w:t>
             </w:r>
             <w:proofErr w:type="spellStart"/>
             <w:r>
-              <w:t>dict</w:t>
+              <w:t>hompage</w:t>
             </w:r>
             <w:proofErr w:type="spellEnd"/>
-          </w:p>
-        </w:tc>
-        <w:tc>
-          <w:tcPr>
-            <w:tcW w:w="1638" w:type="dxa"/>
-          </w:tcPr>
-          <w:p>
-            <w:r>
-              <w:t xml:space="preserve">Menu-&gt; update task-&gt; pick </w:t>
-            </w:r>
-            <w:proofErr w:type="gramStart"/>
-            <w:r>
-              <w:t>task(</w:t>
-            </w:r>
-            <w:proofErr w:type="gramEnd"/>
-            <w:r>
-              <w:t xml:space="preserve">design </w:t>
-            </w:r>
-            <w:proofErr w:type="spellStart"/>
-            <w:r>
-              <w:t>hompage</w:t>
-            </w:r>
-            <w:proofErr w:type="spellEnd"/>
             <w:r>
               <w:t xml:space="preserve">)  -&gt; assignee -&gt; JSM </w:t>
             </w:r>
@@ -1286,11 +1261,15 @@
           <w:tcPr>
             <w:tcW w:w="709" w:type="dxa"/>
           </w:tcPr>
-          <w:p/>
-        </w:tc>
-        <w:tc>
-          <w:tcPr>
-            <w:tcW w:w="1842" w:type="dxa"/>
+          <w:p>
+            <w:r>
+              <w:t>valid</w:t>
+            </w:r>
+          </w:p>
+        </w:tc>
+        <w:tc>
+          <w:tcPr>
+            <w:tcW w:w="1559" w:type="dxa"/>
           </w:tcPr>
           <w:p>
             <w:r>
@@ -1328,7 +1307,7 @@
                           <pic:cNvPicPr/>
                         </pic:nvPicPr>
                         <pic:blipFill>
-                          <a:blip r:embed="rId11"/>
+                          <a:blip r:embed="rId10"/>
                           <a:stretch>
                             <a:fillRect/>
                           </a:stretch>
@@ -1365,14 +1344,17 @@
             <w:r>
               <w:t xml:space="preserve">The choices are empty so it </w:t>
             </w:r>
-            <w:proofErr w:type="gramStart"/>
+            <w:proofErr w:type="spellStart"/>
             <w:r>
               <w:t>wont</w:t>
             </w:r>
-            <w:proofErr w:type="gramEnd"/>
+            <w:proofErr w:type="spellEnd"/>
             <w:r>
               <w:t xml:space="preserve"> be able to find anything in there</w:t>
             </w:r>
+            <w:r>
+              <w:t>.</w:t>
+            </w:r>
           </w:p>
         </w:tc>
         <w:tc>
@@ -1381,11 +1363,10 @@
           </w:tcPr>
           <w:p>
             <w:r>
-              <w:t xml:space="preserve">The search function now returns a tuple which has the chosen value and possible choices to make the program more modular so now what is did </w:t>
-            </w:r>
-            <w:r>
-              <w:lastRenderedPageBreak/>
-              <w:t>was look for the first item in the tuple which is their choice in the second item in the tuple which is a list</w:t>
+              <w:t>The search function now returns a tuple which has the chosen value and possible choices to make the program more modular so now what is did was look for the first item in the tuple which is their choice in the second item in the tuple which is a list</w:t>
+            </w:r>
+            <w:r>
+              <w:t>.</w:t>
             </w:r>
           </w:p>
         </w:tc>
@@ -1397,7 +1378,6 @@
           </w:tcPr>
           <w:p>
             <w:r>
-              <w:lastRenderedPageBreak/>
               <w:t>03/04/24</w:t>
             </w:r>
           </w:p>
@@ -1420,19 +1400,11 @@
         </w:tc>
         <w:tc>
           <w:tcPr>
-            <w:tcW w:w="1638" w:type="dxa"/>
-          </w:tcPr>
-          <w:p>
-            <w:r>
-              <w:t xml:space="preserve">Menu-&gt; update task-&gt; pick </w:t>
-            </w:r>
-            <w:proofErr w:type="gramStart"/>
-            <w:r>
-              <w:t>task(</w:t>
-            </w:r>
-            <w:proofErr w:type="gramEnd"/>
-            <w:r>
-              <w:t xml:space="preserve">design </w:t>
+            <w:tcW w:w="1921" w:type="dxa"/>
+          </w:tcPr>
+          <w:p>
+            <w:r>
+              <w:t xml:space="preserve">Menu-&gt; update task-&gt; pick task(design </w:t>
             </w:r>
             <w:r>
               <w:t>homepage</w:t>
@@ -1450,7 +1422,7 @@
         </w:tc>
         <w:tc>
           <w:tcPr>
-            <w:tcW w:w="1842" w:type="dxa"/>
+            <w:tcW w:w="1559" w:type="dxa"/>
           </w:tcPr>
           <w:p>
             <w:r>
@@ -1488,7 +1460,7 @@
                           <pic:cNvPicPr/>
                         </pic:nvPicPr>
                         <pic:blipFill>
-                          <a:blip r:embed="rId12"/>
+                          <a:blip r:embed="rId11"/>
                           <a:stretch>
                             <a:fillRect/>
                           </a:stretch>
@@ -1516,15 +1488,7 @@
           </w:tcPr>
           <w:p>
             <w:r>
-              <w:t xml:space="preserve">I used square brackets instead of normal brackets meaning it didn’t call the function but rather just looked for it something in </w:t>
-            </w:r>
-            <w:proofErr w:type="gramStart"/>
-            <w:r>
-              <w:t>a</w:t>
-            </w:r>
-            <w:proofErr w:type="gramEnd"/>
-            <w:r>
-              <w:t xml:space="preserve"> unknown dictionary</w:t>
+              <w:t>I used square brackets instead of normal brackets meaning it didn’t call the function but rather just looked for it something in a unknown dictionary</w:t>
             </w:r>
           </w:p>
         </w:tc>
@@ -1536,7 +1500,7 @@
           </w:tcPr>
           <w:p>
             <w:r>
-              <w:t>5/04/24</w:t>
+              <w:t>7/04/24</w:t>
             </w:r>
           </w:p>
         </w:tc>
@@ -1552,150 +1516,32 @@
               <w:textAlignment w:val="baseline"/>
             </w:pPr>
             <w:r>
-              <w:t xml:space="preserve">Testing when adding a new task when there is empty input it will keep asking again until </w:t>
-            </w:r>
-          </w:p>
-          <w:p>
-            <w:pPr>
-              <w:pStyle w:val="paragraph"/>
-              <w:spacing w:before="0" w:beforeAutospacing="0" w:after="0" w:afterAutospacing="0"/>
-              <w:jc w:val="center"/>
-              <w:textAlignment w:val="baseline"/>
-            </w:pPr>
-            <w:r>
-              <w:rPr>
-                <w:noProof/>
-              </w:rPr>
-              <w:drawing>
-                <wp:inline distT="0" distB="0" distL="0" distR="0" wp14:anchorId="1CB2A28E" wp14:editId="0C12DE0E">
-                  <wp:extent cx="974725" cy="489585"/>
-                  <wp:effectExtent l="0" t="0" r="0" b="5715"/>
-                  <wp:docPr id="1377050223" name="Picture 1"/>
-                  <wp:cNvGraphicFramePr>
-                    <a:graphicFrameLocks xmlns:a="http://schemas.openxmlformats.org/drawingml/2006/main" noChangeAspect="1"/>
-                  </wp:cNvGraphicFramePr>
-                  <a:graphic xmlns:a="http://schemas.openxmlformats.org/drawingml/2006/main">
-                    <a:graphicData uri="http://schemas.openxmlformats.org/drawingml/2006/picture">
-                      <pic:pic xmlns:pic="http://schemas.openxmlformats.org/drawingml/2006/picture">
-                        <pic:nvPicPr>
-                          <pic:cNvPr id="1377050223" name=""/>
-                          <pic:cNvPicPr/>
-                        </pic:nvPicPr>
-                        <pic:blipFill>
-                          <a:blip r:embed="rId13"/>
-                          <a:stretch>
-                            <a:fillRect/>
-                          </a:stretch>
-                        </pic:blipFill>
-                        <pic:spPr>
-                          <a:xfrm>
-                            <a:off x="0" y="0"/>
-                            <a:ext cx="974725" cy="489585"/>
-                          </a:xfrm>
-                          <a:prstGeom prst="rect">
-                            <a:avLst/>
-                          </a:prstGeom>
-                        </pic:spPr>
-                      </pic:pic>
-                    </a:graphicData>
-                  </a:graphic>
-                </wp:inline>
-              </w:drawing>
-            </w:r>
-          </w:p>
-        </w:tc>
-        <w:tc>
-          <w:tcPr>
-            <w:tcW w:w="1638" w:type="dxa"/>
-          </w:tcPr>
-          <w:p/>
+              <w:t>Testing if searching for a team member works</w:t>
+            </w:r>
+          </w:p>
+        </w:tc>
+        <w:tc>
+          <w:tcPr>
+            <w:tcW w:w="1921" w:type="dxa"/>
+          </w:tcPr>
+          <w:p>
+            <w:r>
+              <w:t>Menu-&gt;find employee or task-&gt;</w:t>
+            </w:r>
+            <w:proofErr w:type="spellStart"/>
+            <w:r>
+              <w:t>Team_member</w:t>
+            </w:r>
+            <w:proofErr w:type="spellEnd"/>
+            <w:r>
+              <w:t>-&gt;Jane Love</w:t>
+            </w:r>
+          </w:p>
         </w:tc>
         <w:tc>
           <w:tcPr>
             <w:tcW w:w="709" w:type="dxa"/>
           </w:tcPr>
-          <w:p/>
-        </w:tc>
-        <w:tc>
-          <w:tcPr>
-            <w:tcW w:w="1842" w:type="dxa"/>
-          </w:tcPr>
-          <w:p/>
-        </w:tc>
-        <w:tc>
-          <w:tcPr>
-            <w:tcW w:w="6946" w:type="dxa"/>
-          </w:tcPr>
-          <w:p>
-            <w:pPr>
-              <w:rPr>
-                <w:noProof/>
-              </w:rPr>
-            </w:pPr>
-            <w:r>
-              <w:rPr>
-                <w:noProof/>
-              </w:rPr>
-              <w:t>DO the team member change thing</w:t>
-            </w:r>
-          </w:p>
-        </w:tc>
-        <w:tc>
-          <w:tcPr>
-            <w:tcW w:w="2119" w:type="dxa"/>
-          </w:tcPr>
-          <w:p/>
-        </w:tc>
-      </w:tr>
-      <w:tr>
-        <w:tc>
-          <w:tcPr>
-            <w:tcW w:w="859" w:type="dxa"/>
-          </w:tcPr>
-          <w:p>
-            <w:r>
-              <w:t>7/04/24</w:t>
-            </w:r>
-          </w:p>
-        </w:tc>
-        <w:tc>
-          <w:tcPr>
-            <w:tcW w:w="1751" w:type="dxa"/>
-          </w:tcPr>
-          <w:p>
-            <w:pPr>
-              <w:pStyle w:val="paragraph"/>
-              <w:spacing w:before="0" w:beforeAutospacing="0" w:after="0" w:afterAutospacing="0"/>
-              <w:jc w:val="center"/>
-              <w:textAlignment w:val="baseline"/>
-            </w:pPr>
-            <w:r>
-              <w:t>Testing if searching for a team member works</w:t>
-            </w:r>
-          </w:p>
-        </w:tc>
-        <w:tc>
-          <w:tcPr>
-            <w:tcW w:w="1638" w:type="dxa"/>
-          </w:tcPr>
-          <w:p>
-            <w:r>
-              <w:t>Menu-&gt;find employee or task-&gt;</w:t>
-            </w:r>
-            <w:proofErr w:type="spellStart"/>
-            <w:r>
-              <w:t>Team_member</w:t>
-            </w:r>
-            <w:proofErr w:type="spellEnd"/>
-            <w:r>
-              <w:t>-&gt;Jane Love</w:t>
-            </w:r>
-          </w:p>
-        </w:tc>
-        <w:tc>
-          <w:tcPr>
-            <w:tcW w:w="709" w:type="dxa"/>
-          </w:tcPr>
           <w:p>
             <w:r>
               <w:t>Valid</w:t>
@@ -1704,7 +1550,7 @@
         </w:tc>
         <w:tc>
           <w:tcPr>
-            <w:tcW w:w="1842" w:type="dxa"/>
+            <w:tcW w:w="1559" w:type="dxa"/>
           </w:tcPr>
           <w:p>
             <w:r>
@@ -1742,7 +1588,7 @@
                           <pic:cNvPicPr/>
                         </pic:nvPicPr>
                         <pic:blipFill>
-                          <a:blip r:embed="rId14"/>
+                          <a:blip r:embed="rId12"/>
                           <a:stretch>
                             <a:fillRect/>
                           </a:stretch>
@@ -1773,7 +1619,14 @@
               <w:rPr>
                 <w:noProof/>
               </w:rPr>
-              <w:t>There was an error when calling the display function inside the find function. The display function coulndt add a ‘list’ to the message string. This is because the search function returns a tuple which has the users choice and a list of the choices the user had.</w:t>
+              <w:t xml:space="preserve">There was an error when calling the display function inside the find function. The display function coulndt add a ‘list’ to the message </w:t>
+            </w:r>
+            <w:r>
+              <w:rPr>
+                <w:noProof/>
+              </w:rPr>
+              <w:lastRenderedPageBreak/>
+              <w:t>string. This is because the search function returns a tuple which has the users choice and a list of the choices the user had.</w:t>
             </w:r>
           </w:p>
         </w:tc>
@@ -1783,6 +1636,7 @@
           </w:tcPr>
           <w:p>
             <w:r>
+              <w:lastRenderedPageBreak/>
               <w:t>I referenced to only access the first item when calling the display function inside the find function</w:t>
             </w:r>
           </w:p>
@@ -1795,7 +1649,6 @@
           </w:tcPr>
           <w:p>
             <w:r>
-              <w:lastRenderedPageBreak/>
               <w:t>7/04/24</w:t>
             </w:r>
           </w:p>
@@ -1818,7 +1671,7 @@
         </w:tc>
         <w:tc>
           <w:tcPr>
-            <w:tcW w:w="1638" w:type="dxa"/>
+            <w:tcW w:w="1921" w:type="dxa"/>
           </w:tcPr>
           <w:p>
             <w:r>
@@ -1846,7 +1699,7 @@
         </w:tc>
         <w:tc>
           <w:tcPr>
-            <w:tcW w:w="1842" w:type="dxa"/>
+            <w:tcW w:w="1559" w:type="dxa"/>
           </w:tcPr>
           <w:p>
             <w:r>
@@ -1884,7 +1737,7 @@
                           <pic:cNvPicPr/>
                         </pic:nvPicPr>
                         <pic:blipFill>
-                          <a:blip r:embed="rId15"/>
+                          <a:blip r:embed="rId13"/>
                           <a:stretch>
                             <a:fillRect/>
                           </a:stretch>
@@ -1938,7 +1791,15 @@
               <w:t>tuple,</w:t>
             </w:r>
             <w:r>
-              <w:t xml:space="preserve"> so we don’t have to backtrack multiple times through out the code to find out the key</w:t>
+              <w:t xml:space="preserve"> so we don’t have to backtrack multiple times </w:t>
+            </w:r>
+            <w:proofErr w:type="spellStart"/>
+            <w:r>
+              <w:t>through out</w:t>
+            </w:r>
+            <w:proofErr w:type="spellEnd"/>
+            <w:r>
+              <w:t xml:space="preserve"> the code to find out the key</w:t>
             </w:r>
             <w:r>
               <w:t>. I did this by making a list of keys of what the search type is and them using the title or name to backtrack to find the key. Using the index of the choice in the choices to find the key in the list of keys as they will be in the same index.</w:t>
@@ -1975,7 +1836,7 @@
         </w:tc>
         <w:tc>
           <w:tcPr>
-            <w:tcW w:w="1638" w:type="dxa"/>
+            <w:tcW w:w="1921" w:type="dxa"/>
           </w:tcPr>
           <w:p>
             <w:r>
@@ -1995,7 +1856,7 @@
         </w:tc>
         <w:tc>
           <w:tcPr>
-            <w:tcW w:w="1842" w:type="dxa"/>
+            <w:tcW w:w="1559" w:type="dxa"/>
           </w:tcPr>
           <w:p>
             <w:r>
@@ -2039,7 +1900,7 @@
                           <pic:cNvPicPr/>
                         </pic:nvPicPr>
                         <pic:blipFill>
-                          <a:blip r:embed="rId16"/>
+                          <a:blip r:embed="rId14"/>
                           <a:stretch>
                             <a:fillRect/>
                           </a:stretch>
@@ -2080,11 +1941,11 @@
           </w:tcPr>
           <w:p>
             <w:r>
-              <w:t xml:space="preserve">I’ve decided to scrap the idea of writing the task titles in front of the status’s in generate report as that is not required and decided just to show the number </w:t>
+              <w:t xml:space="preserve">I’ve decided to scrap the idea of writing the task titles in front of the status’s in generate report as that is not required and decided just to </w:t>
             </w:r>
             <w:r>
               <w:lastRenderedPageBreak/>
-              <w:t>of tasks in each status category</w:t>
+              <w:t>show the number of tasks in each status category</w:t>
             </w:r>
           </w:p>
         </w:tc>
@@ -2113,18 +1974,13 @@
               <w:textAlignment w:val="baseline"/>
             </w:pPr>
             <w:r>
-              <w:t xml:space="preserve">Running to see if input list is </w:t>
-            </w:r>
-            <w:proofErr w:type="gramStart"/>
-            <w:r>
-              <w:t>generate</w:t>
-            </w:r>
-            <w:proofErr w:type="gramEnd"/>
-          </w:p>
-        </w:tc>
-        <w:tc>
-          <w:tcPr>
-            <w:tcW w:w="1638" w:type="dxa"/>
+              <w:t>Running to see if input list is generate</w:t>
+            </w:r>
+          </w:p>
+        </w:tc>
+        <w:tc>
+          <w:tcPr>
+            <w:tcW w:w="1921" w:type="dxa"/>
           </w:tcPr>
           <w:p>
             <w:r>
@@ -2144,7 +2000,7 @@
         </w:tc>
         <w:tc>
           <w:tcPr>
-            <w:tcW w:w="1842" w:type="dxa"/>
+            <w:tcW w:w="1559" w:type="dxa"/>
           </w:tcPr>
           <w:p/>
         </w:tc>
@@ -2178,7 +2034,7 @@
                           <pic:cNvPicPr/>
                         </pic:nvPicPr>
                         <pic:blipFill>
-                          <a:blip r:embed="rId17"/>
+                          <a:blip r:embed="rId15"/>
                           <a:stretch>
                             <a:fillRect/>
                           </a:stretch>
@@ -2249,19 +2105,11 @@
             <w:r>
               <w:t xml:space="preserve">Running to see if a task is removed from a members tasks assigned when it is completed </w:t>
             </w:r>
-            <w:proofErr w:type="gramStart"/>
-            <w:r>
-              <w:t>and also</w:t>
-            </w:r>
-            <w:proofErr w:type="gramEnd"/>
-            <w:r>
-              <w:t xml:space="preserve"> is removed from the assignees of that task </w:t>
-            </w:r>
-          </w:p>
-        </w:tc>
-        <w:tc>
-          <w:tcPr>
-            <w:tcW w:w="1638" w:type="dxa"/>
+          </w:p>
+        </w:tc>
+        <w:tc>
+          <w:tcPr>
+            <w:tcW w:w="1921" w:type="dxa"/>
           </w:tcPr>
           <w:p>
             <w:r>
@@ -2281,19 +2129,17 @@
         </w:tc>
         <w:tc>
           <w:tcPr>
-            <w:tcW w:w="1842" w:type="dxa"/>
+            <w:tcW w:w="1559" w:type="dxa"/>
           </w:tcPr>
           <w:p>
             <w:r>
               <w:t xml:space="preserve">The task gets removed from the team members list of </w:t>
             </w:r>
-            <w:proofErr w:type="gramStart"/>
             <w:r>
               <w:t>task</w:t>
             </w:r>
-            <w:proofErr w:type="gramEnd"/>
-            <w:r>
-              <w:t xml:space="preserve"> assigned and also from the assignee list of the task</w:t>
+            <w:r>
+              <w:t xml:space="preserve"> assigned </w:t>
             </w:r>
           </w:p>
         </w:tc>
@@ -2327,7 +2173,7 @@
                           <pic:cNvPicPr/>
                         </pic:nvPicPr>
                         <pic:blipFill>
-                          <a:blip r:embed="rId18"/>
+                          <a:blip r:embed="rId16"/>
                           <a:stretch>
                             <a:fillRect/>
                           </a:stretch>
@@ -2366,7 +2212,14 @@
           <w:tcPr>
             <w:tcW w:w="2119" w:type="dxa"/>
           </w:tcPr>
-          <w:p/>
+          <w:p>
+            <w:r>
+              <w:t xml:space="preserve">The error occurred because I was checking for None as a </w:t>
+            </w:r>
+            <w:r>
+              <w:t>data type but in the tasks dictionary its written as a string meaning as “None” so I changed the if statement to now check for the string “None”.</w:t>
+            </w:r>
+          </w:p>
         </w:tc>
       </w:tr>
       <w:tr>
@@ -2374,7 +2227,11 @@
           <w:tcPr>
             <w:tcW w:w="859" w:type="dxa"/>
           </w:tcPr>
-          <w:p/>
+          <w:p>
+            <w:r>
+              <w:t>11/04/24</w:t>
+            </w:r>
+          </w:p>
         </w:tc>
         <w:tc>
           <w:tcPr>
@@ -2387,25 +2244,48 @@
               <w:jc w:val="center"/>
               <w:textAlignment w:val="baseline"/>
             </w:pPr>
-          </w:p>
-        </w:tc>
-        <w:tc>
-          <w:tcPr>
-            <w:tcW w:w="1638" w:type="dxa"/>
-          </w:tcPr>
-          <w:p/>
+            <w:r>
+              <w:t xml:space="preserve">Running to see when generating report the </w:t>
+            </w:r>
+            <w:proofErr w:type="spellStart"/>
+            <w:r>
+              <w:t>the</w:t>
+            </w:r>
+            <w:proofErr w:type="spellEnd"/>
+            <w:r>
+              <w:t xml:space="preserve"> list brackets are removed for better look</w:t>
+            </w:r>
+          </w:p>
+        </w:tc>
+        <w:tc>
+          <w:tcPr>
+            <w:tcW w:w="1921" w:type="dxa"/>
+          </w:tcPr>
+          <w:p>
+            <w:r>
+              <w:t>Menu-&gt;Generate report</w:t>
+            </w:r>
+          </w:p>
         </w:tc>
         <w:tc>
           <w:tcPr>
             <w:tcW w:w="709" w:type="dxa"/>
           </w:tcPr>
-          <w:p/>
-        </w:tc>
-        <w:tc>
-          <w:tcPr>
-            <w:tcW w:w="1842" w:type="dxa"/>
-          </w:tcPr>
-          <w:p/>
+          <w:p>
+            <w:r>
+              <w:t>valid</w:t>
+            </w:r>
+          </w:p>
+        </w:tc>
+        <w:tc>
+          <w:tcPr>
+            <w:tcW w:w="1559" w:type="dxa"/>
+          </w:tcPr>
+          <w:p>
+            <w:r>
+              <w:t>The task are shown in front of their respective status without the list’s brackets</w:t>
+            </w:r>
+          </w:p>
         </w:tc>
         <w:tc>
           <w:tcPr>
@@ -2437,7 +2317,7 @@
                           <pic:cNvPicPr/>
                         </pic:nvPicPr>
                         <pic:blipFill>
-                          <a:blip r:embed="rId19"/>
+                          <a:blip r:embed="rId17"/>
                           <a:stretch>
                             <a:fillRect/>
                           </a:stretch>
@@ -2458,12 +2338,29 @@
               </w:drawing>
             </w:r>
           </w:p>
+          <w:p>
+            <w:pPr>
+              <w:rPr>
+                <w:noProof/>
+              </w:rPr>
+            </w:pPr>
+            <w:r>
+              <w:rPr>
+                <w:noProof/>
+              </w:rPr>
+              <w:t>The prorgam was trying to find an attribute of the string named remove which doesn’t exist and caused an error</w:t>
+            </w:r>
+          </w:p>
         </w:tc>
         <w:tc>
           <w:tcPr>
             <w:tcW w:w="2119" w:type="dxa"/>
           </w:tcPr>
-          <w:p/>
+          <w:p>
+            <w:r>
+              <w:t>I decided to not show the tasks names when generating report as it isn’t required but instead only show the number of tasks at each status in front of all the statuses.</w:t>
+            </w:r>
+          </w:p>
         </w:tc>
       </w:tr>
       <w:tr>
@@ -2484,11 +2381,14 @@
               <w:jc w:val="center"/>
               <w:textAlignment w:val="baseline"/>
             </w:pPr>
-          </w:p>
-        </w:tc>
-        <w:tc>
-          <w:tcPr>
-            <w:tcW w:w="1638" w:type="dxa"/>
+            <w:r>
+              <w:t>FINAL TESTING</w:t>
+            </w:r>
+          </w:p>
+        </w:tc>
+        <w:tc>
+          <w:tcPr>
+            <w:tcW w:w="1921" w:type="dxa"/>
           </w:tcPr>
           <w:p/>
         </w:tc>
@@ -2500,7 +2400,7 @@
         </w:tc>
         <w:tc>
           <w:tcPr>
-            <w:tcW w:w="1842" w:type="dxa"/>
+            <w:tcW w:w="1559" w:type="dxa"/>
           </w:tcPr>
           <w:p/>
         </w:tc>
@@ -2514,15 +2414,104 @@
                 <w:noProof/>
               </w:rPr>
             </w:pPr>
+          </w:p>
+        </w:tc>
+        <w:tc>
+          <w:tcPr>
+            <w:tcW w:w="2119" w:type="dxa"/>
+          </w:tcPr>
+          <w:p/>
+        </w:tc>
+      </w:tr>
+      <w:tr>
+        <w:tc>
+          <w:tcPr>
+            <w:tcW w:w="859" w:type="dxa"/>
+          </w:tcPr>
+          <w:p>
+            <w:r>
+              <w:lastRenderedPageBreak/>
+              <w:t>12/04/24</w:t>
+            </w:r>
+          </w:p>
+        </w:tc>
+        <w:tc>
+          <w:tcPr>
+            <w:tcW w:w="1751" w:type="dxa"/>
+          </w:tcPr>
+          <w:p>
+            <w:pPr>
+              <w:pStyle w:val="paragraph"/>
+              <w:spacing w:before="0" w:beforeAutospacing="0" w:after="0" w:afterAutospacing="0"/>
+              <w:jc w:val="center"/>
+              <w:textAlignment w:val="baseline"/>
+            </w:pPr>
+            <w:r>
+              <w:t>Testing what happens when the user tries to have an empty value</w:t>
+            </w:r>
+            <w:r>
+              <w:t xml:space="preserve"> and presses enter or presses ok</w:t>
+            </w:r>
+            <w:r>
+              <w:t xml:space="preserve"> when </w:t>
+            </w:r>
+            <w:r>
+              <w:t>inputting</w:t>
+            </w:r>
+            <w:r>
+              <w:t xml:space="preserve"> a title in new task</w:t>
+            </w:r>
+          </w:p>
+        </w:tc>
+        <w:tc>
+          <w:tcPr>
+            <w:tcW w:w="1921" w:type="dxa"/>
+          </w:tcPr>
+          <w:p>
+            <w:r>
+              <w:t>Menu-&gt;New Task-&gt;press enter or click ok</w:t>
+            </w:r>
+          </w:p>
+        </w:tc>
+        <w:tc>
+          <w:tcPr>
+            <w:tcW w:w="709" w:type="dxa"/>
+          </w:tcPr>
+          <w:p>
+            <w:r>
+              <w:t>Valid</w:t>
+            </w:r>
+          </w:p>
+        </w:tc>
+        <w:tc>
+          <w:tcPr>
+            <w:tcW w:w="1559" w:type="dxa"/>
+          </w:tcPr>
+          <w:p>
+            <w:r>
+              <w:t>A window pops up telling the user that they need to input a value</w:t>
+            </w:r>
+          </w:p>
+        </w:tc>
+        <w:tc>
+          <w:tcPr>
+            <w:tcW w:w="6946" w:type="dxa"/>
+          </w:tcPr>
+          <w:p>
+            <w:pPr>
+              <w:rPr>
+                <w:noProof/>
+              </w:rPr>
+            </w:pPr>
             <w:r>
               <w:rPr>
                 <w:noProof/>
               </w:rPr>
               <w:drawing>
-                <wp:inline distT="0" distB="0" distL="0" distR="0" wp14:anchorId="6E79D4F4" wp14:editId="52EB79DE">
-                  <wp:extent cx="4273550" cy="1121410"/>
+                <wp:inline distT="0" distB="0" distL="0" distR="0" wp14:anchorId="11F40B89" wp14:editId="5A6B499B">
+                  <wp:extent cx="4273550" cy="1445260"/>
                   <wp:effectExtent l="0" t="0" r="0" b="2540"/>
-                  <wp:docPr id="1954007149" name="Picture 1"/>
+                  <wp:docPr id="1669608502" name="Picture 1"/>
                   <wp:cNvGraphicFramePr>
                     <a:graphicFrameLocks xmlns:a="http://schemas.openxmlformats.org/drawingml/2006/main" noChangeAspect="1"/>
                   </wp:cNvGraphicFramePr>
@@ -2530,7 +2519,285 @@
                     <a:graphicData uri="http://schemas.openxmlformats.org/drawingml/2006/picture">
                       <pic:pic xmlns:pic="http://schemas.openxmlformats.org/drawingml/2006/picture">
                         <pic:nvPicPr>
-                          <pic:cNvPr id="1954007149" name=""/>
+                          <pic:cNvPr id="1669608502" name=""/>
+                          <pic:cNvPicPr/>
+                        </pic:nvPicPr>
+                        <pic:blipFill>
+                          <a:blip r:embed="rId18"/>
+                          <a:stretch>
+                            <a:fillRect/>
+                          </a:stretch>
+                        </pic:blipFill>
+                        <pic:spPr>
+                          <a:xfrm>
+                            <a:off x="0" y="0"/>
+                            <a:ext cx="4273550" cy="1445260"/>
+                          </a:xfrm>
+                          <a:prstGeom prst="rect">
+                            <a:avLst/>
+                          </a:prstGeom>
+                        </pic:spPr>
+                      </pic:pic>
+                    </a:graphicData>
+                  </a:graphic>
+                </wp:inline>
+              </w:drawing>
+            </w:r>
+          </w:p>
+          <w:p>
+            <w:pPr>
+              <w:rPr>
+                <w:noProof/>
+              </w:rPr>
+            </w:pPr>
+          </w:p>
+          <w:p>
+            <w:pPr>
+              <w:rPr>
+                <w:noProof/>
+              </w:rPr>
+            </w:pPr>
+            <w:r>
+              <w:rPr>
+                <w:noProof/>
+              </w:rPr>
+              <w:t>The user does get a message telling them they need input a value</w:t>
+            </w:r>
+          </w:p>
+        </w:tc>
+        <w:tc>
+          <w:tcPr>
+            <w:tcW w:w="2119" w:type="dxa"/>
+          </w:tcPr>
+          <w:p>
+            <w:r>
+              <w:t>N/A</w:t>
+            </w:r>
+          </w:p>
+        </w:tc>
+      </w:tr>
+      <w:tr>
+        <w:tc>
+          <w:tcPr>
+            <w:tcW w:w="859" w:type="dxa"/>
+          </w:tcPr>
+          <w:p>
+            <w:r>
+              <w:t>12/04/24</w:t>
+            </w:r>
+          </w:p>
+        </w:tc>
+        <w:tc>
+          <w:tcPr>
+            <w:tcW w:w="1751" w:type="dxa"/>
+          </w:tcPr>
+          <w:p>
+            <w:pPr>
+              <w:pStyle w:val="paragraph"/>
+              <w:spacing w:before="0" w:beforeAutospacing="0" w:after="0" w:afterAutospacing="0"/>
+              <w:jc w:val="center"/>
+              <w:textAlignment w:val="baseline"/>
+            </w:pPr>
+            <w:r>
+              <w:t xml:space="preserve">Testing what happens when the user tries to have an empty value and presses </w:t>
+            </w:r>
+            <w:r>
+              <w:t>cancel</w:t>
+            </w:r>
+            <w:r>
+              <w:t xml:space="preserve"> when inputting a title in new task</w:t>
+            </w:r>
+          </w:p>
+        </w:tc>
+        <w:tc>
+          <w:tcPr>
+            <w:tcW w:w="1921" w:type="dxa"/>
+          </w:tcPr>
+          <w:p>
+            <w:r>
+              <w:t>Menu-&gt;New Task-&gt;press cancel</w:t>
+            </w:r>
+          </w:p>
+        </w:tc>
+        <w:tc>
+          <w:tcPr>
+            <w:tcW w:w="709" w:type="dxa"/>
+          </w:tcPr>
+          <w:p>
+            <w:r>
+              <w:t>Valid</w:t>
+            </w:r>
+          </w:p>
+        </w:tc>
+        <w:tc>
+          <w:tcPr>
+            <w:tcW w:w="1559" w:type="dxa"/>
+          </w:tcPr>
+          <w:p>
+            <w:r>
+              <w:t>The function ends and it goes back to the main menu,</w:t>
+            </w:r>
+          </w:p>
+        </w:tc>
+        <w:tc>
+          <w:tcPr>
+            <w:tcW w:w="6946" w:type="dxa"/>
+          </w:tcPr>
+          <w:p>
+            <w:pPr>
+              <w:rPr>
+                <w:noProof/>
+              </w:rPr>
+            </w:pPr>
+            <w:r>
+              <w:rPr>
+                <w:noProof/>
+              </w:rPr>
+              <w:drawing>
+                <wp:inline distT="0" distB="0" distL="0" distR="0" wp14:anchorId="3EF4677C" wp14:editId="4132CC8D">
+                  <wp:extent cx="4273550" cy="1437005"/>
+                  <wp:effectExtent l="0" t="0" r="0" b="0"/>
+                  <wp:docPr id="244010788" name="Picture 1"/>
+                  <wp:cNvGraphicFramePr>
+                    <a:graphicFrameLocks xmlns:a="http://schemas.openxmlformats.org/drawingml/2006/main" noChangeAspect="1"/>
+                  </wp:cNvGraphicFramePr>
+                  <a:graphic xmlns:a="http://schemas.openxmlformats.org/drawingml/2006/main">
+                    <a:graphicData uri="http://schemas.openxmlformats.org/drawingml/2006/picture">
+                      <pic:pic xmlns:pic="http://schemas.openxmlformats.org/drawingml/2006/picture">
+                        <pic:nvPicPr>
+                          <pic:cNvPr id="244010788" name=""/>
+                          <pic:cNvPicPr/>
+                        </pic:nvPicPr>
+                        <pic:blipFill>
+                          <a:blip r:embed="rId19"/>
+                          <a:stretch>
+                            <a:fillRect/>
+                          </a:stretch>
+                        </pic:blipFill>
+                        <pic:spPr>
+                          <a:xfrm>
+                            <a:off x="0" y="0"/>
+                            <a:ext cx="4273550" cy="1437005"/>
+                          </a:xfrm>
+                          <a:prstGeom prst="rect">
+                            <a:avLst/>
+                          </a:prstGeom>
+                        </pic:spPr>
+                      </pic:pic>
+                    </a:graphicData>
+                  </a:graphic>
+                </wp:inline>
+              </w:drawing>
+            </w:r>
+          </w:p>
+        </w:tc>
+        <w:tc>
+          <w:tcPr>
+            <w:tcW w:w="2119" w:type="dxa"/>
+          </w:tcPr>
+          <w:p>
+            <w:r>
+              <w:t>N/A</w:t>
+            </w:r>
+          </w:p>
+        </w:tc>
+      </w:tr>
+      <w:tr>
+        <w:tc>
+          <w:tcPr>
+            <w:tcW w:w="859" w:type="dxa"/>
+          </w:tcPr>
+          <w:p>
+            <w:r>
+              <w:t>12/04/24</w:t>
+            </w:r>
+          </w:p>
+        </w:tc>
+        <w:tc>
+          <w:tcPr>
+            <w:tcW w:w="1751" w:type="dxa"/>
+          </w:tcPr>
+          <w:p>
+            <w:pPr>
+              <w:pStyle w:val="paragraph"/>
+              <w:spacing w:before="0" w:beforeAutospacing="0" w:after="0" w:afterAutospacing="0"/>
+              <w:jc w:val="center"/>
+              <w:textAlignment w:val="baseline"/>
+            </w:pPr>
+            <w:r>
+              <w:t xml:space="preserve">Testing what happens when the user tries to have an </w:t>
+            </w:r>
+            <w:r>
+              <w:t xml:space="preserve">written </w:t>
+            </w:r>
+            <w:r>
+              <w:t>value and presses cancel when inputting a title in new task</w:t>
+            </w:r>
+          </w:p>
+        </w:tc>
+        <w:tc>
+          <w:tcPr>
+            <w:tcW w:w="1921" w:type="dxa"/>
+          </w:tcPr>
+          <w:p>
+            <w:r>
+              <w:t>Menu-&gt;New Task-&gt;</w:t>
+            </w:r>
+            <w:r>
+              <w:t>input any value-&gt;</w:t>
+            </w:r>
+            <w:r>
+              <w:t>press cancel</w:t>
+            </w:r>
+          </w:p>
+        </w:tc>
+        <w:tc>
+          <w:tcPr>
+            <w:tcW w:w="709" w:type="dxa"/>
+          </w:tcPr>
+          <w:p>
+            <w:r>
+              <w:t>Valid</w:t>
+            </w:r>
+          </w:p>
+        </w:tc>
+        <w:tc>
+          <w:tcPr>
+            <w:tcW w:w="1559" w:type="dxa"/>
+          </w:tcPr>
+          <w:p>
+            <w:r>
+              <w:t>The function doesn’t append anything and it goes back to the main menu.</w:t>
+            </w:r>
+          </w:p>
+        </w:tc>
+        <w:tc>
+          <w:tcPr>
+            <w:tcW w:w="6946" w:type="dxa"/>
+          </w:tcPr>
+          <w:p>
+            <w:pPr>
+              <w:rPr>
+                <w:noProof/>
+              </w:rPr>
+            </w:pPr>
+            <w:r>
+              <w:rPr>
+                <w:noProof/>
+              </w:rPr>
+              <w:drawing>
+                <wp:inline distT="0" distB="0" distL="0" distR="0" wp14:anchorId="2183FBF6" wp14:editId="64FAE45B">
+                  <wp:extent cx="1741335" cy="704613"/>
+                  <wp:effectExtent l="0" t="0" r="0" b="635"/>
+                  <wp:docPr id="1662061909" name="Picture 1"/>
+                  <wp:cNvGraphicFramePr>
+                    <a:graphicFrameLocks xmlns:a="http://schemas.openxmlformats.org/drawingml/2006/main" noChangeAspect="1"/>
+                  </wp:cNvGraphicFramePr>
+                  <a:graphic xmlns:a="http://schemas.openxmlformats.org/drawingml/2006/main">
+                    <a:graphicData uri="http://schemas.openxmlformats.org/drawingml/2006/picture">
+                      <pic:pic xmlns:pic="http://schemas.openxmlformats.org/drawingml/2006/picture">
+                        <pic:nvPicPr>
+                          <pic:cNvPr id="1662061909" name=""/>
                           <pic:cNvPicPr/>
                         </pic:nvPicPr>
                         <pic:blipFill>
@@ -2542,7 +2809,7 @@
                         <pic:spPr>
                           <a:xfrm>
                             <a:off x="0" y="0"/>
-                            <a:ext cx="4273550" cy="1121410"/>
+                            <a:ext cx="1754159" cy="709802"/>
                           </a:xfrm>
                           <a:prstGeom prst="rect">
                             <a:avLst/>
@@ -2555,12 +2822,2776 @@
               </w:drawing>
             </w:r>
           </w:p>
+          <w:p>
+            <w:pPr>
+              <w:rPr>
+                <w:noProof/>
+              </w:rPr>
+            </w:pPr>
+            <w:r>
+              <w:rPr>
+                <w:noProof/>
+              </w:rPr>
+              <w:t>Inputting the value</w:t>
+            </w:r>
+          </w:p>
+          <w:p>
+            <w:pPr>
+              <w:rPr>
+                <w:noProof/>
+              </w:rPr>
+            </w:pPr>
+            <w:r>
+              <w:rPr>
+                <w:noProof/>
+              </w:rPr>
+              <w:drawing>
+                <wp:inline distT="0" distB="0" distL="0" distR="0" wp14:anchorId="20FB3D9D" wp14:editId="5086027B">
+                  <wp:extent cx="2703443" cy="919894"/>
+                  <wp:effectExtent l="0" t="0" r="1905" b="0"/>
+                  <wp:docPr id="986711267" name="Picture 1"/>
+                  <wp:cNvGraphicFramePr>
+                    <a:graphicFrameLocks xmlns:a="http://schemas.openxmlformats.org/drawingml/2006/main" noChangeAspect="1"/>
+                  </wp:cNvGraphicFramePr>
+                  <a:graphic xmlns:a="http://schemas.openxmlformats.org/drawingml/2006/main">
+                    <a:graphicData uri="http://schemas.openxmlformats.org/drawingml/2006/picture">
+                      <pic:pic xmlns:pic="http://schemas.openxmlformats.org/drawingml/2006/picture">
+                        <pic:nvPicPr>
+                          <pic:cNvPr id="986711267" name=""/>
+                          <pic:cNvPicPr/>
+                        </pic:nvPicPr>
+                        <pic:blipFill>
+                          <a:blip r:embed="rId21"/>
+                          <a:stretch>
+                            <a:fillRect/>
+                          </a:stretch>
+                        </pic:blipFill>
+                        <pic:spPr>
+                          <a:xfrm>
+                            <a:off x="0" y="0"/>
+                            <a:ext cx="2711934" cy="922783"/>
+                          </a:xfrm>
+                          <a:prstGeom prst="rect">
+                            <a:avLst/>
+                          </a:prstGeom>
+                        </pic:spPr>
+                      </pic:pic>
+                    </a:graphicData>
+                  </a:graphic>
+                </wp:inline>
+              </w:drawing>
+            </w:r>
+          </w:p>
+          <w:p>
+            <w:pPr>
+              <w:rPr>
+                <w:noProof/>
+              </w:rPr>
+            </w:pPr>
+            <w:r>
+              <w:rPr>
+                <w:noProof/>
+              </w:rPr>
+              <w:t>It does go back to the menu as intended.</w:t>
+            </w:r>
+          </w:p>
+          <w:p>
+            <w:pPr>
+              <w:rPr>
+                <w:noProof/>
+              </w:rPr>
+            </w:pPr>
+            <w:r>
+              <w:rPr>
+                <w:noProof/>
+              </w:rPr>
+              <w:lastRenderedPageBreak/>
+              <w:drawing>
+                <wp:inline distT="0" distB="0" distL="0" distR="0" wp14:anchorId="722155C8" wp14:editId="3625DC08">
+                  <wp:extent cx="2361537" cy="2375573"/>
+                  <wp:effectExtent l="0" t="0" r="1270" b="5715"/>
+                  <wp:docPr id="1102576071" name="Picture 1"/>
+                  <wp:cNvGraphicFramePr>
+                    <a:graphicFrameLocks xmlns:a="http://schemas.openxmlformats.org/drawingml/2006/main" noChangeAspect="1"/>
+                  </wp:cNvGraphicFramePr>
+                  <a:graphic xmlns:a="http://schemas.openxmlformats.org/drawingml/2006/main">
+                    <a:graphicData uri="http://schemas.openxmlformats.org/drawingml/2006/picture">
+                      <pic:pic xmlns:pic="http://schemas.openxmlformats.org/drawingml/2006/picture">
+                        <pic:nvPicPr>
+                          <pic:cNvPr id="1102576071" name=""/>
+                          <pic:cNvPicPr/>
+                        </pic:nvPicPr>
+                        <pic:blipFill>
+                          <a:blip r:embed="rId22"/>
+                          <a:stretch>
+                            <a:fillRect/>
+                          </a:stretch>
+                        </pic:blipFill>
+                        <pic:spPr>
+                          <a:xfrm>
+                            <a:off x="0" y="0"/>
+                            <a:ext cx="2369651" cy="2383735"/>
+                          </a:xfrm>
+                          <a:prstGeom prst="rect">
+                            <a:avLst/>
+                          </a:prstGeom>
+                        </pic:spPr>
+                      </pic:pic>
+                    </a:graphicData>
+                  </a:graphic>
+                </wp:inline>
+              </w:drawing>
+            </w:r>
+          </w:p>
+          <w:p>
+            <w:pPr>
+              <w:rPr>
+                <w:noProof/>
+              </w:rPr>
+            </w:pPr>
+            <w:r>
+              <w:rPr>
+                <w:noProof/>
+              </w:rPr>
+              <w:t>We can see no new task has been created to the function didn’t append anything to the dictionary.</w:t>
+            </w:r>
+          </w:p>
         </w:tc>
         <w:tc>
           <w:tcPr>
             <w:tcW w:w="2119" w:type="dxa"/>
           </w:tcPr>
+          <w:p>
+            <w:r>
+              <w:lastRenderedPageBreak/>
+              <w:t>N/A</w:t>
+            </w:r>
+          </w:p>
+        </w:tc>
+      </w:tr>
+      <w:tr>
+        <w:tc>
+          <w:tcPr>
+            <w:tcW w:w="859" w:type="dxa"/>
+          </w:tcPr>
+          <w:p>
+            <w:r>
+              <w:t>12/04/24</w:t>
+            </w:r>
+          </w:p>
+        </w:tc>
+        <w:tc>
+          <w:tcPr>
+            <w:tcW w:w="1751" w:type="dxa"/>
+          </w:tcPr>
+          <w:p>
+            <w:pPr>
+              <w:pStyle w:val="paragraph"/>
+              <w:spacing w:before="0" w:beforeAutospacing="0" w:after="0" w:afterAutospacing="0"/>
+              <w:jc w:val="center"/>
+              <w:textAlignment w:val="baseline"/>
+            </w:pPr>
+            <w:r>
+              <w:t xml:space="preserve">Testing what happens when the user </w:t>
+            </w:r>
+            <w:r>
+              <w:t>clicks the cross button on the top right</w:t>
+            </w:r>
+          </w:p>
+        </w:tc>
+        <w:tc>
+          <w:tcPr>
+            <w:tcW w:w="1921" w:type="dxa"/>
+          </w:tcPr>
+          <w:p>
+            <w:r>
+              <w:t>Menu-&gt;New Task-&gt;input any value-&gt;</w:t>
+            </w:r>
+            <w:r>
+              <w:t>Click cross button top right</w:t>
+            </w:r>
+          </w:p>
+        </w:tc>
+        <w:tc>
+          <w:tcPr>
+            <w:tcW w:w="709" w:type="dxa"/>
+          </w:tcPr>
+          <w:p>
+            <w:r>
+              <w:t>Valid</w:t>
+            </w:r>
+          </w:p>
+        </w:tc>
+        <w:tc>
+          <w:tcPr>
+            <w:tcW w:w="1559" w:type="dxa"/>
+          </w:tcPr>
+          <w:p>
+            <w:r>
+              <w:t>it goes back to the main menu.</w:t>
+            </w:r>
+          </w:p>
+        </w:tc>
+        <w:tc>
+          <w:tcPr>
+            <w:tcW w:w="6946" w:type="dxa"/>
+          </w:tcPr>
+          <w:p>
+            <w:pPr>
+              <w:rPr>
+                <w:noProof/>
+              </w:rPr>
+            </w:pPr>
+            <w:r>
+              <w:rPr>
+                <w:noProof/>
+              </w:rPr>
+              <w:drawing>
+                <wp:inline distT="0" distB="0" distL="0" distR="0" wp14:anchorId="214CACAE" wp14:editId="189E803D">
+                  <wp:extent cx="1796995" cy="717872"/>
+                  <wp:effectExtent l="0" t="0" r="0" b="6350"/>
+                  <wp:docPr id="625120779" name="Picture 1"/>
+                  <wp:cNvGraphicFramePr>
+                    <a:graphicFrameLocks xmlns:a="http://schemas.openxmlformats.org/drawingml/2006/main" noChangeAspect="1"/>
+                  </wp:cNvGraphicFramePr>
+                  <a:graphic xmlns:a="http://schemas.openxmlformats.org/drawingml/2006/main">
+                    <a:graphicData uri="http://schemas.openxmlformats.org/drawingml/2006/picture">
+                      <pic:pic xmlns:pic="http://schemas.openxmlformats.org/drawingml/2006/picture">
+                        <pic:nvPicPr>
+                          <pic:cNvPr id="625120779" name=""/>
+                          <pic:cNvPicPr/>
+                        </pic:nvPicPr>
+                        <pic:blipFill>
+                          <a:blip r:embed="rId23"/>
+                          <a:stretch>
+                            <a:fillRect/>
+                          </a:stretch>
+                        </pic:blipFill>
+                        <pic:spPr>
+                          <a:xfrm>
+                            <a:off x="0" y="0"/>
+                            <a:ext cx="1804047" cy="720689"/>
+                          </a:xfrm>
+                          <a:prstGeom prst="rect">
+                            <a:avLst/>
+                          </a:prstGeom>
+                        </pic:spPr>
+                      </pic:pic>
+                    </a:graphicData>
+                  </a:graphic>
+                </wp:inline>
+              </w:drawing>
+            </w:r>
+          </w:p>
+          <w:p>
+            <w:pPr>
+              <w:rPr>
+                <w:noProof/>
+              </w:rPr>
+            </w:pPr>
+          </w:p>
+          <w:p>
+            <w:pPr>
+              <w:rPr>
+                <w:noProof/>
+              </w:rPr>
+            </w:pPr>
+            <w:r>
+              <w:rPr>
+                <w:noProof/>
+              </w:rPr>
+              <w:drawing>
+                <wp:inline distT="0" distB="0" distL="0" distR="0" wp14:anchorId="4D764331" wp14:editId="5AAB9D12">
+                  <wp:extent cx="3180522" cy="1052455"/>
+                  <wp:effectExtent l="0" t="0" r="1270" b="0"/>
+                  <wp:docPr id="1936844990" name="Picture 1"/>
+                  <wp:cNvGraphicFramePr>
+                    <a:graphicFrameLocks xmlns:a="http://schemas.openxmlformats.org/drawingml/2006/main" noChangeAspect="1"/>
+                  </wp:cNvGraphicFramePr>
+                  <a:graphic xmlns:a="http://schemas.openxmlformats.org/drawingml/2006/main">
+                    <a:graphicData uri="http://schemas.openxmlformats.org/drawingml/2006/picture">
+                      <pic:pic xmlns:pic="http://schemas.openxmlformats.org/drawingml/2006/picture">
+                        <pic:nvPicPr>
+                          <pic:cNvPr id="1936844990" name=""/>
+                          <pic:cNvPicPr/>
+                        </pic:nvPicPr>
+                        <pic:blipFill>
+                          <a:blip r:embed="rId24"/>
+                          <a:stretch>
+                            <a:fillRect/>
+                          </a:stretch>
+                        </pic:blipFill>
+                        <pic:spPr>
+                          <a:xfrm>
+                            <a:off x="0" y="0"/>
+                            <a:ext cx="3187722" cy="1054838"/>
+                          </a:xfrm>
+                          <a:prstGeom prst="rect">
+                            <a:avLst/>
+                          </a:prstGeom>
+                        </pic:spPr>
+                      </pic:pic>
+                    </a:graphicData>
+                  </a:graphic>
+                </wp:inline>
+              </w:drawing>
+            </w:r>
+          </w:p>
+          <w:p>
+            <w:pPr>
+              <w:rPr>
+                <w:noProof/>
+              </w:rPr>
+            </w:pPr>
+          </w:p>
+          <w:p>
+            <w:pPr>
+              <w:rPr>
+                <w:noProof/>
+              </w:rPr>
+            </w:pPr>
+            <w:r>
+              <w:rPr>
+                <w:noProof/>
+              </w:rPr>
+              <w:t>As expected the it goes back to the main menu.</w:t>
+            </w:r>
+          </w:p>
+        </w:tc>
+        <w:tc>
+          <w:tcPr>
+            <w:tcW w:w="2119" w:type="dxa"/>
+          </w:tcPr>
+          <w:p>
+            <w:r>
+              <w:t>N/A</w:t>
+            </w:r>
+          </w:p>
+        </w:tc>
+      </w:tr>
+      <w:tr>
+        <w:tc>
+          <w:tcPr>
+            <w:tcW w:w="859" w:type="dxa"/>
+          </w:tcPr>
+          <w:p>
+            <w:r>
+              <w:t>12/04/24</w:t>
+            </w:r>
+          </w:p>
+        </w:tc>
+        <w:tc>
+          <w:tcPr>
+            <w:tcW w:w="1751" w:type="dxa"/>
+          </w:tcPr>
+          <w:p>
+            <w:pPr>
+              <w:pStyle w:val="paragraph"/>
+              <w:spacing w:before="0" w:beforeAutospacing="0" w:after="0" w:afterAutospacing="0"/>
+              <w:jc w:val="center"/>
+              <w:textAlignment w:val="baseline"/>
+            </w:pPr>
+            <w:r>
+              <w:t xml:space="preserve">Testing what happens when the user tries to have an empty value and presses enter or presses ok when inputting a </w:t>
+            </w:r>
+            <w:r>
+              <w:t>description</w:t>
+            </w:r>
+            <w:r>
+              <w:t xml:space="preserve"> in new task</w:t>
+            </w:r>
+          </w:p>
+        </w:tc>
+        <w:tc>
+          <w:tcPr>
+            <w:tcW w:w="1921" w:type="dxa"/>
+          </w:tcPr>
+          <w:p>
+            <w:r>
+              <w:t xml:space="preserve">Menu-&gt;New Task-&gt;Title(test title)-&gt; ok </w:t>
+            </w:r>
+          </w:p>
+        </w:tc>
+        <w:tc>
+          <w:tcPr>
+            <w:tcW w:w="709" w:type="dxa"/>
+          </w:tcPr>
+          <w:p>
+            <w:r>
+              <w:t>valid</w:t>
+            </w:r>
+          </w:p>
+        </w:tc>
+        <w:tc>
+          <w:tcPr>
+            <w:tcW w:w="1559" w:type="dxa"/>
+          </w:tcPr>
+          <w:p>
+            <w:r>
+              <w:t>A window pops up telling the user they need to input the value</w:t>
+            </w:r>
+          </w:p>
+        </w:tc>
+        <w:tc>
+          <w:tcPr>
+            <w:tcW w:w="6946" w:type="dxa"/>
+          </w:tcPr>
+          <w:p>
+            <w:pPr>
+              <w:rPr>
+                <w:noProof/>
+              </w:rPr>
+            </w:pPr>
+            <w:r>
+              <w:rPr>
+                <w:noProof/>
+              </w:rPr>
+              <w:drawing>
+                <wp:inline distT="0" distB="0" distL="0" distR="0" wp14:anchorId="53C193D2" wp14:editId="4450CC16">
+                  <wp:extent cx="4273550" cy="1445260"/>
+                  <wp:effectExtent l="0" t="0" r="0" b="2540"/>
+                  <wp:docPr id="1486690472" name="Picture 1"/>
+                  <wp:cNvGraphicFramePr>
+                    <a:graphicFrameLocks xmlns:a="http://schemas.openxmlformats.org/drawingml/2006/main" noChangeAspect="1"/>
+                  </wp:cNvGraphicFramePr>
+                  <a:graphic xmlns:a="http://schemas.openxmlformats.org/drawingml/2006/main">
+                    <a:graphicData uri="http://schemas.openxmlformats.org/drawingml/2006/picture">
+                      <pic:pic xmlns:pic="http://schemas.openxmlformats.org/drawingml/2006/picture">
+                        <pic:nvPicPr>
+                          <pic:cNvPr id="1669608502" name=""/>
+                          <pic:cNvPicPr/>
+                        </pic:nvPicPr>
+                        <pic:blipFill>
+                          <a:blip r:embed="rId18"/>
+                          <a:stretch>
+                            <a:fillRect/>
+                          </a:stretch>
+                        </pic:blipFill>
+                        <pic:spPr>
+                          <a:xfrm>
+                            <a:off x="0" y="0"/>
+                            <a:ext cx="4273550" cy="1445260"/>
+                          </a:xfrm>
+                          <a:prstGeom prst="rect">
+                            <a:avLst/>
+                          </a:prstGeom>
+                        </pic:spPr>
+                      </pic:pic>
+                    </a:graphicData>
+                  </a:graphic>
+                </wp:inline>
+              </w:drawing>
+            </w:r>
+          </w:p>
+          <w:p>
+            <w:pPr>
+              <w:rPr>
+                <w:noProof/>
+              </w:rPr>
+            </w:pPr>
+            <w:r>
+              <w:rPr>
+                <w:noProof/>
+              </w:rPr>
+              <w:t xml:space="preserve">As expected </w:t>
+            </w:r>
+            <w:r>
+              <w:rPr>
+                <w:noProof/>
+              </w:rPr>
+              <w:t>it tells the user they need to input a value.</w:t>
+            </w:r>
+          </w:p>
+        </w:tc>
+        <w:tc>
+          <w:tcPr>
+            <w:tcW w:w="2119" w:type="dxa"/>
+          </w:tcPr>
+          <w:p>
+            <w:r>
+              <w:t>N/A</w:t>
+            </w:r>
+          </w:p>
+        </w:tc>
+      </w:tr>
+      <w:tr>
+        <w:tc>
+          <w:tcPr>
+            <w:tcW w:w="859" w:type="dxa"/>
+          </w:tcPr>
+          <w:p>
+            <w:r>
+              <w:lastRenderedPageBreak/>
+              <w:t>12/04/24</w:t>
+            </w:r>
+          </w:p>
+        </w:tc>
+        <w:tc>
+          <w:tcPr>
+            <w:tcW w:w="1751" w:type="dxa"/>
+          </w:tcPr>
+          <w:p>
+            <w:pPr>
+              <w:pStyle w:val="paragraph"/>
+              <w:spacing w:before="0" w:beforeAutospacing="0" w:after="0" w:afterAutospacing="0"/>
+              <w:jc w:val="center"/>
+              <w:textAlignment w:val="baseline"/>
+            </w:pPr>
+            <w:r>
+              <w:t xml:space="preserve">Testing what happens when the user tries to presses </w:t>
+            </w:r>
+            <w:r>
+              <w:t>cancel</w:t>
+            </w:r>
+            <w:r>
+              <w:t xml:space="preserve"> when inputting a description in new task</w:t>
+            </w:r>
+          </w:p>
+        </w:tc>
+        <w:tc>
+          <w:tcPr>
+            <w:tcW w:w="1921" w:type="dxa"/>
+          </w:tcPr>
+          <w:p>
+            <w:r>
+              <w:t xml:space="preserve">Menu-&gt;New Task-&gt;Title(test title)-&gt; </w:t>
+            </w:r>
+            <w:r>
+              <w:t xml:space="preserve">cancel </w:t>
+            </w:r>
+          </w:p>
+        </w:tc>
+        <w:tc>
+          <w:tcPr>
+            <w:tcW w:w="709" w:type="dxa"/>
+          </w:tcPr>
+          <w:p>
+            <w:r>
+              <w:t>valid</w:t>
+            </w:r>
+          </w:p>
+        </w:tc>
+        <w:tc>
+          <w:tcPr>
+            <w:tcW w:w="1559" w:type="dxa"/>
+          </w:tcPr>
+          <w:p>
+            <w:r>
+              <w:t>it goes back to the main menu.</w:t>
+            </w:r>
+          </w:p>
+        </w:tc>
+        <w:tc>
+          <w:tcPr>
+            <w:tcW w:w="6946" w:type="dxa"/>
+          </w:tcPr>
+          <w:p>
+            <w:pPr>
+              <w:rPr>
+                <w:noProof/>
+              </w:rPr>
+            </w:pPr>
+            <w:r>
+              <w:rPr>
+                <w:noProof/>
+              </w:rPr>
+              <w:drawing>
+                <wp:inline distT="0" distB="0" distL="0" distR="0" wp14:anchorId="145F7A8D" wp14:editId="2DED2234">
+                  <wp:extent cx="3180522" cy="1052455"/>
+                  <wp:effectExtent l="0" t="0" r="1270" b="0"/>
+                  <wp:docPr id="2103321416" name="Picture 1"/>
+                  <wp:cNvGraphicFramePr>
+                    <a:graphicFrameLocks xmlns:a="http://schemas.openxmlformats.org/drawingml/2006/main" noChangeAspect="1"/>
+                  </wp:cNvGraphicFramePr>
+                  <a:graphic xmlns:a="http://schemas.openxmlformats.org/drawingml/2006/main">
+                    <a:graphicData uri="http://schemas.openxmlformats.org/drawingml/2006/picture">
+                      <pic:pic xmlns:pic="http://schemas.openxmlformats.org/drawingml/2006/picture">
+                        <pic:nvPicPr>
+                          <pic:cNvPr id="1936844990" name=""/>
+                          <pic:cNvPicPr/>
+                        </pic:nvPicPr>
+                        <pic:blipFill>
+                          <a:blip r:embed="rId24"/>
+                          <a:stretch>
+                            <a:fillRect/>
+                          </a:stretch>
+                        </pic:blipFill>
+                        <pic:spPr>
+                          <a:xfrm>
+                            <a:off x="0" y="0"/>
+                            <a:ext cx="3187722" cy="1054838"/>
+                          </a:xfrm>
+                          <a:prstGeom prst="rect">
+                            <a:avLst/>
+                          </a:prstGeom>
+                        </pic:spPr>
+                      </pic:pic>
+                    </a:graphicData>
+                  </a:graphic>
+                </wp:inline>
+              </w:drawing>
+            </w:r>
+          </w:p>
+          <w:p>
+            <w:pPr>
+              <w:rPr>
+                <w:noProof/>
+              </w:rPr>
+            </w:pPr>
+          </w:p>
+          <w:p>
+            <w:pPr>
+              <w:rPr>
+                <w:noProof/>
+              </w:rPr>
+            </w:pPr>
+            <w:r>
+              <w:rPr>
+                <w:noProof/>
+              </w:rPr>
+              <w:t>As intended it goes back to the main menu.</w:t>
+            </w:r>
+          </w:p>
+        </w:tc>
+        <w:tc>
+          <w:tcPr>
+            <w:tcW w:w="2119" w:type="dxa"/>
+          </w:tcPr>
+          <w:p>
+            <w:r>
+              <w:t>N/A</w:t>
+            </w:r>
+          </w:p>
+        </w:tc>
+      </w:tr>
+      <w:tr>
+        <w:tc>
+          <w:tcPr>
+            <w:tcW w:w="859" w:type="dxa"/>
+          </w:tcPr>
+          <w:p>
+            <w:r>
+              <w:t>12/04/24</w:t>
+            </w:r>
+          </w:p>
+        </w:tc>
+        <w:tc>
+          <w:tcPr>
+            <w:tcW w:w="1751" w:type="dxa"/>
+          </w:tcPr>
+          <w:p>
+            <w:pPr>
+              <w:pStyle w:val="paragraph"/>
+              <w:spacing w:before="0" w:beforeAutospacing="0" w:after="0" w:afterAutospacing="0"/>
+              <w:jc w:val="center"/>
+              <w:textAlignment w:val="baseline"/>
+            </w:pPr>
+            <w:r>
+              <w:t>Testing what happens when the user clicks the cross button on the top right</w:t>
+            </w:r>
+          </w:p>
+        </w:tc>
+        <w:tc>
+          <w:tcPr>
+            <w:tcW w:w="1921" w:type="dxa"/>
+          </w:tcPr>
+          <w:p>
+            <w:r>
+              <w:t>Menu-&gt;New Task-&gt;Title(test title)-&gt; Click cross button top right</w:t>
+            </w:r>
+          </w:p>
+        </w:tc>
+        <w:tc>
+          <w:tcPr>
+            <w:tcW w:w="709" w:type="dxa"/>
+          </w:tcPr>
+          <w:p>
+            <w:r>
+              <w:t>valid</w:t>
+            </w:r>
+          </w:p>
+        </w:tc>
+        <w:tc>
+          <w:tcPr>
+            <w:tcW w:w="1559" w:type="dxa"/>
+          </w:tcPr>
+          <w:p>
+            <w:r>
+              <w:t>It goes back to the main menu</w:t>
+            </w:r>
+          </w:p>
+        </w:tc>
+        <w:tc>
+          <w:tcPr>
+            <w:tcW w:w="6946" w:type="dxa"/>
+          </w:tcPr>
+          <w:p>
+            <w:pPr>
+              <w:rPr>
+                <w:noProof/>
+              </w:rPr>
+            </w:pPr>
+            <w:r>
+              <w:rPr>
+                <w:noProof/>
+              </w:rPr>
+              <w:drawing>
+                <wp:inline distT="0" distB="0" distL="0" distR="0" wp14:anchorId="45E6F4A0" wp14:editId="48438381">
+                  <wp:extent cx="1622066" cy="655550"/>
+                  <wp:effectExtent l="0" t="0" r="0" b="0"/>
+                  <wp:docPr id="1311307344" name="Picture 1"/>
+                  <wp:cNvGraphicFramePr>
+                    <a:graphicFrameLocks xmlns:a="http://schemas.openxmlformats.org/drawingml/2006/main" noChangeAspect="1"/>
+                  </wp:cNvGraphicFramePr>
+                  <a:graphic xmlns:a="http://schemas.openxmlformats.org/drawingml/2006/main">
+                    <a:graphicData uri="http://schemas.openxmlformats.org/drawingml/2006/picture">
+                      <pic:pic xmlns:pic="http://schemas.openxmlformats.org/drawingml/2006/picture">
+                        <pic:nvPicPr>
+                          <pic:cNvPr id="1311307344" name=""/>
+                          <pic:cNvPicPr/>
+                        </pic:nvPicPr>
+                        <pic:blipFill>
+                          <a:blip r:embed="rId25"/>
+                          <a:stretch>
+                            <a:fillRect/>
+                          </a:stretch>
+                        </pic:blipFill>
+                        <pic:spPr>
+                          <a:xfrm>
+                            <a:off x="0" y="0"/>
+                            <a:ext cx="1632856" cy="659911"/>
+                          </a:xfrm>
+                          <a:prstGeom prst="rect">
+                            <a:avLst/>
+                          </a:prstGeom>
+                        </pic:spPr>
+                      </pic:pic>
+                    </a:graphicData>
+                  </a:graphic>
+                </wp:inline>
+              </w:drawing>
+            </w:r>
+          </w:p>
+          <w:p>
+            <w:pPr>
+              <w:rPr>
+                <w:noProof/>
+              </w:rPr>
+            </w:pPr>
+            <w:r>
+              <w:rPr>
+                <w:noProof/>
+              </w:rPr>
+              <w:t>Click cancel</w:t>
+            </w:r>
+          </w:p>
+          <w:p>
+            <w:pPr>
+              <w:rPr>
+                <w:noProof/>
+              </w:rPr>
+            </w:pPr>
+            <w:r>
+              <w:rPr>
+                <w:noProof/>
+              </w:rPr>
+              <w:drawing>
+                <wp:inline distT="0" distB="0" distL="0" distR="0" wp14:anchorId="3E8FCAB0" wp14:editId="2D5F9DBA">
+                  <wp:extent cx="3180522" cy="1052455"/>
+                  <wp:effectExtent l="0" t="0" r="1270" b="0"/>
+                  <wp:docPr id="158581956" name="Picture 1"/>
+                  <wp:cNvGraphicFramePr>
+                    <a:graphicFrameLocks xmlns:a="http://schemas.openxmlformats.org/drawingml/2006/main" noChangeAspect="1"/>
+                  </wp:cNvGraphicFramePr>
+                  <a:graphic xmlns:a="http://schemas.openxmlformats.org/drawingml/2006/main">
+                    <a:graphicData uri="http://schemas.openxmlformats.org/drawingml/2006/picture">
+                      <pic:pic xmlns:pic="http://schemas.openxmlformats.org/drawingml/2006/picture">
+                        <pic:nvPicPr>
+                          <pic:cNvPr id="1936844990" name=""/>
+                          <pic:cNvPicPr/>
+                        </pic:nvPicPr>
+                        <pic:blipFill>
+                          <a:blip r:embed="rId24"/>
+                          <a:stretch>
+                            <a:fillRect/>
+                          </a:stretch>
+                        </pic:blipFill>
+                        <pic:spPr>
+                          <a:xfrm>
+                            <a:off x="0" y="0"/>
+                            <a:ext cx="3187722" cy="1054838"/>
+                          </a:xfrm>
+                          <a:prstGeom prst="rect">
+                            <a:avLst/>
+                          </a:prstGeom>
+                        </pic:spPr>
+                      </pic:pic>
+                    </a:graphicData>
+                  </a:graphic>
+                </wp:inline>
+              </w:drawing>
+            </w:r>
+          </w:p>
+          <w:p>
+            <w:pPr>
+              <w:rPr>
+                <w:noProof/>
+              </w:rPr>
+            </w:pPr>
+            <w:r>
+              <w:rPr>
+                <w:noProof/>
+              </w:rPr>
+              <w:t>It goes back to the main menu.</w:t>
+            </w:r>
+          </w:p>
+          <w:p>
+            <w:pPr>
+              <w:rPr>
+                <w:noProof/>
+              </w:rPr>
+            </w:pPr>
+          </w:p>
+          <w:p>
+            <w:pPr>
+              <w:rPr>
+                <w:noProof/>
+              </w:rPr>
+            </w:pPr>
+          </w:p>
+        </w:tc>
+        <w:tc>
+          <w:tcPr>
+            <w:tcW w:w="2119" w:type="dxa"/>
+          </w:tcPr>
+          <w:p>
+            <w:r>
+              <w:t>N/A</w:t>
+            </w:r>
+          </w:p>
+        </w:tc>
+      </w:tr>
+      <w:tr>
+        <w:tc>
+          <w:tcPr>
+            <w:tcW w:w="859" w:type="dxa"/>
+          </w:tcPr>
+          <w:p>
+            <w:r>
+              <w:t>12/04/24</w:t>
+            </w:r>
+          </w:p>
+        </w:tc>
+        <w:tc>
+          <w:tcPr>
+            <w:tcW w:w="1751" w:type="dxa"/>
+          </w:tcPr>
+          <w:p>
+            <w:pPr>
+              <w:pStyle w:val="paragraph"/>
+              <w:spacing w:before="0" w:beforeAutospacing="0" w:after="0" w:afterAutospacing="0"/>
+              <w:jc w:val="center"/>
+              <w:textAlignment w:val="baseline"/>
+            </w:pPr>
+            <w:r>
+              <w:t xml:space="preserve">Testing what happens when the user clicks the </w:t>
+            </w:r>
+            <w:r>
+              <w:t>cross button in the top right when asking for the assignee for the task when making a new task</w:t>
+            </w:r>
+          </w:p>
+        </w:tc>
+        <w:tc>
+          <w:tcPr>
+            <w:tcW w:w="1921" w:type="dxa"/>
+          </w:tcPr>
+          <w:p>
+            <w:r>
+              <w:t>Menu-&gt;New Task-&gt;Title(test title)-&gt;</w:t>
+            </w:r>
+            <w:r>
+              <w:t xml:space="preserve">Description(test description)-&gt; </w:t>
+            </w:r>
+            <w:r>
+              <w:t xml:space="preserve"> Click cross button top right</w:t>
+            </w:r>
+          </w:p>
+        </w:tc>
+        <w:tc>
+          <w:tcPr>
+            <w:tcW w:w="709" w:type="dxa"/>
+          </w:tcPr>
+          <w:p>
+            <w:r>
+              <w:t>Valid</w:t>
+            </w:r>
+          </w:p>
+        </w:tc>
+        <w:tc>
+          <w:tcPr>
+            <w:tcW w:w="1559" w:type="dxa"/>
+          </w:tcPr>
+          <w:p>
+            <w:r>
+              <w:t>It goes back to the main menu</w:t>
+            </w:r>
+          </w:p>
+        </w:tc>
+        <w:tc>
+          <w:tcPr>
+            <w:tcW w:w="6946" w:type="dxa"/>
+          </w:tcPr>
+          <w:p>
+            <w:pPr>
+              <w:rPr>
+                <w:noProof/>
+              </w:rPr>
+            </w:pPr>
+            <w:r>
+              <w:rPr>
+                <w:noProof/>
+              </w:rPr>
+              <w:drawing>
+                <wp:inline distT="0" distB="0" distL="0" distR="0" wp14:anchorId="48572838" wp14:editId="52AED924">
+                  <wp:extent cx="4273550" cy="1483360"/>
+                  <wp:effectExtent l="0" t="0" r="0" b="2540"/>
+                  <wp:docPr id="453827930" name="Picture 1"/>
+                  <wp:cNvGraphicFramePr>
+                    <a:graphicFrameLocks xmlns:a="http://schemas.openxmlformats.org/drawingml/2006/main" noChangeAspect="1"/>
+                  </wp:cNvGraphicFramePr>
+                  <a:graphic xmlns:a="http://schemas.openxmlformats.org/drawingml/2006/main">
+                    <a:graphicData uri="http://schemas.openxmlformats.org/drawingml/2006/picture">
+                      <pic:pic xmlns:pic="http://schemas.openxmlformats.org/drawingml/2006/picture">
+                        <pic:nvPicPr>
+                          <pic:cNvPr id="453827930" name=""/>
+                          <pic:cNvPicPr/>
+                        </pic:nvPicPr>
+                        <pic:blipFill>
+                          <a:blip r:embed="rId26"/>
+                          <a:stretch>
+                            <a:fillRect/>
+                          </a:stretch>
+                        </pic:blipFill>
+                        <pic:spPr>
+                          <a:xfrm>
+                            <a:off x="0" y="0"/>
+                            <a:ext cx="4273550" cy="1483360"/>
+                          </a:xfrm>
+                          <a:prstGeom prst="rect">
+                            <a:avLst/>
+                          </a:prstGeom>
+                        </pic:spPr>
+                      </pic:pic>
+                    </a:graphicData>
+                  </a:graphic>
+                </wp:inline>
+              </w:drawing>
+            </w:r>
+          </w:p>
+          <w:p>
+            <w:pPr>
+              <w:rPr>
+                <w:noProof/>
+              </w:rPr>
+            </w:pPr>
+            <w:r>
+              <w:rPr>
+                <w:noProof/>
+              </w:rPr>
+              <w:t>Clicked cancel</w:t>
+            </w:r>
+          </w:p>
+          <w:p>
+            <w:pPr>
+              <w:rPr>
+                <w:noProof/>
+              </w:rPr>
+            </w:pPr>
+            <w:r>
+              <w:rPr>
+                <w:noProof/>
+              </w:rPr>
+              <w:drawing>
+                <wp:inline distT="0" distB="0" distL="0" distR="0" wp14:anchorId="67073698" wp14:editId="1AC65C22">
+                  <wp:extent cx="3180522" cy="1052455"/>
+                  <wp:effectExtent l="0" t="0" r="1270" b="0"/>
+                  <wp:docPr id="1706812315" name="Picture 1"/>
+                  <wp:cNvGraphicFramePr>
+                    <a:graphicFrameLocks xmlns:a="http://schemas.openxmlformats.org/drawingml/2006/main" noChangeAspect="1"/>
+                  </wp:cNvGraphicFramePr>
+                  <a:graphic xmlns:a="http://schemas.openxmlformats.org/drawingml/2006/main">
+                    <a:graphicData uri="http://schemas.openxmlformats.org/drawingml/2006/picture">
+                      <pic:pic xmlns:pic="http://schemas.openxmlformats.org/drawingml/2006/picture">
+                        <pic:nvPicPr>
+                          <pic:cNvPr id="1936844990" name=""/>
+                          <pic:cNvPicPr/>
+                        </pic:nvPicPr>
+                        <pic:blipFill>
+                          <a:blip r:embed="rId24"/>
+                          <a:stretch>
+                            <a:fillRect/>
+                          </a:stretch>
+                        </pic:blipFill>
+                        <pic:spPr>
+                          <a:xfrm>
+                            <a:off x="0" y="0"/>
+                            <a:ext cx="3187722" cy="1054838"/>
+                          </a:xfrm>
+                          <a:prstGeom prst="rect">
+                            <a:avLst/>
+                          </a:prstGeom>
+                        </pic:spPr>
+                      </pic:pic>
+                    </a:graphicData>
+                  </a:graphic>
+                </wp:inline>
+              </w:drawing>
+            </w:r>
+          </w:p>
+          <w:p>
+            <w:pPr>
+              <w:rPr>
+                <w:noProof/>
+              </w:rPr>
+            </w:pPr>
+            <w:r>
+              <w:rPr>
+                <w:noProof/>
+              </w:rPr>
+              <w:t xml:space="preserve">It went back to the main menu as expected </w:t>
+            </w:r>
+          </w:p>
+        </w:tc>
+        <w:tc>
+          <w:tcPr>
+            <w:tcW w:w="2119" w:type="dxa"/>
+          </w:tcPr>
+          <w:p>
+            <w:r>
+              <w:t>N/A</w:t>
+            </w:r>
+          </w:p>
+        </w:tc>
+      </w:tr>
+      <w:tr>
+        <w:tc>
+          <w:tcPr>
+            <w:tcW w:w="859" w:type="dxa"/>
+          </w:tcPr>
+          <w:p>
+            <w:r>
+              <w:lastRenderedPageBreak/>
+              <w:t>12/04/24</w:t>
+            </w:r>
+          </w:p>
+        </w:tc>
+        <w:tc>
+          <w:tcPr>
+            <w:tcW w:w="1751" w:type="dxa"/>
+          </w:tcPr>
+          <w:p>
+            <w:pPr>
+              <w:pStyle w:val="paragraph"/>
+              <w:spacing w:before="0" w:beforeAutospacing="0" w:after="0" w:afterAutospacing="0"/>
+              <w:jc w:val="center"/>
+              <w:textAlignment w:val="baseline"/>
+            </w:pPr>
+            <w:r>
+              <w:t xml:space="preserve">Testing what happens when the user clicks the </w:t>
+            </w:r>
+            <w:r>
+              <w:t xml:space="preserve">None </w:t>
+            </w:r>
+            <w:r>
+              <w:t>when asking for the assignee for the task when making a new task</w:t>
+            </w:r>
+          </w:p>
+        </w:tc>
+        <w:tc>
+          <w:tcPr>
+            <w:tcW w:w="1921" w:type="dxa"/>
+          </w:tcPr>
+          <w:p>
+            <w:r>
+              <w:t xml:space="preserve">Menu-&gt;New Task-&gt;Title(test title)-&gt;Description(test description)-&gt;  </w:t>
+            </w:r>
+            <w:r>
+              <w:t>Assignee(None)-&gt;priority(2)-&gt;Status(Not started)</w:t>
+            </w:r>
+          </w:p>
+          <w:p>
+            <w:r>
+              <w:t>Inputted None as assignee</w:t>
+            </w:r>
+          </w:p>
+        </w:tc>
+        <w:tc>
+          <w:tcPr>
+            <w:tcW w:w="709" w:type="dxa"/>
+          </w:tcPr>
+          <w:p>
+            <w:r>
+              <w:t>Valid</w:t>
+            </w:r>
+          </w:p>
+        </w:tc>
+        <w:tc>
+          <w:tcPr>
+            <w:tcW w:w="1559" w:type="dxa"/>
+          </w:tcPr>
+          <w:p>
+            <w:r>
+              <w:t>The new task is made as normal and has None assignee</w:t>
+            </w:r>
+          </w:p>
+        </w:tc>
+        <w:tc>
+          <w:tcPr>
+            <w:tcW w:w="6946" w:type="dxa"/>
+          </w:tcPr>
+          <w:p>
+            <w:pPr>
+              <w:rPr>
+                <w:noProof/>
+              </w:rPr>
+            </w:pPr>
+            <w:r>
+              <w:rPr>
+                <w:noProof/>
+              </w:rPr>
+              <w:drawing>
+                <wp:inline distT="0" distB="0" distL="0" distR="0" wp14:anchorId="1850827D" wp14:editId="63AAB27A">
+                  <wp:extent cx="4273550" cy="1146175"/>
+                  <wp:effectExtent l="0" t="0" r="0" b="0"/>
+                  <wp:docPr id="1911375899" name="Picture 1"/>
+                  <wp:cNvGraphicFramePr>
+                    <a:graphicFrameLocks xmlns:a="http://schemas.openxmlformats.org/drawingml/2006/main" noChangeAspect="1"/>
+                  </wp:cNvGraphicFramePr>
+                  <a:graphic xmlns:a="http://schemas.openxmlformats.org/drawingml/2006/main">
+                    <a:graphicData uri="http://schemas.openxmlformats.org/drawingml/2006/picture">
+                      <pic:pic xmlns:pic="http://schemas.openxmlformats.org/drawingml/2006/picture">
+                        <pic:nvPicPr>
+                          <pic:cNvPr id="1911375899" name=""/>
+                          <pic:cNvPicPr/>
+                        </pic:nvPicPr>
+                        <pic:blipFill>
+                          <a:blip r:embed="rId27"/>
+                          <a:stretch>
+                            <a:fillRect/>
+                          </a:stretch>
+                        </pic:blipFill>
+                        <pic:spPr>
+                          <a:xfrm>
+                            <a:off x="0" y="0"/>
+                            <a:ext cx="4273550" cy="1146175"/>
+                          </a:xfrm>
+                          <a:prstGeom prst="rect">
+                            <a:avLst/>
+                          </a:prstGeom>
+                        </pic:spPr>
+                      </pic:pic>
+                    </a:graphicData>
+                  </a:graphic>
+                </wp:inline>
+              </w:drawing>
+            </w:r>
+          </w:p>
+          <w:p>
+            <w:pPr>
+              <w:rPr>
+                <w:noProof/>
+              </w:rPr>
+            </w:pPr>
+          </w:p>
+          <w:p>
+            <w:pPr>
+              <w:rPr>
+                <w:noProof/>
+              </w:rPr>
+            </w:pPr>
+            <w:r>
+              <w:rPr>
+                <w:noProof/>
+              </w:rPr>
+              <w:t>As expected the task is made and added to the tasks dictionary</w:t>
+            </w:r>
+          </w:p>
+        </w:tc>
+        <w:tc>
+          <w:tcPr>
+            <w:tcW w:w="2119" w:type="dxa"/>
+          </w:tcPr>
+          <w:p>
+            <w:r>
+              <w:t>N/A</w:t>
+            </w:r>
+          </w:p>
+        </w:tc>
+      </w:tr>
+      <w:tr>
+        <w:tc>
+          <w:tcPr>
+            <w:tcW w:w="859" w:type="dxa"/>
+          </w:tcPr>
+          <w:p>
+            <w:r>
+              <w:t>12/04/24</w:t>
+            </w:r>
+          </w:p>
+        </w:tc>
+        <w:tc>
+          <w:tcPr>
+            <w:tcW w:w="1751" w:type="dxa"/>
+          </w:tcPr>
+          <w:p>
+            <w:pPr>
+              <w:pStyle w:val="paragraph"/>
+              <w:spacing w:before="0" w:beforeAutospacing="0" w:after="0" w:afterAutospacing="0"/>
+              <w:jc w:val="center"/>
+              <w:textAlignment w:val="baseline"/>
+            </w:pPr>
+            <w:r>
+              <w:t xml:space="preserve">Testing what happens when the user </w:t>
+            </w:r>
+            <w:r>
+              <w:t>puts a valid assignee</w:t>
+            </w:r>
+            <w:r>
+              <w:t xml:space="preserve"> when asking for the assignee when making a new task</w:t>
+            </w:r>
+          </w:p>
+        </w:tc>
+        <w:tc>
+          <w:tcPr>
+            <w:tcW w:w="1921" w:type="dxa"/>
+          </w:tcPr>
+          <w:p>
+            <w:r>
+              <w:t>Menu-&gt;New Task-&gt;Title(test title)-&gt;Description(test description)-&gt;  Assignee(</w:t>
+            </w:r>
+            <w:r>
+              <w:t>BDI</w:t>
+            </w:r>
+            <w:r>
+              <w:t>)-&gt;priority(2)-&gt;Status(Not started)</w:t>
+            </w:r>
+          </w:p>
           <w:p/>
+          <w:p>
+            <w:r>
+              <w:t>Inputted BDI in assignee</w:t>
+            </w:r>
+          </w:p>
+        </w:tc>
+        <w:tc>
+          <w:tcPr>
+            <w:tcW w:w="709" w:type="dxa"/>
+          </w:tcPr>
+          <w:p>
+            <w:r>
+              <w:t>Valid</w:t>
+            </w:r>
+          </w:p>
+        </w:tc>
+        <w:tc>
+          <w:tcPr>
+            <w:tcW w:w="1559" w:type="dxa"/>
+          </w:tcPr>
+          <w:p>
+            <w:r>
+              <w:t xml:space="preserve">The new task is made as normal and has </w:t>
+            </w:r>
+            <w:r>
+              <w:t>a assignee named BDI</w:t>
+            </w:r>
+          </w:p>
+        </w:tc>
+        <w:tc>
+          <w:tcPr>
+            <w:tcW w:w="6946" w:type="dxa"/>
+          </w:tcPr>
+          <w:p>
+            <w:pPr>
+              <w:ind w:left="2160" w:hanging="2160"/>
+              <w:rPr>
+                <w:noProof/>
+              </w:rPr>
+            </w:pPr>
+            <w:r>
+              <w:rPr>
+                <w:noProof/>
+              </w:rPr>
+              <w:drawing>
+                <wp:inline distT="0" distB="0" distL="0" distR="0" wp14:anchorId="6A690006" wp14:editId="5932E46F">
+                  <wp:extent cx="4273550" cy="1176655"/>
+                  <wp:effectExtent l="0" t="0" r="0" b="4445"/>
+                  <wp:docPr id="97295996" name="Picture 1"/>
+                  <wp:cNvGraphicFramePr>
+                    <a:graphicFrameLocks xmlns:a="http://schemas.openxmlformats.org/drawingml/2006/main" noChangeAspect="1"/>
+                  </wp:cNvGraphicFramePr>
+                  <a:graphic xmlns:a="http://schemas.openxmlformats.org/drawingml/2006/main">
+                    <a:graphicData uri="http://schemas.openxmlformats.org/drawingml/2006/picture">
+                      <pic:pic xmlns:pic="http://schemas.openxmlformats.org/drawingml/2006/picture">
+                        <pic:nvPicPr>
+                          <pic:cNvPr id="97295996" name=""/>
+                          <pic:cNvPicPr/>
+                        </pic:nvPicPr>
+                        <pic:blipFill>
+                          <a:blip r:embed="rId28"/>
+                          <a:stretch>
+                            <a:fillRect/>
+                          </a:stretch>
+                        </pic:blipFill>
+                        <pic:spPr>
+                          <a:xfrm>
+                            <a:off x="0" y="0"/>
+                            <a:ext cx="4273550" cy="1176655"/>
+                          </a:xfrm>
+                          <a:prstGeom prst="rect">
+                            <a:avLst/>
+                          </a:prstGeom>
+                        </pic:spPr>
+                      </pic:pic>
+                    </a:graphicData>
+                  </a:graphic>
+                </wp:inline>
+              </w:drawing>
+            </w:r>
+          </w:p>
+          <w:p>
+            <w:pPr>
+              <w:rPr>
+                <w:noProof/>
+              </w:rPr>
+            </w:pPr>
+            <w:r>
+              <w:rPr>
+                <w:noProof/>
+              </w:rPr>
+              <w:t>As expected the task is made and added to the tasks dictionary</w:t>
+            </w:r>
+          </w:p>
+          <w:p>
+            <w:pPr>
+              <w:ind w:left="2160" w:hanging="2160"/>
+              <w:rPr>
+                <w:noProof/>
+              </w:rPr>
+            </w:pPr>
+          </w:p>
+        </w:tc>
+        <w:tc>
+          <w:tcPr>
+            <w:tcW w:w="2119" w:type="dxa"/>
+          </w:tcPr>
+          <w:p>
+            <w:r>
+              <w:t>N/A</w:t>
+            </w:r>
+          </w:p>
+        </w:tc>
+      </w:tr>
+      <w:tr>
+        <w:tc>
+          <w:tcPr>
+            <w:tcW w:w="859" w:type="dxa"/>
+          </w:tcPr>
+          <w:p>
+            <w:r>
+              <w:t>12/04/24</w:t>
+            </w:r>
+          </w:p>
+        </w:tc>
+        <w:tc>
+          <w:tcPr>
+            <w:tcW w:w="1751" w:type="dxa"/>
+          </w:tcPr>
+          <w:p>
+            <w:pPr>
+              <w:pStyle w:val="paragraph"/>
+              <w:spacing w:before="0" w:beforeAutospacing="0" w:after="0" w:afterAutospacing="0"/>
+              <w:jc w:val="center"/>
+              <w:textAlignment w:val="baseline"/>
+            </w:pPr>
+            <w:r>
+              <w:t xml:space="preserve">Testing what happens when the user </w:t>
+            </w:r>
+            <w:r>
+              <w:t>puts a valid priority for</w:t>
+            </w:r>
+            <w:r>
+              <w:t xml:space="preserve"> when making a new task</w:t>
+            </w:r>
+          </w:p>
+        </w:tc>
+        <w:tc>
+          <w:tcPr>
+            <w:tcW w:w="1921" w:type="dxa"/>
+          </w:tcPr>
+          <w:p>
+            <w:r>
+              <w:t>Menu-&gt;New Task-&gt;Title(test title)-&gt;Description(test description)-&gt;  Assignee(None)-&gt;priority(2)-&gt;Status(Not started)</w:t>
+            </w:r>
+          </w:p>
+          <w:p/>
+          <w:p>
+            <w:r>
+              <w:t>Inputted 2 in priority</w:t>
+            </w:r>
+          </w:p>
+        </w:tc>
+        <w:tc>
+          <w:tcPr>
+            <w:tcW w:w="709" w:type="dxa"/>
+          </w:tcPr>
+          <w:p>
+            <w:r>
+              <w:t>valid</w:t>
+            </w:r>
+          </w:p>
+        </w:tc>
+        <w:tc>
+          <w:tcPr>
+            <w:tcW w:w="1559" w:type="dxa"/>
+          </w:tcPr>
+          <w:p>
+            <w:r>
+              <w:t>The new task is made as normal and has a priority of 2</w:t>
+            </w:r>
+          </w:p>
+          <w:p/>
+        </w:tc>
+        <w:tc>
+          <w:tcPr>
+            <w:tcW w:w="6946" w:type="dxa"/>
+          </w:tcPr>
+          <w:p>
+            <w:pPr>
+              <w:rPr>
+                <w:noProof/>
+              </w:rPr>
+            </w:pPr>
+            <w:r>
+              <w:rPr>
+                <w:noProof/>
+              </w:rPr>
+              <w:drawing>
+                <wp:inline distT="0" distB="0" distL="0" distR="0" wp14:anchorId="1785B419" wp14:editId="7F5AF367">
+                  <wp:extent cx="2772162" cy="1209844"/>
+                  <wp:effectExtent l="0" t="0" r="9525" b="9525"/>
+                  <wp:docPr id="890719391" name="Picture 1"/>
+                  <wp:cNvGraphicFramePr>
+                    <a:graphicFrameLocks xmlns:a="http://schemas.openxmlformats.org/drawingml/2006/main" noChangeAspect="1"/>
+                  </wp:cNvGraphicFramePr>
+                  <a:graphic xmlns:a="http://schemas.openxmlformats.org/drawingml/2006/main">
+                    <a:graphicData uri="http://schemas.openxmlformats.org/drawingml/2006/picture">
+                      <pic:pic xmlns:pic="http://schemas.openxmlformats.org/drawingml/2006/picture">
+                        <pic:nvPicPr>
+                          <pic:cNvPr id="890719391" name=""/>
+                          <pic:cNvPicPr/>
+                        </pic:nvPicPr>
+                        <pic:blipFill>
+                          <a:blip r:embed="rId29"/>
+                          <a:stretch>
+                            <a:fillRect/>
+                          </a:stretch>
+                        </pic:blipFill>
+                        <pic:spPr>
+                          <a:xfrm>
+                            <a:off x="0" y="0"/>
+                            <a:ext cx="2772162" cy="1209844"/>
+                          </a:xfrm>
+                          <a:prstGeom prst="rect">
+                            <a:avLst/>
+                          </a:prstGeom>
+                        </pic:spPr>
+                      </pic:pic>
+                    </a:graphicData>
+                  </a:graphic>
+                </wp:inline>
+              </w:drawing>
+            </w:r>
+          </w:p>
+          <w:p>
+            <w:pPr>
+              <w:rPr>
+                <w:noProof/>
+              </w:rPr>
+            </w:pPr>
+            <w:r>
+              <w:rPr>
+                <w:noProof/>
+              </w:rPr>
+              <w:t>As expected the task is made and added to the tasks dictionary</w:t>
+            </w:r>
+          </w:p>
+          <w:p>
+            <w:pPr>
+              <w:rPr>
+                <w:noProof/>
+              </w:rPr>
+            </w:pPr>
+          </w:p>
+          <w:p>
+            <w:pPr>
+              <w:rPr>
+                <w:noProof/>
+              </w:rPr>
+            </w:pPr>
+          </w:p>
+        </w:tc>
+        <w:tc>
+          <w:tcPr>
+            <w:tcW w:w="2119" w:type="dxa"/>
+          </w:tcPr>
+          <w:p>
+            <w:r>
+              <w:t>N/A</w:t>
+            </w:r>
+          </w:p>
+        </w:tc>
+      </w:tr>
+      <w:tr>
+        <w:tc>
+          <w:tcPr>
+            <w:tcW w:w="859" w:type="dxa"/>
+          </w:tcPr>
+          <w:p>
+            <w:r>
+              <w:lastRenderedPageBreak/>
+              <w:t>12/04/24</w:t>
+            </w:r>
+          </w:p>
+        </w:tc>
+        <w:tc>
+          <w:tcPr>
+            <w:tcW w:w="1751" w:type="dxa"/>
+          </w:tcPr>
+          <w:p>
+            <w:pPr>
+              <w:pStyle w:val="paragraph"/>
+              <w:spacing w:before="0" w:beforeAutospacing="0" w:after="0" w:afterAutospacing="0"/>
+              <w:jc w:val="center"/>
+              <w:textAlignment w:val="baseline"/>
+            </w:pPr>
+            <w:r>
+              <w:t xml:space="preserve">Testing what happens when the user puts </w:t>
+            </w:r>
+            <w:proofErr w:type="spellStart"/>
+            <w:r>
+              <w:t>a</w:t>
+            </w:r>
+            <w:proofErr w:type="spellEnd"/>
+            <w:r>
+              <w:t xml:space="preserve"> </w:t>
+            </w:r>
+            <w:r>
+              <w:t>In</w:t>
+            </w:r>
+            <w:r>
+              <w:t>valid</w:t>
+            </w:r>
+            <w:r>
+              <w:t xml:space="preserve"> string</w:t>
+            </w:r>
+            <w:r>
+              <w:t xml:space="preserve"> </w:t>
+            </w:r>
+            <w:r>
+              <w:t xml:space="preserve">in </w:t>
+            </w:r>
+            <w:r>
+              <w:t>priority for when making a new task</w:t>
+            </w:r>
+          </w:p>
+        </w:tc>
+        <w:tc>
+          <w:tcPr>
+            <w:tcW w:w="1921" w:type="dxa"/>
+          </w:tcPr>
+          <w:p>
+            <w:r>
+              <w:t>Menu-&gt;New Task-&gt;Title(test title)-&gt;Description(test description)-&gt;  Assignee(None)-&gt;priority(</w:t>
+            </w:r>
+            <w:r>
+              <w:t>hello</w:t>
+            </w:r>
+            <w:r>
+              <w:t>)-&gt;Status(Not started)</w:t>
+            </w:r>
+          </w:p>
+          <w:p/>
+          <w:p>
+            <w:r>
+              <w:t>Inputted “hello” in priority</w:t>
+            </w:r>
+          </w:p>
+        </w:tc>
+        <w:tc>
+          <w:tcPr>
+            <w:tcW w:w="709" w:type="dxa"/>
+          </w:tcPr>
+          <w:p>
+            <w:r>
+              <w:t>Invalid</w:t>
+            </w:r>
+          </w:p>
+        </w:tc>
+        <w:tc>
+          <w:tcPr>
+            <w:tcW w:w="1559" w:type="dxa"/>
+          </w:tcPr>
+          <w:p>
+            <w:r>
+              <w:t xml:space="preserve">There is a message box </w:t>
+            </w:r>
+            <w:r>
+              <w:t xml:space="preserve">titled error </w:t>
+            </w:r>
+            <w:r>
+              <w:t>that pops up and tells that they have not input an integer as we are using an integer box to collect the value of priority</w:t>
+            </w:r>
+          </w:p>
+        </w:tc>
+        <w:tc>
+          <w:tcPr>
+            <w:tcW w:w="6946" w:type="dxa"/>
+          </w:tcPr>
+          <w:p>
+            <w:pPr>
+              <w:rPr>
+                <w:noProof/>
+              </w:rPr>
+            </w:pPr>
+            <w:r>
+              <w:rPr>
+                <w:noProof/>
+              </w:rPr>
+              <w:drawing>
+                <wp:inline distT="0" distB="0" distL="0" distR="0" wp14:anchorId="1E6A8912" wp14:editId="34B74ED7">
+                  <wp:extent cx="2142699" cy="862574"/>
+                  <wp:effectExtent l="0" t="0" r="0" b="0"/>
+                  <wp:docPr id="1097919409" name="Picture 1"/>
+                  <wp:cNvGraphicFramePr>
+                    <a:graphicFrameLocks xmlns:a="http://schemas.openxmlformats.org/drawingml/2006/main" noChangeAspect="1"/>
+                  </wp:cNvGraphicFramePr>
+                  <a:graphic xmlns:a="http://schemas.openxmlformats.org/drawingml/2006/main">
+                    <a:graphicData uri="http://schemas.openxmlformats.org/drawingml/2006/picture">
+                      <pic:pic xmlns:pic="http://schemas.openxmlformats.org/drawingml/2006/picture">
+                        <pic:nvPicPr>
+                          <pic:cNvPr id="1097919409" name=""/>
+                          <pic:cNvPicPr/>
+                        </pic:nvPicPr>
+                        <pic:blipFill>
+                          <a:blip r:embed="rId30"/>
+                          <a:stretch>
+                            <a:fillRect/>
+                          </a:stretch>
+                        </pic:blipFill>
+                        <pic:spPr>
+                          <a:xfrm>
+                            <a:off x="0" y="0"/>
+                            <a:ext cx="2146416" cy="864070"/>
+                          </a:xfrm>
+                          <a:prstGeom prst="rect">
+                            <a:avLst/>
+                          </a:prstGeom>
+                        </pic:spPr>
+                      </pic:pic>
+                    </a:graphicData>
+                  </a:graphic>
+                </wp:inline>
+              </w:drawing>
+            </w:r>
+          </w:p>
+          <w:p>
+            <w:pPr>
+              <w:rPr>
+                <w:noProof/>
+              </w:rPr>
+            </w:pPr>
+            <w:r>
+              <w:rPr>
+                <w:noProof/>
+              </w:rPr>
+              <w:t>Inputting ‘hello’</w:t>
+            </w:r>
+          </w:p>
+          <w:p>
+            <w:pPr>
+              <w:rPr>
+                <w:noProof/>
+              </w:rPr>
+            </w:pPr>
+          </w:p>
+          <w:p>
+            <w:pPr>
+              <w:rPr>
+                <w:noProof/>
+              </w:rPr>
+            </w:pPr>
+            <w:r>
+              <w:rPr>
+                <w:noProof/>
+              </w:rPr>
+              <w:drawing>
+                <wp:inline distT="0" distB="0" distL="0" distR="0" wp14:anchorId="1D439528" wp14:editId="44BDD208">
+                  <wp:extent cx="4273550" cy="1487805"/>
+                  <wp:effectExtent l="0" t="0" r="0" b="0"/>
+                  <wp:docPr id="385364834" name="Picture 1"/>
+                  <wp:cNvGraphicFramePr>
+                    <a:graphicFrameLocks xmlns:a="http://schemas.openxmlformats.org/drawingml/2006/main" noChangeAspect="1"/>
+                  </wp:cNvGraphicFramePr>
+                  <a:graphic xmlns:a="http://schemas.openxmlformats.org/drawingml/2006/main">
+                    <a:graphicData uri="http://schemas.openxmlformats.org/drawingml/2006/picture">
+                      <pic:pic xmlns:pic="http://schemas.openxmlformats.org/drawingml/2006/picture">
+                        <pic:nvPicPr>
+                          <pic:cNvPr id="385364834" name=""/>
+                          <pic:cNvPicPr/>
+                        </pic:nvPicPr>
+                        <pic:blipFill>
+                          <a:blip r:embed="rId31"/>
+                          <a:stretch>
+                            <a:fillRect/>
+                          </a:stretch>
+                        </pic:blipFill>
+                        <pic:spPr>
+                          <a:xfrm>
+                            <a:off x="0" y="0"/>
+                            <a:ext cx="4273550" cy="1487805"/>
+                          </a:xfrm>
+                          <a:prstGeom prst="rect">
+                            <a:avLst/>
+                          </a:prstGeom>
+                        </pic:spPr>
+                      </pic:pic>
+                    </a:graphicData>
+                  </a:graphic>
+                </wp:inline>
+              </w:drawing>
+            </w:r>
+          </w:p>
+          <w:p>
+            <w:pPr>
+              <w:rPr>
+                <w:noProof/>
+              </w:rPr>
+            </w:pPr>
+            <w:r>
+              <w:rPr>
+                <w:noProof/>
+              </w:rPr>
+              <w:br/>
+              <w:t>As expected the user gets told that the value they entered isn’t an integer. Then the priority box pops up again for re-entering.</w:t>
+            </w:r>
+          </w:p>
+        </w:tc>
+        <w:tc>
+          <w:tcPr>
+            <w:tcW w:w="2119" w:type="dxa"/>
+          </w:tcPr>
+          <w:p>
+            <w:r>
+              <w:t>N/A</w:t>
+            </w:r>
+          </w:p>
+        </w:tc>
+      </w:tr>
+      <w:tr>
+        <w:tc>
+          <w:tcPr>
+            <w:tcW w:w="859" w:type="dxa"/>
+          </w:tcPr>
+          <w:p>
+            <w:r>
+              <w:t>12/04/24</w:t>
+            </w:r>
+          </w:p>
+        </w:tc>
+        <w:tc>
+          <w:tcPr>
+            <w:tcW w:w="1751" w:type="dxa"/>
+          </w:tcPr>
+          <w:p>
+            <w:pPr>
+              <w:pStyle w:val="paragraph"/>
+              <w:spacing w:before="0" w:beforeAutospacing="0" w:after="0" w:afterAutospacing="0"/>
+              <w:jc w:val="center"/>
+              <w:textAlignment w:val="baseline"/>
+            </w:pPr>
+            <w:r>
+              <w:t xml:space="preserve">Testing what happens when the user puts </w:t>
+            </w:r>
+            <w:proofErr w:type="spellStart"/>
+            <w:r>
+              <w:t>a</w:t>
+            </w:r>
+            <w:proofErr w:type="spellEnd"/>
+            <w:r>
+              <w:t xml:space="preserve"> Invalid</w:t>
+            </w:r>
+            <w:r>
+              <w:t xml:space="preserve"> that is a Boolean</w:t>
+            </w:r>
+            <w:r>
+              <w:t xml:space="preserve"> </w:t>
+            </w:r>
+            <w:r>
+              <w:t xml:space="preserve">in </w:t>
+            </w:r>
+            <w:r>
+              <w:t>priority for when making a new task</w:t>
+            </w:r>
+          </w:p>
+        </w:tc>
+        <w:tc>
+          <w:tcPr>
+            <w:tcW w:w="1921" w:type="dxa"/>
+          </w:tcPr>
+          <w:p>
+            <w:r>
+              <w:t>Task-&gt;Title(test title)-&gt;Description(test description)-&gt;  Assignee(None)-&gt;priority(</w:t>
+            </w:r>
+            <w:r>
+              <w:t>True</w:t>
+            </w:r>
+            <w:r>
+              <w:t>)-&gt;Status(Not started)</w:t>
+            </w:r>
+          </w:p>
+          <w:p/>
+          <w:p>
+            <w:r>
+              <w:t xml:space="preserve">Inputted </w:t>
+            </w:r>
+            <w:r>
+              <w:t>True</w:t>
+            </w:r>
+            <w:r>
+              <w:t xml:space="preserve"> in priority</w:t>
+            </w:r>
+          </w:p>
+        </w:tc>
+        <w:tc>
+          <w:tcPr>
+            <w:tcW w:w="709" w:type="dxa"/>
+          </w:tcPr>
+          <w:p>
+            <w:r>
+              <w:t>Invalid</w:t>
+            </w:r>
+          </w:p>
+        </w:tc>
+        <w:tc>
+          <w:tcPr>
+            <w:tcW w:w="1559" w:type="dxa"/>
+          </w:tcPr>
+          <w:p>
+            <w:r>
+              <w:t>An error message box pops up telling the user that the value they entered is not an integer.</w:t>
+            </w:r>
+          </w:p>
+        </w:tc>
+        <w:tc>
+          <w:tcPr>
+            <w:tcW w:w="6946" w:type="dxa"/>
+          </w:tcPr>
+          <w:p>
+            <w:pPr>
+              <w:rPr>
+                <w:noProof/>
+              </w:rPr>
+            </w:pPr>
+            <w:r>
+              <w:rPr>
+                <w:noProof/>
+              </w:rPr>
+              <w:drawing>
+                <wp:inline distT="0" distB="0" distL="0" distR="0" wp14:anchorId="1C94F1AA" wp14:editId="663C9B97">
+                  <wp:extent cx="2408830" cy="968564"/>
+                  <wp:effectExtent l="0" t="0" r="0" b="3175"/>
+                  <wp:docPr id="1874286346" name="Picture 1"/>
+                  <wp:cNvGraphicFramePr>
+                    <a:graphicFrameLocks xmlns:a="http://schemas.openxmlformats.org/drawingml/2006/main" noChangeAspect="1"/>
+                  </wp:cNvGraphicFramePr>
+                  <a:graphic xmlns:a="http://schemas.openxmlformats.org/drawingml/2006/main">
+                    <a:graphicData uri="http://schemas.openxmlformats.org/drawingml/2006/picture">
+                      <pic:pic xmlns:pic="http://schemas.openxmlformats.org/drawingml/2006/picture">
+                        <pic:nvPicPr>
+                          <pic:cNvPr id="1874286346" name=""/>
+                          <pic:cNvPicPr/>
+                        </pic:nvPicPr>
+                        <pic:blipFill>
+                          <a:blip r:embed="rId32"/>
+                          <a:stretch>
+                            <a:fillRect/>
+                          </a:stretch>
+                        </pic:blipFill>
+                        <pic:spPr>
+                          <a:xfrm>
+                            <a:off x="0" y="0"/>
+                            <a:ext cx="2413785" cy="970556"/>
+                          </a:xfrm>
+                          <a:prstGeom prst="rect">
+                            <a:avLst/>
+                          </a:prstGeom>
+                        </pic:spPr>
+                      </pic:pic>
+                    </a:graphicData>
+                  </a:graphic>
+                </wp:inline>
+              </w:drawing>
+            </w:r>
+          </w:p>
+          <w:p>
+            <w:pPr>
+              <w:rPr>
+                <w:noProof/>
+              </w:rPr>
+            </w:pPr>
+            <w:r>
+              <w:rPr>
+                <w:noProof/>
+              </w:rPr>
+              <w:t>Inputting True</w:t>
+            </w:r>
+          </w:p>
+          <w:p>
+            <w:pPr>
+              <w:rPr>
+                <w:noProof/>
+              </w:rPr>
+            </w:pPr>
+          </w:p>
+          <w:p>
+            <w:pPr>
+              <w:rPr>
+                <w:noProof/>
+              </w:rPr>
+            </w:pPr>
+            <w:r>
+              <w:rPr>
+                <w:noProof/>
+              </w:rPr>
+              <w:drawing>
+                <wp:inline distT="0" distB="0" distL="0" distR="0" wp14:anchorId="0ABC9CB1" wp14:editId="64523480">
+                  <wp:extent cx="3057099" cy="1029784"/>
+                  <wp:effectExtent l="0" t="0" r="0" b="0"/>
+                  <wp:docPr id="2144712451" name="Picture 1"/>
+                  <wp:cNvGraphicFramePr>
+                    <a:graphicFrameLocks xmlns:a="http://schemas.openxmlformats.org/drawingml/2006/main" noChangeAspect="1"/>
+                  </wp:cNvGraphicFramePr>
+                  <a:graphic xmlns:a="http://schemas.openxmlformats.org/drawingml/2006/main">
+                    <a:graphicData uri="http://schemas.openxmlformats.org/drawingml/2006/picture">
+                      <pic:pic xmlns:pic="http://schemas.openxmlformats.org/drawingml/2006/picture">
+                        <pic:nvPicPr>
+                          <pic:cNvPr id="2144712451" name=""/>
+                          <pic:cNvPicPr/>
+                        </pic:nvPicPr>
+                        <pic:blipFill>
+                          <a:blip r:embed="rId33"/>
+                          <a:stretch>
+                            <a:fillRect/>
+                          </a:stretch>
+                        </pic:blipFill>
+                        <pic:spPr>
+                          <a:xfrm>
+                            <a:off x="0" y="0"/>
+                            <a:ext cx="3068590" cy="1033655"/>
+                          </a:xfrm>
+                          <a:prstGeom prst="rect">
+                            <a:avLst/>
+                          </a:prstGeom>
+                        </pic:spPr>
+                      </pic:pic>
+                    </a:graphicData>
+                  </a:graphic>
+                </wp:inline>
+              </w:drawing>
+            </w:r>
+          </w:p>
+          <w:p>
+            <w:pPr>
+              <w:rPr>
+                <w:noProof/>
+              </w:rPr>
+            </w:pPr>
+            <w:r>
+              <w:rPr>
+                <w:noProof/>
+              </w:rPr>
+              <w:t>As expected the user gets told that the value they entered isn’t an integer. Then the priority box pops up again for re-entering.</w:t>
+            </w:r>
+          </w:p>
+        </w:tc>
+        <w:tc>
+          <w:tcPr>
+            <w:tcW w:w="2119" w:type="dxa"/>
+          </w:tcPr>
+          <w:p>
+            <w:r>
+              <w:t>N/A</w:t>
+            </w:r>
+          </w:p>
+        </w:tc>
+      </w:tr>
+      <w:tr>
+        <w:tc>
+          <w:tcPr>
+            <w:tcW w:w="859" w:type="dxa"/>
+          </w:tcPr>
+          <w:p>
+            <w:r>
+              <w:t>12/04/24</w:t>
+            </w:r>
+          </w:p>
+        </w:tc>
+        <w:tc>
+          <w:tcPr>
+            <w:tcW w:w="1751" w:type="dxa"/>
+          </w:tcPr>
+          <w:p>
+            <w:pPr>
+              <w:pStyle w:val="paragraph"/>
+              <w:spacing w:before="0" w:beforeAutospacing="0" w:after="0" w:afterAutospacing="0"/>
+              <w:jc w:val="center"/>
+              <w:textAlignment w:val="baseline"/>
+            </w:pPr>
+            <w:r>
+              <w:t xml:space="preserve">Testing what happens when the user puts </w:t>
+            </w:r>
+            <w:proofErr w:type="spellStart"/>
+            <w:r>
+              <w:t>a</w:t>
+            </w:r>
+            <w:proofErr w:type="spellEnd"/>
+            <w:r>
+              <w:t xml:space="preserve"> Invalid that is a </w:t>
+            </w:r>
+            <w:r>
+              <w:lastRenderedPageBreak/>
+              <w:t>float</w:t>
+            </w:r>
+            <w:r>
+              <w:t xml:space="preserve"> </w:t>
+            </w:r>
+            <w:r>
+              <w:t xml:space="preserve">in </w:t>
+            </w:r>
+            <w:r>
+              <w:t>priority for when making a new task</w:t>
+            </w:r>
+          </w:p>
+        </w:tc>
+        <w:tc>
+          <w:tcPr>
+            <w:tcW w:w="1921" w:type="dxa"/>
+          </w:tcPr>
+          <w:p/>
+        </w:tc>
+        <w:tc>
+          <w:tcPr>
+            <w:tcW w:w="709" w:type="dxa"/>
+          </w:tcPr>
+          <w:p/>
+        </w:tc>
+        <w:tc>
+          <w:tcPr>
+            <w:tcW w:w="1559" w:type="dxa"/>
+          </w:tcPr>
+          <w:p/>
+        </w:tc>
+        <w:tc>
+          <w:tcPr>
+            <w:tcW w:w="6946" w:type="dxa"/>
+          </w:tcPr>
+          <w:p>
+            <w:pPr>
+              <w:rPr>
+                <w:noProof/>
+              </w:rPr>
+            </w:pPr>
+          </w:p>
+        </w:tc>
+        <w:tc>
+          <w:tcPr>
+            <w:tcW w:w="2119" w:type="dxa"/>
+          </w:tcPr>
+          <w:p>
+            <w:r>
+              <w:t>N/A</w:t>
+            </w:r>
+          </w:p>
+        </w:tc>
+      </w:tr>
+      <w:tr>
+        <w:tc>
+          <w:tcPr>
+            <w:tcW w:w="859" w:type="dxa"/>
+          </w:tcPr>
+          <w:p>
+            <w:r>
+              <w:t>12/04/24</w:t>
+            </w:r>
+          </w:p>
+        </w:tc>
+        <w:tc>
+          <w:tcPr>
+            <w:tcW w:w="1751" w:type="dxa"/>
+          </w:tcPr>
+          <w:p>
+            <w:pPr>
+              <w:pStyle w:val="paragraph"/>
+              <w:spacing w:before="0" w:beforeAutospacing="0" w:after="0" w:afterAutospacing="0"/>
+              <w:jc w:val="center"/>
+              <w:textAlignment w:val="baseline"/>
+            </w:pPr>
+            <w:r>
+              <w:t xml:space="preserve">Testing what happens when the user puts </w:t>
+            </w:r>
+            <w:proofErr w:type="spellStart"/>
+            <w:r>
+              <w:t>a</w:t>
+            </w:r>
+            <w:proofErr w:type="spellEnd"/>
+            <w:r>
+              <w:t xml:space="preserve"> Invalid that is a </w:t>
+            </w:r>
+            <w:r>
+              <w:t>list</w:t>
+            </w:r>
+            <w:r>
+              <w:t xml:space="preserve"> in priority for when making a new task</w:t>
+            </w:r>
+          </w:p>
+        </w:tc>
+        <w:tc>
+          <w:tcPr>
+            <w:tcW w:w="1921" w:type="dxa"/>
+          </w:tcPr>
+          <w:p/>
+        </w:tc>
+        <w:tc>
+          <w:tcPr>
+            <w:tcW w:w="709" w:type="dxa"/>
+          </w:tcPr>
+          <w:p/>
+        </w:tc>
+        <w:tc>
+          <w:tcPr>
+            <w:tcW w:w="1559" w:type="dxa"/>
+          </w:tcPr>
+          <w:p/>
+        </w:tc>
+        <w:tc>
+          <w:tcPr>
+            <w:tcW w:w="6946" w:type="dxa"/>
+          </w:tcPr>
+          <w:p>
+            <w:pPr>
+              <w:rPr>
+                <w:noProof/>
+              </w:rPr>
+            </w:pPr>
+          </w:p>
+        </w:tc>
+        <w:tc>
+          <w:tcPr>
+            <w:tcW w:w="2119" w:type="dxa"/>
+          </w:tcPr>
+          <w:p>
+            <w:r>
+              <w:t>N/A</w:t>
+            </w:r>
+          </w:p>
+        </w:tc>
+      </w:tr>
+      <w:tr>
+        <w:tc>
+          <w:tcPr>
+            <w:tcW w:w="859" w:type="dxa"/>
+          </w:tcPr>
+          <w:p>
+            <w:r>
+              <w:t>12/04/24</w:t>
+            </w:r>
+          </w:p>
+        </w:tc>
+        <w:tc>
+          <w:tcPr>
+            <w:tcW w:w="1751" w:type="dxa"/>
+          </w:tcPr>
+          <w:p>
+            <w:pPr>
+              <w:pStyle w:val="paragraph"/>
+              <w:spacing w:before="0" w:beforeAutospacing="0" w:after="0" w:afterAutospacing="0"/>
+              <w:jc w:val="center"/>
+              <w:textAlignment w:val="baseline"/>
+            </w:pPr>
+          </w:p>
+        </w:tc>
+        <w:tc>
+          <w:tcPr>
+            <w:tcW w:w="1921" w:type="dxa"/>
+          </w:tcPr>
+          <w:p/>
+        </w:tc>
+        <w:tc>
+          <w:tcPr>
+            <w:tcW w:w="709" w:type="dxa"/>
+          </w:tcPr>
+          <w:p/>
+        </w:tc>
+        <w:tc>
+          <w:tcPr>
+            <w:tcW w:w="1559" w:type="dxa"/>
+          </w:tcPr>
+          <w:p/>
+        </w:tc>
+        <w:tc>
+          <w:tcPr>
+            <w:tcW w:w="6946" w:type="dxa"/>
+          </w:tcPr>
+          <w:p>
+            <w:pPr>
+              <w:rPr>
+                <w:noProof/>
+              </w:rPr>
+            </w:pPr>
+          </w:p>
+        </w:tc>
+        <w:tc>
+          <w:tcPr>
+            <w:tcW w:w="2119" w:type="dxa"/>
+          </w:tcPr>
+          <w:p>
+            <w:r>
+              <w:t>N/A</w:t>
+            </w:r>
+          </w:p>
+        </w:tc>
+      </w:tr>
+      <w:tr>
+        <w:tc>
+          <w:tcPr>
+            <w:tcW w:w="859" w:type="dxa"/>
+          </w:tcPr>
+          <w:p>
+            <w:r>
+              <w:t>12/04/24</w:t>
+            </w:r>
+          </w:p>
+        </w:tc>
+        <w:tc>
+          <w:tcPr>
+            <w:tcW w:w="1751" w:type="dxa"/>
+          </w:tcPr>
+          <w:p>
+            <w:pPr>
+              <w:pStyle w:val="paragraph"/>
+              <w:spacing w:before="0" w:beforeAutospacing="0" w:after="0" w:afterAutospacing="0"/>
+              <w:jc w:val="center"/>
+              <w:textAlignment w:val="baseline"/>
+            </w:pPr>
+          </w:p>
+        </w:tc>
+        <w:tc>
+          <w:tcPr>
+            <w:tcW w:w="1921" w:type="dxa"/>
+          </w:tcPr>
+          <w:p/>
+        </w:tc>
+        <w:tc>
+          <w:tcPr>
+            <w:tcW w:w="709" w:type="dxa"/>
+          </w:tcPr>
+          <w:p/>
+        </w:tc>
+        <w:tc>
+          <w:tcPr>
+            <w:tcW w:w="1559" w:type="dxa"/>
+          </w:tcPr>
+          <w:p/>
+        </w:tc>
+        <w:tc>
+          <w:tcPr>
+            <w:tcW w:w="6946" w:type="dxa"/>
+          </w:tcPr>
+          <w:p>
+            <w:pPr>
+              <w:rPr>
+                <w:noProof/>
+              </w:rPr>
+            </w:pPr>
+          </w:p>
+        </w:tc>
+        <w:tc>
+          <w:tcPr>
+            <w:tcW w:w="2119" w:type="dxa"/>
+          </w:tcPr>
+          <w:p>
+            <w:r>
+              <w:t>N/A</w:t>
+            </w:r>
+          </w:p>
+        </w:tc>
+      </w:tr>
+      <w:tr>
+        <w:tc>
+          <w:tcPr>
+            <w:tcW w:w="859" w:type="dxa"/>
+          </w:tcPr>
+          <w:p>
+            <w:r>
+              <w:t>12/04/24</w:t>
+            </w:r>
+          </w:p>
+        </w:tc>
+        <w:tc>
+          <w:tcPr>
+            <w:tcW w:w="1751" w:type="dxa"/>
+          </w:tcPr>
+          <w:p>
+            <w:pPr>
+              <w:pStyle w:val="paragraph"/>
+              <w:spacing w:before="0" w:beforeAutospacing="0" w:after="0" w:afterAutospacing="0"/>
+              <w:jc w:val="center"/>
+              <w:textAlignment w:val="baseline"/>
+            </w:pPr>
+          </w:p>
+        </w:tc>
+        <w:tc>
+          <w:tcPr>
+            <w:tcW w:w="1921" w:type="dxa"/>
+          </w:tcPr>
+          <w:p/>
+        </w:tc>
+        <w:tc>
+          <w:tcPr>
+            <w:tcW w:w="709" w:type="dxa"/>
+          </w:tcPr>
+          <w:p/>
+        </w:tc>
+        <w:tc>
+          <w:tcPr>
+            <w:tcW w:w="1559" w:type="dxa"/>
+          </w:tcPr>
+          <w:p/>
+        </w:tc>
+        <w:tc>
+          <w:tcPr>
+            <w:tcW w:w="6946" w:type="dxa"/>
+          </w:tcPr>
+          <w:p>
+            <w:pPr>
+              <w:rPr>
+                <w:noProof/>
+              </w:rPr>
+            </w:pPr>
+          </w:p>
+        </w:tc>
+        <w:tc>
+          <w:tcPr>
+            <w:tcW w:w="2119" w:type="dxa"/>
+          </w:tcPr>
+          <w:p>
+            <w:r>
+              <w:t>N/A</w:t>
+            </w:r>
+          </w:p>
+        </w:tc>
+      </w:tr>
+      <w:tr>
+        <w:tc>
+          <w:tcPr>
+            <w:tcW w:w="859" w:type="dxa"/>
+          </w:tcPr>
+          <w:p>
+            <w:r>
+              <w:t>12/04/24</w:t>
+            </w:r>
+          </w:p>
+        </w:tc>
+        <w:tc>
+          <w:tcPr>
+            <w:tcW w:w="1751" w:type="dxa"/>
+          </w:tcPr>
+          <w:p>
+            <w:pPr>
+              <w:pStyle w:val="paragraph"/>
+              <w:spacing w:before="0" w:beforeAutospacing="0" w:after="0" w:afterAutospacing="0"/>
+              <w:jc w:val="center"/>
+              <w:textAlignment w:val="baseline"/>
+            </w:pPr>
+          </w:p>
+        </w:tc>
+        <w:tc>
+          <w:tcPr>
+            <w:tcW w:w="1921" w:type="dxa"/>
+          </w:tcPr>
+          <w:p/>
+        </w:tc>
+        <w:tc>
+          <w:tcPr>
+            <w:tcW w:w="709" w:type="dxa"/>
+          </w:tcPr>
+          <w:p/>
+        </w:tc>
+        <w:tc>
+          <w:tcPr>
+            <w:tcW w:w="1559" w:type="dxa"/>
+          </w:tcPr>
+          <w:p/>
+        </w:tc>
+        <w:tc>
+          <w:tcPr>
+            <w:tcW w:w="6946" w:type="dxa"/>
+          </w:tcPr>
+          <w:p>
+            <w:pPr>
+              <w:rPr>
+                <w:noProof/>
+              </w:rPr>
+            </w:pPr>
+          </w:p>
+        </w:tc>
+        <w:tc>
+          <w:tcPr>
+            <w:tcW w:w="2119" w:type="dxa"/>
+          </w:tcPr>
+          <w:p>
+            <w:r>
+              <w:t>N/A</w:t>
+            </w:r>
+            <w:r>
+              <w:t xml:space="preserve"> </w:t>
+            </w:r>
+          </w:p>
+        </w:tc>
+      </w:tr>
+      <w:tr>
+        <w:tc>
+          <w:tcPr>
+            <w:tcW w:w="859" w:type="dxa"/>
+          </w:tcPr>
+          <w:p>
+            <w:r>
+              <w:t>12/04/24</w:t>
+            </w:r>
+          </w:p>
+        </w:tc>
+        <w:tc>
+          <w:tcPr>
+            <w:tcW w:w="1751" w:type="dxa"/>
+          </w:tcPr>
+          <w:p>
+            <w:pPr>
+              <w:pStyle w:val="paragraph"/>
+              <w:spacing w:before="0" w:beforeAutospacing="0" w:after="0" w:afterAutospacing="0"/>
+              <w:jc w:val="center"/>
+              <w:textAlignment w:val="baseline"/>
+            </w:pPr>
+          </w:p>
+        </w:tc>
+        <w:tc>
+          <w:tcPr>
+            <w:tcW w:w="1921" w:type="dxa"/>
+          </w:tcPr>
+          <w:p/>
+        </w:tc>
+        <w:tc>
+          <w:tcPr>
+            <w:tcW w:w="709" w:type="dxa"/>
+          </w:tcPr>
+          <w:p/>
+        </w:tc>
+        <w:tc>
+          <w:tcPr>
+            <w:tcW w:w="1559" w:type="dxa"/>
+          </w:tcPr>
+          <w:p/>
+        </w:tc>
+        <w:tc>
+          <w:tcPr>
+            <w:tcW w:w="6946" w:type="dxa"/>
+          </w:tcPr>
+          <w:p>
+            <w:pPr>
+              <w:rPr>
+                <w:noProof/>
+              </w:rPr>
+            </w:pPr>
+          </w:p>
+        </w:tc>
+        <w:tc>
+          <w:tcPr>
+            <w:tcW w:w="2119" w:type="dxa"/>
+          </w:tcPr>
+          <w:p>
+            <w:r>
+              <w:t>N/A</w:t>
+            </w:r>
+          </w:p>
+        </w:tc>
+      </w:tr>
+      <w:tr>
+        <w:tc>
+          <w:tcPr>
+            <w:tcW w:w="859" w:type="dxa"/>
+          </w:tcPr>
+          <w:p>
+            <w:r>
+              <w:t>12/04/24</w:t>
+            </w:r>
+          </w:p>
+        </w:tc>
+        <w:tc>
+          <w:tcPr>
+            <w:tcW w:w="1751" w:type="dxa"/>
+          </w:tcPr>
+          <w:p>
+            <w:pPr>
+              <w:pStyle w:val="paragraph"/>
+              <w:spacing w:before="0" w:beforeAutospacing="0" w:after="0" w:afterAutospacing="0"/>
+              <w:jc w:val="center"/>
+              <w:textAlignment w:val="baseline"/>
+            </w:pPr>
+          </w:p>
+        </w:tc>
+        <w:tc>
+          <w:tcPr>
+            <w:tcW w:w="1921" w:type="dxa"/>
+          </w:tcPr>
+          <w:p/>
+        </w:tc>
+        <w:tc>
+          <w:tcPr>
+            <w:tcW w:w="709" w:type="dxa"/>
+          </w:tcPr>
+          <w:p/>
+        </w:tc>
+        <w:tc>
+          <w:tcPr>
+            <w:tcW w:w="1559" w:type="dxa"/>
+          </w:tcPr>
+          <w:p/>
+        </w:tc>
+        <w:tc>
+          <w:tcPr>
+            <w:tcW w:w="6946" w:type="dxa"/>
+          </w:tcPr>
+          <w:p>
+            <w:pPr>
+              <w:rPr>
+                <w:noProof/>
+              </w:rPr>
+            </w:pPr>
+          </w:p>
+        </w:tc>
+        <w:tc>
+          <w:tcPr>
+            <w:tcW w:w="2119" w:type="dxa"/>
+          </w:tcPr>
+          <w:p>
+            <w:r>
+              <w:t>N/A</w:t>
+            </w:r>
+          </w:p>
+        </w:tc>
+      </w:tr>
+      <w:tr>
+        <w:tc>
+          <w:tcPr>
+            <w:tcW w:w="859" w:type="dxa"/>
+          </w:tcPr>
+          <w:p>
+            <w:r>
+              <w:t>12/04/24</w:t>
+            </w:r>
+          </w:p>
+        </w:tc>
+        <w:tc>
+          <w:tcPr>
+            <w:tcW w:w="1751" w:type="dxa"/>
+          </w:tcPr>
+          <w:p>
+            <w:pPr>
+              <w:pStyle w:val="paragraph"/>
+              <w:spacing w:before="0" w:beforeAutospacing="0" w:after="0" w:afterAutospacing="0"/>
+              <w:jc w:val="center"/>
+              <w:textAlignment w:val="baseline"/>
+            </w:pPr>
+          </w:p>
+        </w:tc>
+        <w:tc>
+          <w:tcPr>
+            <w:tcW w:w="1921" w:type="dxa"/>
+          </w:tcPr>
+          <w:p/>
+        </w:tc>
+        <w:tc>
+          <w:tcPr>
+            <w:tcW w:w="709" w:type="dxa"/>
+          </w:tcPr>
+          <w:p/>
+        </w:tc>
+        <w:tc>
+          <w:tcPr>
+            <w:tcW w:w="1559" w:type="dxa"/>
+          </w:tcPr>
+          <w:p/>
+        </w:tc>
+        <w:tc>
+          <w:tcPr>
+            <w:tcW w:w="6946" w:type="dxa"/>
+          </w:tcPr>
+          <w:p>
+            <w:pPr>
+              <w:rPr>
+                <w:noProof/>
+              </w:rPr>
+            </w:pPr>
+          </w:p>
+        </w:tc>
+        <w:tc>
+          <w:tcPr>
+            <w:tcW w:w="2119" w:type="dxa"/>
+          </w:tcPr>
+          <w:p>
+            <w:r>
+              <w:t>N/A</w:t>
+            </w:r>
+          </w:p>
+        </w:tc>
+      </w:tr>
+      <w:tr>
+        <w:tc>
+          <w:tcPr>
+            <w:tcW w:w="859" w:type="dxa"/>
+          </w:tcPr>
+          <w:p>
+            <w:r>
+              <w:t>12/04/24</w:t>
+            </w:r>
+          </w:p>
+        </w:tc>
+        <w:tc>
+          <w:tcPr>
+            <w:tcW w:w="1751" w:type="dxa"/>
+          </w:tcPr>
+          <w:p>
+            <w:pPr>
+              <w:pStyle w:val="paragraph"/>
+              <w:spacing w:before="0" w:beforeAutospacing="0" w:after="0" w:afterAutospacing="0"/>
+              <w:jc w:val="center"/>
+              <w:textAlignment w:val="baseline"/>
+            </w:pPr>
+          </w:p>
+        </w:tc>
+        <w:tc>
+          <w:tcPr>
+            <w:tcW w:w="1921" w:type="dxa"/>
+          </w:tcPr>
+          <w:p/>
+        </w:tc>
+        <w:tc>
+          <w:tcPr>
+            <w:tcW w:w="709" w:type="dxa"/>
+          </w:tcPr>
+          <w:p/>
+        </w:tc>
+        <w:tc>
+          <w:tcPr>
+            <w:tcW w:w="1559" w:type="dxa"/>
+          </w:tcPr>
+          <w:p/>
+        </w:tc>
+        <w:tc>
+          <w:tcPr>
+            <w:tcW w:w="6946" w:type="dxa"/>
+          </w:tcPr>
+          <w:p>
+            <w:pPr>
+              <w:rPr>
+                <w:noProof/>
+              </w:rPr>
+            </w:pPr>
+          </w:p>
+        </w:tc>
+        <w:tc>
+          <w:tcPr>
+            <w:tcW w:w="2119" w:type="dxa"/>
+          </w:tcPr>
+          <w:p>
+            <w:r>
+              <w:t>N/A</w:t>
+            </w:r>
+          </w:p>
+        </w:tc>
+      </w:tr>
+      <w:tr>
+        <w:tc>
+          <w:tcPr>
+            <w:tcW w:w="859" w:type="dxa"/>
+          </w:tcPr>
+          <w:p>
+            <w:r>
+              <w:t>12/04/24</w:t>
+            </w:r>
+          </w:p>
+        </w:tc>
+        <w:tc>
+          <w:tcPr>
+            <w:tcW w:w="1751" w:type="dxa"/>
+          </w:tcPr>
+          <w:p>
+            <w:pPr>
+              <w:pStyle w:val="paragraph"/>
+              <w:spacing w:before="0" w:beforeAutospacing="0" w:after="0" w:afterAutospacing="0"/>
+              <w:jc w:val="center"/>
+              <w:textAlignment w:val="baseline"/>
+            </w:pPr>
+          </w:p>
+        </w:tc>
+        <w:tc>
+          <w:tcPr>
+            <w:tcW w:w="1921" w:type="dxa"/>
+          </w:tcPr>
+          <w:p/>
+        </w:tc>
+        <w:tc>
+          <w:tcPr>
+            <w:tcW w:w="709" w:type="dxa"/>
+          </w:tcPr>
+          <w:p/>
+        </w:tc>
+        <w:tc>
+          <w:tcPr>
+            <w:tcW w:w="1559" w:type="dxa"/>
+          </w:tcPr>
+          <w:p/>
+        </w:tc>
+        <w:tc>
+          <w:tcPr>
+            <w:tcW w:w="6946" w:type="dxa"/>
+          </w:tcPr>
+          <w:p>
+            <w:pPr>
+              <w:rPr>
+                <w:noProof/>
+              </w:rPr>
+            </w:pPr>
+          </w:p>
+        </w:tc>
+        <w:tc>
+          <w:tcPr>
+            <w:tcW w:w="2119" w:type="dxa"/>
+          </w:tcPr>
+          <w:p>
+            <w:r>
+              <w:t>N/A</w:t>
+            </w:r>
+          </w:p>
         </w:tc>
       </w:tr>
     </w:tbl>
@@ -2578,7 +5609,7 @@
 </file>
 
 <file path=word/styles.xml><?xml version="1.0" encoding="utf-8"?>
-<w:styles xmlns:mc="http://schemas.openxmlformats.org/markup-compatibility/2006" xmlns:r="http://schemas.openxmlformats.org/officeDocument/2006/relationships" xmlns:w="http://schemas.openxmlformats.org/wordprocessingml/2006/main" xmlns:w14="http://schemas.microsoft.com/office/word/2010/wordml" xmlns:w15="http://schemas.microsoft.com/office/word/2012/wordml" xmlns:w16cex="http://schemas.microsoft.com/office/word/2018/wordml/cex" xmlns:w16cid="http://schemas.microsoft.com/office/word/2016/wordml/cid" xmlns:w16="http://schemas.microsoft.com/office/word/2018/wordml" xmlns:w16du="http://schemas.microsoft.com/office/word/2023/wordml/word16du" xmlns:w16sdtdh="http://schemas.microsoft.com/office/word/2020/wordml/sdtdatahash" xmlns:w16se="http://schemas.microsoft.com/office/word/2015/wordml/symex" mc:Ignorable="w14 w15 w16se w16cid w16 w16cex w16sdtdh w16du">
+<w:styles xmlns:mc="http://schemas.openxmlformats.org/markup-compatibility/2006" xmlns:r="http://schemas.openxmlformats.org/officeDocument/2006/relationships" xmlns:w="http://schemas.openxmlformats.org/wordprocessingml/2006/main" xmlns:w14="http://schemas.microsoft.com/office/word/2010/wordml" xmlns:w15="http://schemas.microsoft.com/office/word/2012/wordml" xmlns:w16cex="http://schemas.microsoft.com/office/word/2018/wordml/cex" xmlns:w16cid="http://schemas.microsoft.com/office/word/2016/wordml/cid" xmlns:w16="http://schemas.microsoft.com/office/word/2018/wordml" xmlns:w16sdtdh="http://schemas.microsoft.com/office/word/2020/wordml/sdtdatahash" xmlns:w16se="http://schemas.microsoft.com/office/word/2015/wordml/symex" mc:Ignorable="w14 w15 w16se w16cid w16 w16cex w16sdtdh">
   <w:docDefaults>
     <w:rPrDefault>
       <w:rPr>
@@ -2977,7 +6008,7 @@
   <w:style w:type="paragraph" w:default="1" w:styleId="Normal">
     <w:name w:val="Normal"/>
     <w:qFormat/>
-    <w:rsid w:val="00C12E61"/>
+    <w:rsid w:val="000B2E8A"/>
     <w:pPr>
       <w:spacing w:line="278" w:lineRule="auto"/>
     </w:pPr>

</xml_diff>